<commit_message>
Revised Ps 67. Haven't published to PDF yet.
</commit_message>
<xml_diff>
--- a/Psalms/067.docx
+++ b/Psalms/067.docx
@@ -140,6 +140,20 @@
           </w:tcPr>
           <w:p>
             <w:pPr>
+              <w:pStyle w:val="Rubric"/>
+            </w:pPr>
+            <w:r>
+              <w:t>1 (</w:t>
+            </w:r>
+            <w:r>
+              <w:t>For the end; a</w:t>
+            </w:r>
+            <w:r>
+              <w:t xml:space="preserve"> Psalm of a Song by David)</w:t>
+            </w:r>
+          </w:p>
+          <w:p>
+            <w:pPr>
               <w:pStyle w:val="EngIndEnd"/>
             </w:pPr>
           </w:p>
@@ -158,7 +172,11 @@
           <w:tcPr>
             <w:tcW w:w="615" w:type="pct"/>
           </w:tcPr>
-          <w:p/>
+          <w:p>
+            <w:r>
+              <w:t>Skipping for now</w:t>
+            </w:r>
+          </w:p>
         </w:tc>
         <w:tc>
           <w:tcPr>
@@ -340,7 +358,63 @@
           <w:tcPr>
             <w:tcW w:w="615" w:type="pct"/>
           </w:tcPr>
+          <w:p>
+            <w:pPr>
+              <w:pStyle w:val="EnglishHangNoCoptic"/>
+            </w:pPr>
+            <w:r>
+              <w:t>2 Let God arise, a</w:t>
+            </w:r>
+            <w:r>
+              <w:t>nd let His enemies be scattered,</w:t>
+            </w:r>
+          </w:p>
+          <w:p>
+            <w:pPr>
+              <w:pStyle w:val="EnglishHangEndNoCoptic"/>
+            </w:pPr>
+            <w:r>
+              <w:tab/>
+            </w:r>
+            <w:proofErr w:type="gramStart"/>
+            <w:r>
+              <w:t>and</w:t>
+            </w:r>
+            <w:proofErr w:type="gramEnd"/>
+            <w:r>
+              <w:t xml:space="preserve"> let those who hate Him </w:t>
+            </w:r>
+            <w:r>
+              <w:t>flee</w:t>
+            </w:r>
+            <w:r>
+              <w:t xml:space="preserve"> from</w:t>
+            </w:r>
+            <w:r>
+              <w:t xml:space="preserve"> before H</w:t>
+            </w:r>
+            <w:r>
+              <w:t>is face.</w:t>
+            </w:r>
+            <w:r>
+              <w:rPr>
+                <w:rStyle w:val="FootnoteReference"/>
+              </w:rPr>
+              <w:footnoteReference w:id="2"/>
+            </w:r>
+          </w:p>
           <w:p/>
+          <w:p/>
+          <w:p>
+            <w:pPr>
+              <w:tabs>
+                <w:tab w:val="left" w:pos="2460"/>
+              </w:tabs>
+            </w:pPr>
+            <w:r>
+              <w:tab/>
+            </w:r>
+          </w:p>
         </w:tc>
         <w:tc>
           <w:tcPr>
@@ -519,6 +593,50 @@
           <w:tcPr>
             <w:tcW w:w="615" w:type="pct"/>
           </w:tcPr>
+          <w:p>
+            <w:pPr>
+              <w:pStyle w:val="EnglishHangNoCoptic"/>
+            </w:pPr>
+            <w:r>
+              <w:t xml:space="preserve">3 </w:t>
+            </w:r>
+            <w:r>
+              <w:t>Let them vanish a</w:t>
+            </w:r>
+            <w:r>
+              <w:t>s smoke vanishes;</w:t>
+            </w:r>
+          </w:p>
+          <w:p>
+            <w:pPr>
+              <w:pStyle w:val="EnglishHangNoCoptic"/>
+            </w:pPr>
+            <w:r>
+              <w:tab/>
+            </w:r>
+            <w:r>
+              <w:t>let the sinners perish from before the face of God</w:t>
+            </w:r>
+          </w:p>
+          <w:p>
+            <w:pPr>
+              <w:pStyle w:val="EnglishHangEndNoCoptic"/>
+            </w:pPr>
+            <w:r>
+              <w:tab/>
+            </w:r>
+            <w:proofErr w:type="gramStart"/>
+            <w:r>
+              <w:t>as</w:t>
+            </w:r>
+            <w:proofErr w:type="gramEnd"/>
+            <w:r>
+              <w:t xml:space="preserve"> wax melts before fire</w:t>
+            </w:r>
+            <w:r>
+              <w:t>.</w:t>
+            </w:r>
+          </w:p>
           <w:p/>
         </w:tc>
         <w:tc>
@@ -738,6 +856,51 @@
           <w:tcPr>
             <w:tcW w:w="615" w:type="pct"/>
           </w:tcPr>
+          <w:p>
+            <w:pPr>
+              <w:pStyle w:val="EnglishHangNoCoptic"/>
+            </w:pPr>
+            <w:r>
+              <w:t>4 But let the righteous be glad</w:t>
+            </w:r>
+            <w:r>
+              <w:t>;</w:t>
+            </w:r>
+          </w:p>
+          <w:p>
+            <w:pPr>
+              <w:pStyle w:val="EnglishHangNoCoptic"/>
+            </w:pPr>
+            <w:r>
+              <w:tab/>
+            </w:r>
+            <w:r>
+              <w:t>let them</w:t>
+            </w:r>
+            <w:r>
+              <w:t xml:space="preserve"> rejoice in the presence of God;</w:t>
+            </w:r>
+          </w:p>
+          <w:p>
+            <w:pPr>
+              <w:pStyle w:val="EnglishHangEndNoCoptic"/>
+            </w:pPr>
+            <w:r>
+              <w:tab/>
+            </w:r>
+            <w:proofErr w:type="gramStart"/>
+            <w:r>
+              <w:t>let</w:t>
+            </w:r>
+            <w:proofErr w:type="gramEnd"/>
+            <w:r>
+              <w:t xml:space="preserve"> them exult with delight and </w:t>
+            </w:r>
+            <w:r>
+              <w:lastRenderedPageBreak/>
+              <w:t>gladness.</w:t>
+            </w:r>
+          </w:p>
           <w:p/>
         </w:tc>
         <w:tc>
@@ -745,59 +908,6 @@
             <w:tcW w:w="621" w:type="pct"/>
           </w:tcPr>
           <w:p>
-            <w:proofErr w:type="gramStart"/>
-            <w:r>
-              <w:t>But</w:t>
-            </w:r>
-            <w:proofErr w:type="gramEnd"/>
-            <w:r>
-              <w:t xml:space="preserve"> let the righteous be glad, and let them rejoice before God; let them take pleasure in gladness.</w:t>
-            </w:r>
-          </w:p>
-        </w:tc>
-        <w:tc>
-          <w:tcPr>
-            <w:tcW w:w="632" w:type="pct"/>
-          </w:tcPr>
-          <w:p>
-            <w:pPr>
-              <w:pStyle w:val="EngIndEnd"/>
-            </w:pPr>
-            <w:r>
-              <w:t>And let the righteous be glad;</w:t>
-            </w:r>
-          </w:p>
-          <w:p>
-            <w:pPr>
-              <w:pStyle w:val="EngIndEnd"/>
-            </w:pPr>
-            <w:r>
-              <w:t>let them rejoice before God;</w:t>
-            </w:r>
-          </w:p>
-          <w:p>
-            <w:pPr>
-              <w:pStyle w:val="EngIndEnd"/>
-            </w:pPr>
-            <w:proofErr w:type="gramStart"/>
-            <w:r>
-              <w:lastRenderedPageBreak/>
-              <w:t>let</w:t>
-            </w:r>
-            <w:proofErr w:type="gramEnd"/>
-            <w:r>
-              <w:t xml:space="preserve"> them delight with gladness.</w:t>
-            </w:r>
-          </w:p>
-        </w:tc>
-        <w:tc>
-          <w:tcPr>
-            <w:tcW w:w="632" w:type="pct"/>
-          </w:tcPr>
-          <w:p>
-            <w:pPr>
-              <w:pStyle w:val="EngIndEnd"/>
-            </w:pPr>
             <w:proofErr w:type="gramStart"/>
             <w:r>
               <w:lastRenderedPageBreak/>
@@ -805,7 +915,65 @@
             </w:r>
             <w:proofErr w:type="gramEnd"/>
             <w:r>
-              <w:t xml:space="preserve"> let the righteous rejoice; let them exult before God: let them be delighted with joy.</w:t>
+              <w:t xml:space="preserve"> let the righteous be glad, and let them rejoice before God; let them take pleasure in gladness.</w:t>
+            </w:r>
+          </w:p>
+        </w:tc>
+        <w:tc>
+          <w:tcPr>
+            <w:tcW w:w="632" w:type="pct"/>
+          </w:tcPr>
+          <w:p>
+            <w:pPr>
+              <w:pStyle w:val="EngIndEnd"/>
+            </w:pPr>
+            <w:r>
+              <w:t>And let the righteous be glad;</w:t>
+            </w:r>
+          </w:p>
+          <w:p>
+            <w:pPr>
+              <w:pStyle w:val="EngIndEnd"/>
+            </w:pPr>
+            <w:r>
+              <w:lastRenderedPageBreak/>
+              <w:t>let them rejoice before God;</w:t>
+            </w:r>
+          </w:p>
+          <w:p>
+            <w:pPr>
+              <w:pStyle w:val="EngIndEnd"/>
+            </w:pPr>
+            <w:proofErr w:type="gramStart"/>
+            <w:r>
+              <w:t>let</w:t>
+            </w:r>
+            <w:proofErr w:type="gramEnd"/>
+            <w:r>
+              <w:t xml:space="preserve"> them delight with gladness.</w:t>
+            </w:r>
+          </w:p>
+        </w:tc>
+        <w:tc>
+          <w:tcPr>
+            <w:tcW w:w="632" w:type="pct"/>
+          </w:tcPr>
+          <w:p>
+            <w:pPr>
+              <w:pStyle w:val="EngIndEnd"/>
+            </w:pPr>
+            <w:proofErr w:type="gramStart"/>
+            <w:r>
+              <w:lastRenderedPageBreak/>
+              <w:t>But</w:t>
+            </w:r>
+            <w:proofErr w:type="gramEnd"/>
+            <w:r>
+              <w:t xml:space="preserve"> let the righteous rejoice; let them exult before God: let them be </w:t>
+            </w:r>
+            <w:r>
+              <w:lastRenderedPageBreak/>
+              <w:t>delighted with joy.</w:t>
             </w:r>
           </w:p>
         </w:tc>
@@ -833,6 +1001,7 @@
                 <w:szCs w:val="24"/>
                 <w:shd w:val="clear" w:color="auto" w:fill="FFFFFF"/>
               </w:rPr>
+              <w:lastRenderedPageBreak/>
               <w:t>And let the righteous be glad;</w:t>
             </w:r>
           </w:p>
@@ -879,6 +1048,7 @@
                 <w:szCs w:val="24"/>
                 <w:shd w:val="clear" w:color="auto" w:fill="FFFFFF"/>
               </w:rPr>
+              <w:lastRenderedPageBreak/>
               <w:t>Let them be glad with merriment.</w:t>
             </w:r>
           </w:p>
@@ -910,7 +1080,7 @@
               <w:rPr>
                 <w:rStyle w:val="FootnoteReference"/>
               </w:rPr>
-              <w:footnoteReference w:id="2"/>
+              <w:footnoteReference w:id="3"/>
             </w:r>
           </w:p>
           <w:p>
@@ -955,7 +1125,66 @@
           <w:tcPr>
             <w:tcW w:w="615" w:type="pct"/>
           </w:tcPr>
+          <w:p>
+            <w:pPr>
+              <w:pStyle w:val="EnglishHangNoCoptic"/>
+            </w:pPr>
+            <w:r>
+              <w:t>5 Sing to God,</w:t>
+            </w:r>
+            <w:r>
+              <w:t xml:space="preserve"> sing praises to His Name;</w:t>
+            </w:r>
+          </w:p>
+          <w:p>
+            <w:pPr>
+              <w:pStyle w:val="EnglishHangNoCoptic"/>
+            </w:pPr>
+            <w:r>
+              <w:tab/>
+              <w:t>make a way fo</w:t>
+            </w:r>
+            <w:r>
+              <w:t>r Him who rides upon the sunset</w:t>
+            </w:r>
+            <w:r>
+              <w:t>;</w:t>
+            </w:r>
+            <w:r>
+              <w:rPr>
+                <w:rStyle w:val="FootnoteReference"/>
+              </w:rPr>
+              <w:footnoteReference w:id="4"/>
+            </w:r>
+          </w:p>
+          <w:p>
+            <w:pPr>
+              <w:pStyle w:val="EnglishHangEndNoCoptic"/>
+            </w:pPr>
+            <w:r>
+              <w:tab/>
+            </w:r>
+            <w:proofErr w:type="gramStart"/>
+            <w:r>
+              <w:t>the</w:t>
+            </w:r>
+            <w:proofErr w:type="gramEnd"/>
+            <w:r>
+              <w:t xml:space="preserve"> Lord is His Name, and rejoice before His face</w:t>
+            </w:r>
+            <w:r>
+              <w:t>.</w:t>
+            </w:r>
+          </w:p>
           <w:p/>
+          <w:p/>
+          <w:p/>
+          <w:p/>
+          <w:p>
+            <w:pPr>
+              <w:jc w:val="center"/>
+            </w:pPr>
+          </w:p>
         </w:tc>
         <w:tc>
           <w:tcPr>
@@ -1283,7 +1512,67 @@
           <w:tcPr>
             <w:tcW w:w="615" w:type="pct"/>
           </w:tcPr>
+          <w:p>
+            <w:pPr>
+              <w:pStyle w:val="EnglishHangNoCoptic"/>
+            </w:pPr>
+            <w:r>
+              <w:t xml:space="preserve">6 They will be </w:t>
+            </w:r>
+            <w:r>
+              <w:t>troubled</w:t>
+            </w:r>
+            <w:r>
+              <w:t xml:space="preserve"> </w:t>
+            </w:r>
+            <w:r>
+              <w:t>before His face,</w:t>
+            </w:r>
+          </w:p>
+          <w:p>
+            <w:pPr>
+              <w:pStyle w:val="EnglishHangNoCoptic"/>
+            </w:pPr>
+            <w:r>
+              <w:tab/>
+            </w:r>
+            <w:r>
+              <w:t xml:space="preserve">[He] </w:t>
+            </w:r>
+            <w:r>
+              <w:t>Who is the father of orphans</w:t>
+            </w:r>
+          </w:p>
+          <w:p>
+            <w:pPr>
+              <w:pStyle w:val="EnglishHangNoCoptic"/>
+            </w:pPr>
+            <w:r>
+              <w:tab/>
+              <w:t>and the judge of widows;</w:t>
+            </w:r>
+          </w:p>
+          <w:p>
+            <w:pPr>
+              <w:pStyle w:val="EnglishHangEndNoCoptic"/>
+            </w:pPr>
+            <w:r>
+              <w:tab/>
+              <w:t xml:space="preserve">God is in His </w:t>
+            </w:r>
+            <w:r>
+              <w:t>holy place</w:t>
+            </w:r>
+            <w:r>
+              <w:t>.</w:t>
+            </w:r>
+          </w:p>
           <w:p/>
+          <w:p>
+            <w:pPr>
+              <w:jc w:val="center"/>
+            </w:pPr>
+          </w:p>
         </w:tc>
         <w:tc>
           <w:tcPr>
@@ -1427,7 +1716,11 @@
             </w:r>
             <w:proofErr w:type="gramEnd"/>
             <w:r>
-              <w:t xml:space="preserve"> the rebellious who dwell in tombs.</w:t>
+              <w:t xml:space="preserve"> the rebellious who </w:t>
+            </w:r>
+            <w:r>
+              <w:lastRenderedPageBreak/>
+              <w:t>dwell in tombs.</w:t>
             </w:r>
           </w:p>
           <w:p>
@@ -1456,6 +1749,67 @@
           <w:tcPr>
             <w:tcW w:w="615" w:type="pct"/>
           </w:tcPr>
+          <w:p>
+            <w:pPr>
+              <w:pStyle w:val="EnglishHangNoCoptic"/>
+            </w:pPr>
+            <w:r>
+              <w:t xml:space="preserve">7 God settles the solitary in </w:t>
+            </w:r>
+            <w:r>
+              <w:t>a</w:t>
+            </w:r>
+            <w:r>
+              <w:t xml:space="preserve"> </w:t>
+            </w:r>
+            <w:r>
+              <w:t>home</w:t>
+            </w:r>
+            <w:r>
+              <w:t>,</w:t>
+            </w:r>
+          </w:p>
+          <w:p>
+            <w:pPr>
+              <w:pStyle w:val="EnglishHangNoCoptic"/>
+            </w:pPr>
+            <w:r>
+              <w:tab/>
+              <w:t xml:space="preserve">and </w:t>
+            </w:r>
+            <w:r>
+              <w:t>leads out</w:t>
+            </w:r>
+            <w:r>
+              <w:t xml:space="preserve"> prisoners with </w:t>
+            </w:r>
+            <w:r>
+              <w:t>courage</w:t>
+            </w:r>
+            <w:r>
+              <w:t>;</w:t>
+            </w:r>
+          </w:p>
+          <w:p>
+            <w:pPr>
+              <w:pStyle w:val="EnglishHangEndNoCoptic"/>
+            </w:pPr>
+            <w:r>
+              <w:tab/>
+            </w:r>
+            <w:proofErr w:type="gramStart"/>
+            <w:r>
+              <w:t>likewise</w:t>
+            </w:r>
+            <w:proofErr w:type="gramEnd"/>
+            <w:r>
+              <w:t xml:space="preserve"> the rebellious who </w:t>
+            </w:r>
+            <w:r>
+              <w:lastRenderedPageBreak/>
+              <w:t>dwell in tombs.</w:t>
+            </w:r>
+          </w:p>
           <w:p/>
         </w:tc>
         <w:tc>
@@ -1464,6 +1818,7 @@
           </w:tcPr>
           <w:p>
             <w:r>
+              <w:lastRenderedPageBreak/>
               <w:t xml:space="preserve">He is the God that </w:t>
             </w:r>
             <w:proofErr w:type="spellStart"/>
@@ -1480,7 +1835,11 @@
             </w:r>
             <w:proofErr w:type="gramEnd"/>
             <w:r>
-              <w:t xml:space="preserve"> house, leading forth the fettered with courage, and likewise the distressed living in the sepulchers.</w:t>
+              <w:t xml:space="preserve"> house, leading forth the fettered with courage, and likewise the distressed living in the </w:t>
+            </w:r>
+            <w:r>
+              <w:lastRenderedPageBreak/>
+              <w:t>sepulchers.</w:t>
             </w:r>
           </w:p>
         </w:tc>
@@ -1493,6 +1852,7 @@
               <w:pStyle w:val="EngIndEnd"/>
             </w:pPr>
             <w:r>
+              <w:lastRenderedPageBreak/>
               <w:t>God settles solitary ones into a home,</w:t>
             </w:r>
           </w:p>
@@ -1532,7 +1892,11 @@
             </w:pPr>
             <w:r>
               <w:lastRenderedPageBreak/>
-              <w:t>God settles the solitary in a house; leading forth prisoners mightily, also them that act provokingly, even them that dwell in tombs.</w:t>
+              <w:t xml:space="preserve">God settles the solitary in a house; leading forth prisoners mightily, also them that act provokingly, even </w:t>
+            </w:r>
+            <w:r>
+              <w:lastRenderedPageBreak/>
+              <w:t>them that dwell in tombs.</w:t>
             </w:r>
           </w:p>
         </w:tc>
@@ -1560,6 +1924,7 @@
                 <w:szCs w:val="24"/>
                 <w:shd w:val="clear" w:color="auto" w:fill="FFFFFF"/>
               </w:rPr>
+              <w:lastRenderedPageBreak/>
               <w:t>God settles the solitary in a house;</w:t>
             </w:r>
           </w:p>
@@ -1607,7 +1972,18 @@
                 <w:szCs w:val="24"/>
                 <w:shd w:val="clear" w:color="auto" w:fill="FFFFFF"/>
               </w:rPr>
-              <w:t>Likewise those who rebel, who dwell in tombs.</w:t>
+              <w:t xml:space="preserve">Likewise those who rebel, who </w:t>
+            </w:r>
+            <w:r>
+              <w:rPr>
+                <w:rFonts w:ascii="Tahoma" w:eastAsia="Times New Roman" w:hAnsi="Tahoma" w:cs="Tahoma"/>
+                <w:color w:val="2E1308"/>
+                <w:sz w:val="24"/>
+                <w:szCs w:val="24"/>
+                <w:shd w:val="clear" w:color="auto" w:fill="FFFFFF"/>
+              </w:rPr>
+              <w:lastRenderedPageBreak/>
+              <w:t>dwell in tombs.</w:t>
             </w:r>
             <w:proofErr w:type="gramEnd"/>
           </w:p>
@@ -1687,6 +2063,53 @@
           <w:tcPr>
             <w:tcW w:w="615" w:type="pct"/>
           </w:tcPr>
+          <w:p>
+            <w:pPr>
+              <w:pStyle w:val="EnglishHangNoCoptic"/>
+            </w:pPr>
+            <w:r>
+              <w:t>8 O God, when</w:t>
+            </w:r>
+            <w:r>
+              <w:t xml:space="preserve"> </w:t>
+            </w:r>
+            <w:r>
+              <w:t>You marched</w:t>
+            </w:r>
+            <w:r>
+              <w:t xml:space="preserve"> out at the head of </w:t>
+            </w:r>
+            <w:r>
+              <w:t>Your</w:t>
+            </w:r>
+            <w:r>
+              <w:t xml:space="preserve"> people,</w:t>
+            </w:r>
+          </w:p>
+          <w:p>
+            <w:pPr>
+              <w:pStyle w:val="EnglishHangEndNoCoptic"/>
+            </w:pPr>
+            <w:r>
+              <w:tab/>
+              <w:t>when</w:t>
+            </w:r>
+            <w:r>
+              <w:t xml:space="preserve"> </w:t>
+            </w:r>
+            <w:r>
+              <w:t xml:space="preserve">You passed </w:t>
+            </w:r>
+            <w:r>
+              <w:t xml:space="preserve">through the wilderness, </w:t>
+            </w:r>
+            <w:r>
+              <w:rPr>
+                <w:i/>
+              </w:rPr>
+              <w:t>(Pause)</w:t>
+            </w:r>
+          </w:p>
           <w:p/>
         </w:tc>
         <w:tc>
@@ -1905,6 +2328,63 @@
           <w:tcPr>
             <w:tcW w:w="615" w:type="pct"/>
           </w:tcPr>
+          <w:p>
+            <w:pPr>
+              <w:pStyle w:val="EnglishHangNoCoptic"/>
+            </w:pPr>
+            <w:r>
+              <w:t>9 the earth shook</w:t>
+            </w:r>
+            <w:r>
+              <w:t>;</w:t>
+            </w:r>
+            <w:r>
+              <w:t xml:space="preserve"> </w:t>
+            </w:r>
+            <w:r>
+              <w:t>truly</w:t>
+            </w:r>
+            <w:r>
+              <w:t xml:space="preserve"> the heavens dripped</w:t>
+            </w:r>
+            <w:r>
+              <w:t xml:space="preserve"> [rain],</w:t>
+            </w:r>
+          </w:p>
+          <w:p>
+            <w:pPr>
+              <w:pStyle w:val="EnglishHangNoCoptic"/>
+            </w:pPr>
+            <w:r>
+              <w:tab/>
+              <w:t>at the presence</w:t>
+            </w:r>
+            <w:r>
+              <w:rPr>
+                <w:rStyle w:val="FootnoteReference"/>
+              </w:rPr>
+              <w:footnoteReference w:id="5"/>
+            </w:r>
+            <w:r>
+              <w:t xml:space="preserve"> of the God of Sinai,</w:t>
+            </w:r>
+          </w:p>
+          <w:p>
+            <w:pPr>
+              <w:pStyle w:val="EnglishHangEndNoCoptic"/>
+            </w:pPr>
+            <w:r>
+              <w:tab/>
+            </w:r>
+            <w:proofErr w:type="gramStart"/>
+            <w:r>
+              <w:t>at</w:t>
+            </w:r>
+            <w:proofErr w:type="gramEnd"/>
+            <w:r>
+              <w:t xml:space="preserve"> the presence of the God of Israel.</w:t>
+            </w:r>
+          </w:p>
           <w:p/>
         </w:tc>
         <w:tc>
@@ -2147,7 +2627,70 @@
           <w:tcPr>
             <w:tcW w:w="615" w:type="pct"/>
           </w:tcPr>
+          <w:p>
+            <w:pPr>
+              <w:pStyle w:val="EnglishHangNoCoptic"/>
+            </w:pPr>
+            <w:r>
+              <w:t xml:space="preserve">10 </w:t>
+            </w:r>
+            <w:r>
+              <w:t>You, O God,</w:t>
+            </w:r>
+            <w:r>
+              <w:t xml:space="preserve"> </w:t>
+            </w:r>
+            <w:r>
+              <w:t>granted a gracious rain</w:t>
+            </w:r>
+            <w:r>
+              <w:t xml:space="preserve">, to </w:t>
+            </w:r>
+            <w:r>
+              <w:t>Your</w:t>
+            </w:r>
+            <w:r>
+              <w:t xml:space="preserve"> inheritance,</w:t>
+            </w:r>
+          </w:p>
+          <w:p>
+            <w:pPr>
+              <w:pStyle w:val="EnglishHangEndNoCoptic"/>
+            </w:pPr>
+            <w:r>
+              <w:tab/>
+            </w:r>
+            <w:proofErr w:type="gramStart"/>
+            <w:r>
+              <w:t>which</w:t>
+            </w:r>
+            <w:proofErr w:type="gramEnd"/>
+            <w:r>
+              <w:t xml:space="preserve"> was weak</w:t>
+            </w:r>
+            <w:r>
+              <w:t>ened</w:t>
+            </w:r>
+            <w:r>
+              <w:t xml:space="preserve">, but </w:t>
+            </w:r>
+            <w:r>
+              <w:t>You</w:t>
+            </w:r>
+            <w:r>
+              <w:t xml:space="preserve"> restore</w:t>
+            </w:r>
+            <w:r>
+              <w:t>d it.</w:t>
+            </w:r>
+          </w:p>
           <w:p/>
+          <w:p/>
+          <w:p>
+            <w:pPr>
+              <w:ind w:firstLine="720"/>
+            </w:pPr>
+          </w:p>
         </w:tc>
         <w:tc>
           <w:tcPr>
@@ -2332,6 +2875,39 @@
           <w:tcPr>
             <w:tcW w:w="615" w:type="pct"/>
           </w:tcPr>
+          <w:p>
+            <w:pPr>
+              <w:pStyle w:val="EnglishHangNoCoptic"/>
+            </w:pPr>
+            <w:r>
+              <w:t>11 Your creation dwells in it;</w:t>
+            </w:r>
+          </w:p>
+          <w:p>
+            <w:pPr>
+              <w:pStyle w:val="EnglishHangEndNoCoptic"/>
+            </w:pPr>
+            <w:r>
+              <w:tab/>
+            </w:r>
+            <w:proofErr w:type="gramStart"/>
+            <w:r>
+              <w:t>in</w:t>
+            </w:r>
+            <w:proofErr w:type="gramEnd"/>
+            <w:r>
+              <w:t xml:space="preserve"> Your goodness,</w:t>
+            </w:r>
+            <w:r>
+              <w:t xml:space="preserve"> O God, </w:t>
+            </w:r>
+            <w:r>
+              <w:t xml:space="preserve">You provide </w:t>
+            </w:r>
+            <w:r>
+              <w:t>for the poor.</w:t>
+            </w:r>
+          </w:p>
           <w:p/>
         </w:tc>
         <w:tc>
@@ -2366,7 +2942,11 @@
             </w:r>
             <w:proofErr w:type="gramEnd"/>
             <w:r>
-              <w:t xml:space="preserve"> your kindness you provided for the poor, O God.</w:t>
+              <w:t xml:space="preserve"> your kindness you provided for </w:t>
+            </w:r>
+            <w:r>
+              <w:lastRenderedPageBreak/>
+              <w:t>the poor, O God.</w:t>
             </w:r>
           </w:p>
         </w:tc>
@@ -2379,6 +2959,7 @@
               <w:pStyle w:val="EngIndEnd"/>
             </w:pPr>
             <w:r>
+              <w:lastRenderedPageBreak/>
               <w:t>Thy creatures dwell in it: thou hast in thy goodness prepared for the poor.</w:t>
             </w:r>
           </w:p>
@@ -2468,7 +3049,7 @@
               <w:rPr>
                 <w:rStyle w:val="FootnoteReference"/>
               </w:rPr>
-              <w:footnoteReference w:id="3"/>
+              <w:footnoteReference w:id="6"/>
             </w:r>
           </w:p>
           <w:p>
@@ -2497,6 +3078,38 @@
           <w:tcPr>
             <w:tcW w:w="615" w:type="pct"/>
           </w:tcPr>
+          <w:p>
+            <w:pPr>
+              <w:pStyle w:val="EnglishHangNoCoptic"/>
+            </w:pPr>
+            <w:r>
+              <w:t xml:space="preserve">12 The Lord will give </w:t>
+            </w:r>
+            <w:r>
+              <w:t>a</w:t>
+            </w:r>
+            <w:r>
+              <w:t xml:space="preserve"> word</w:t>
+            </w:r>
+          </w:p>
+          <w:p>
+            <w:pPr>
+              <w:pStyle w:val="EnglishHangEndNoCoptic"/>
+            </w:pPr>
+            <w:r>
+              <w:tab/>
+              <w:t xml:space="preserve">to those </w:t>
+            </w:r>
+            <w:r>
+              <w:t>proclaiming the Gospel to a great company,</w:t>
+            </w:r>
+            <w:r>
+              <w:rPr>
+                <w:rStyle w:val="FootnoteReference"/>
+              </w:rPr>
+              <w:footnoteReference w:id="7"/>
+            </w:r>
+          </w:p>
           <w:p/>
         </w:tc>
         <w:tc>
@@ -2651,6 +3264,51 @@
           <w:tcPr>
             <w:tcW w:w="615" w:type="pct"/>
           </w:tcPr>
+          <w:p>
+            <w:pPr>
+              <w:pStyle w:val="EnglishHangNoCoptic"/>
+            </w:pPr>
+            <w:r>
+              <w:t>13 The K</w:t>
+            </w:r>
+            <w:r>
+              <w:t>ing of the forces</w:t>
+            </w:r>
+            <w:r>
+              <w:rPr>
+                <w:rStyle w:val="FootnoteReference"/>
+              </w:rPr>
+              <w:footnoteReference w:id="8"/>
+            </w:r>
+            <w:r>
+              <w:t xml:space="preserve"> of the Beloved</w:t>
+            </w:r>
+          </w:p>
+          <w:p>
+            <w:pPr>
+              <w:pStyle w:val="EnglishHangNoCoptic"/>
+            </w:pPr>
+            <w:r>
+              <w:tab/>
+              <w:t>will grant them to divide the spoils</w:t>
+            </w:r>
+          </w:p>
+          <w:p>
+            <w:pPr>
+              <w:pStyle w:val="EnglishHangEndNoCoptic"/>
+            </w:pPr>
+            <w:r>
+              <w:tab/>
+            </w:r>
+            <w:proofErr w:type="gramStart"/>
+            <w:r>
+              <w:t>for</w:t>
+            </w:r>
+            <w:proofErr w:type="gramEnd"/>
+            <w:r>
+              <w:t xml:space="preserve"> the beauty of the house.</w:t>
+            </w:r>
+          </w:p>
           <w:p/>
         </w:tc>
         <w:tc>
@@ -2770,7 +3428,7 @@
               <w:rPr>
                 <w:rStyle w:val="FootnoteReference"/>
               </w:rPr>
-              <w:footnoteReference w:id="4"/>
+              <w:footnoteReference w:id="9"/>
             </w:r>
           </w:p>
           <w:p>
@@ -2833,6 +3491,72 @@
           <w:tcPr>
             <w:tcW w:w="615" w:type="pct"/>
           </w:tcPr>
+          <w:p>
+            <w:pPr>
+              <w:pStyle w:val="EnglishHangNoCoptic"/>
+            </w:pPr>
+            <w:r>
+              <w:t xml:space="preserve">14 Even if you sleep </w:t>
+            </w:r>
+            <w:r>
+              <w:t>in the mists of your portions</w:t>
+            </w:r>
+            <w:r>
+              <w:t>,</w:t>
+            </w:r>
+            <w:r>
+              <w:rPr>
+                <w:rStyle w:val="FootnoteReference"/>
+              </w:rPr>
+              <w:footnoteReference w:id="10"/>
+            </w:r>
+          </w:p>
+          <w:p>
+            <w:pPr>
+              <w:pStyle w:val="EnglishHangNoCoptic"/>
+            </w:pPr>
+            <w:r>
+              <w:tab/>
+              <w:t>you will be like a dove</w:t>
+            </w:r>
+          </w:p>
+          <w:p>
+            <w:pPr>
+              <w:pStyle w:val="EnglishHangNoCoptic"/>
+            </w:pPr>
+            <w:r>
+              <w:tab/>
+              <w:t>whose wings are covered with silver</w:t>
+            </w:r>
+            <w:r>
+              <w:t>,</w:t>
+            </w:r>
+          </w:p>
+          <w:p>
+            <w:pPr>
+              <w:pStyle w:val="EnglishHangEndNoCoptic"/>
+            </w:pPr>
+            <w:r>
+              <w:tab/>
+            </w:r>
+            <w:proofErr w:type="gramStart"/>
+            <w:r>
+              <w:t>and</w:t>
+            </w:r>
+            <w:proofErr w:type="gramEnd"/>
+            <w:r>
+              <w:t xml:space="preserve"> her back with the luster of gold.</w:t>
+            </w:r>
+            <w:r>
+              <w:t xml:space="preserve"> </w:t>
+            </w:r>
+            <w:r>
+              <w:rPr>
+                <w:i/>
+              </w:rPr>
+              <w:t>(Pause)</w:t>
+            </w:r>
+          </w:p>
           <w:p/>
         </w:tc>
         <w:tc>
@@ -3063,6 +3787,42 @@
           <w:tcPr>
             <w:tcW w:w="615" w:type="pct"/>
           </w:tcPr>
+          <w:p>
+            <w:pPr>
+              <w:pStyle w:val="EnglishHangNoCoptic"/>
+            </w:pPr>
+            <w:r>
+              <w:t xml:space="preserve">15 When the Heavenly One </w:t>
+            </w:r>
+            <w:r>
+              <w:t>appoints</w:t>
+            </w:r>
+            <w:r>
+              <w:t xml:space="preserve"> kings over it,</w:t>
+            </w:r>
+          </w:p>
+          <w:p>
+            <w:pPr>
+              <w:pStyle w:val="EnglishHangEndNoCoptic"/>
+            </w:pPr>
+            <w:r>
+              <w:tab/>
+            </w:r>
+            <w:proofErr w:type="gramStart"/>
+            <w:r>
+              <w:t>they</w:t>
+            </w:r>
+            <w:proofErr w:type="gramEnd"/>
+            <w:r>
+              <w:t xml:space="preserve"> will be </w:t>
+            </w:r>
+            <w:r>
+              <w:t xml:space="preserve">as </w:t>
+            </w:r>
+            <w:r>
+              <w:t>white as the snow on Salmon.</w:t>
+            </w:r>
+          </w:p>
           <w:p/>
         </w:tc>
         <w:tc>
@@ -3238,6 +3998,7 @@
               <w:pStyle w:val="EnglishHangNoCoptic"/>
             </w:pPr>
             <w:r>
+              <w:lastRenderedPageBreak/>
               <w:t>16 The mountain of God is a rich mountain,</w:t>
             </w:r>
           </w:p>
@@ -3283,7 +4044,57 @@
           <w:tcPr>
             <w:tcW w:w="615" w:type="pct"/>
           </w:tcPr>
+          <w:p>
+            <w:pPr>
+              <w:pStyle w:val="EnglishHangNoCoptic"/>
+            </w:pPr>
+            <w:r>
+              <w:t xml:space="preserve">16 The mountain of God is a </w:t>
+            </w:r>
+            <w:r>
+              <w:t>fertile</w:t>
+            </w:r>
+            <w:r>
+              <w:t xml:space="preserve"> mountain,</w:t>
+            </w:r>
+          </w:p>
+          <w:p>
+            <w:pPr>
+              <w:pStyle w:val="EnglishHangEndNoCoptic"/>
+            </w:pPr>
+            <w:r>
+              <w:tab/>
+            </w:r>
+            <w:proofErr w:type="gramStart"/>
+            <w:r>
+              <w:t>a</w:t>
+            </w:r>
+            <w:proofErr w:type="gramEnd"/>
+            <w:r>
+              <w:t xml:space="preserve"> mountain </w:t>
+            </w:r>
+            <w:r>
+              <w:t>richly curdled [with milk]</w:t>
+            </w:r>
+            <w:r>
+              <w:t xml:space="preserve">, a </w:t>
+            </w:r>
+            <w:r>
+              <w:t>fertile mountain!</w:t>
+            </w:r>
+          </w:p>
           <w:p/>
+          <w:p/>
+          <w:p>
+            <w:pPr>
+              <w:tabs>
+                <w:tab w:val="left" w:pos="1125"/>
+              </w:tabs>
+            </w:pPr>
+            <w:r>
+              <w:tab/>
+            </w:r>
+          </w:p>
         </w:tc>
         <w:tc>
           <w:tcPr>
@@ -3312,11 +4123,7 @@
               <w:pStyle w:val="EngIndEnd"/>
             </w:pPr>
             <w:r>
-              <w:t xml:space="preserve">O curdled mountain, fertile </w:t>
-            </w:r>
-            <w:r>
-              <w:lastRenderedPageBreak/>
-              <w:t>mountain!</w:t>
+              <w:t>O curdled mountain, fertile mountain!</w:t>
             </w:r>
           </w:p>
         </w:tc>
@@ -3329,7 +4136,6 @@
               <w:pStyle w:val="EngIndEnd"/>
             </w:pPr>
             <w:r>
-              <w:lastRenderedPageBreak/>
               <w:t>The mountain of God is a rich mountain</w:t>
             </w:r>
             <w:proofErr w:type="gramStart"/>
@@ -3404,7 +4210,6 @@
               <w:pStyle w:val="EnglishHangNoCoptic"/>
             </w:pPr>
             <w:r>
-              <w:lastRenderedPageBreak/>
               <w:t>17 Why do you imagine mountains of curds?</w:t>
             </w:r>
           </w:p>
@@ -3459,6 +4264,45 @@
           <w:tcPr>
             <w:tcW w:w="615" w:type="pct"/>
           </w:tcPr>
+          <w:p>
+            <w:pPr>
+              <w:pStyle w:val="EnglishHangNoCoptic"/>
+            </w:pPr>
+            <w:r>
+              <w:t xml:space="preserve">17 Why do you </w:t>
+            </w:r>
+            <w:r>
+              <w:t>think about mountains richly curdled [with milk]</w:t>
+            </w:r>
+            <w:r>
+              <w:t>?</w:t>
+            </w:r>
+          </w:p>
+          <w:p>
+            <w:pPr>
+              <w:pStyle w:val="EnglishHangNoCoptic"/>
+            </w:pPr>
+            <w:r>
+              <w:tab/>
+              <w:t>This is the mountain in which God is pleased to dwell;</w:t>
+            </w:r>
+          </w:p>
+          <w:p>
+            <w:pPr>
+              <w:pStyle w:val="EnglishHangEndNoCoptic"/>
+            </w:pPr>
+            <w:r>
+              <w:tab/>
+            </w:r>
+            <w:proofErr w:type="gramStart"/>
+            <w:r>
+              <w:t>truly</w:t>
+            </w:r>
+            <w:proofErr w:type="gramEnd"/>
+            <w:r>
+              <w:t xml:space="preserve"> the Lord will dwell in it for ever.</w:t>
+            </w:r>
+          </w:p>
           <w:p/>
         </w:tc>
         <w:tc>
@@ -3693,6 +4537,69 @@
           <w:tcPr>
             <w:tcW w:w="615" w:type="pct"/>
           </w:tcPr>
+          <w:p>
+            <w:pPr>
+              <w:pStyle w:val="EnglishHangNoCoptic"/>
+            </w:pPr>
+            <w:r>
+              <w:t>18 The chariot</w:t>
+            </w:r>
+            <w:r>
+              <w:t xml:space="preserve"> of God </w:t>
+            </w:r>
+            <w:r>
+              <w:t>is</w:t>
+            </w:r>
+            <w:r>
+              <w:t xml:space="preserve"> composed of myriads</w:t>
+            </w:r>
+            <w:r>
+              <w:rPr>
+                <w:rStyle w:val="FootnoteReference"/>
+              </w:rPr>
+              <w:footnoteReference w:id="11"/>
+            </w:r>
+            <w:r>
+              <w:t>,</w:t>
+            </w:r>
+          </w:p>
+          <w:p>
+            <w:pPr>
+              <w:pStyle w:val="EnglishHangNoCoptic"/>
+            </w:pPr>
+            <w:r>
+              <w:tab/>
+              <w:t xml:space="preserve">thousands of </w:t>
+            </w:r>
+            <w:r>
+              <w:t>thriving ones</w:t>
+            </w:r>
+            <w:r>
+              <w:t>;</w:t>
+            </w:r>
+          </w:p>
+          <w:p>
+            <w:pPr>
+              <w:pStyle w:val="EnglishHangEndNoCoptic"/>
+            </w:pPr>
+            <w:r>
+              <w:tab/>
+            </w:r>
+            <w:proofErr w:type="gramStart"/>
+            <w:r>
+              <w:t>the</w:t>
+            </w:r>
+            <w:proofErr w:type="gramEnd"/>
+            <w:r>
+              <w:t xml:space="preserve"> Lord is in them as in </w:t>
+            </w:r>
+            <w:r>
+              <w:t>his holy</w:t>
+            </w:r>
+            <w:r>
+              <w:t xml:space="preserve"> on Sinai.</w:t>
+            </w:r>
+          </w:p>
           <w:p/>
         </w:tc>
         <w:tc>
@@ -3922,7 +4829,7 @@
               <w:rPr>
                 <w:rStyle w:val="FootnoteReference"/>
               </w:rPr>
-              <w:footnoteReference w:id="5"/>
+              <w:footnoteReference w:id="12"/>
             </w:r>
           </w:p>
           <w:p>
@@ -3967,6 +4874,78 @@
           <w:tcPr>
             <w:tcW w:w="615" w:type="pct"/>
           </w:tcPr>
+          <w:p>
+            <w:pPr>
+              <w:pStyle w:val="EnglishHangNoCoptic"/>
+            </w:pPr>
+            <w:r>
+              <w:t xml:space="preserve">19 </w:t>
+            </w:r>
+            <w:r>
+              <w:t>You</w:t>
+            </w:r>
+            <w:r>
+              <w:t xml:space="preserve"> ascended on high,</w:t>
+            </w:r>
+            <w:r>
+              <w:t xml:space="preserve"> You led captivity captive;</w:t>
+            </w:r>
+          </w:p>
+          <w:p>
+            <w:pPr>
+              <w:pStyle w:val="EnglishHangNoCoptic"/>
+            </w:pPr>
+            <w:r>
+              <w:tab/>
+            </w:r>
+            <w:r>
+              <w:t>You</w:t>
+            </w:r>
+            <w:r>
+              <w:t xml:space="preserve"> </w:t>
+            </w:r>
+            <w:r>
+              <w:t>received gifts for</w:t>
+            </w:r>
+            <w:r>
+              <w:t xml:space="preserve"> </w:t>
+            </w:r>
+            <w:r>
+              <w:t>mankind</w:t>
+            </w:r>
+            <w:r>
+              <w:t>,</w:t>
+            </w:r>
+            <w:r>
+              <w:rPr>
+                <w:rStyle w:val="FootnoteReference"/>
+              </w:rPr>
+              <w:footnoteReference w:id="13"/>
+            </w:r>
+          </w:p>
+          <w:p>
+            <w:pPr>
+              <w:pStyle w:val="EnglishHangEndNoCoptic"/>
+            </w:pPr>
+            <w:r>
+              <w:tab/>
+            </w:r>
+            <w:proofErr w:type="gramStart"/>
+            <w:r>
+              <w:t>although</w:t>
+            </w:r>
+            <w:proofErr w:type="gramEnd"/>
+            <w:r>
+              <w:t xml:space="preserve"> they were </w:t>
+            </w:r>
+            <w:r>
+              <w:lastRenderedPageBreak/>
+              <w:t>disobedient, so they may dwell there</w:t>
+            </w:r>
+            <w:r>
+              <w:t>.</w:t>
+            </w:r>
+          </w:p>
           <w:p/>
         </w:tc>
         <w:tc>
@@ -3975,6 +4954,7 @@
           </w:tcPr>
           <w:p>
             <w:r>
+              <w:lastRenderedPageBreak/>
               <w:t xml:space="preserve">Thou art gone up on high, Thou hast led captivity captive; Thou hast received gifts among men, even the disobedient, that Thou </w:t>
             </w:r>
             <w:proofErr w:type="spellStart"/>
@@ -3983,7 +4963,11 @@
             </w:r>
             <w:proofErr w:type="spellEnd"/>
             <w:r>
-              <w:t xml:space="preserve"> settle Thyself in.</w:t>
+              <w:t xml:space="preserve"> settle </w:t>
+            </w:r>
+            <w:r>
+              <w:lastRenderedPageBreak/>
+              <w:t>Thyself in.</w:t>
             </w:r>
           </w:p>
         </w:tc>
@@ -3996,6 +4980,7 @@
               <w:pStyle w:val="EngIndEnd"/>
             </w:pPr>
             <w:r>
+              <w:lastRenderedPageBreak/>
               <w:t>You ascended on high;</w:t>
             </w:r>
           </w:p>
@@ -4012,6 +4997,7 @@
               <w:pStyle w:val="EngIndEnd"/>
             </w:pPr>
             <w:r>
+              <w:lastRenderedPageBreak/>
               <w:t>you received gifts by a person,</w:t>
             </w:r>
           </w:p>
@@ -4033,7 +5019,6 @@
               <w:pStyle w:val="EngIndEnd"/>
             </w:pPr>
             <w:r>
-              <w:lastRenderedPageBreak/>
               <w:t>The Lord God be blessed;</w:t>
             </w:r>
           </w:p>
@@ -4056,7 +5041,11 @@
             </w:r>
             <w:proofErr w:type="spellEnd"/>
             <w:r>
-              <w:t xml:space="preserve"> dwell among them.</w:t>
+              <w:t xml:space="preserve"> </w:t>
+            </w:r>
+            <w:r>
+              <w:lastRenderedPageBreak/>
+              <w:t>dwell among them.</w:t>
             </w:r>
           </w:p>
         </w:tc>
@@ -4084,6 +5073,7 @@
                 <w:szCs w:val="24"/>
                 <w:shd w:val="clear" w:color="auto" w:fill="FFFFFF"/>
               </w:rPr>
+              <w:lastRenderedPageBreak/>
               <w:t>You ascended on high, You led captivity captive;</w:t>
             </w:r>
           </w:p>
@@ -4165,6 +5155,7 @@
                 <w:szCs w:val="24"/>
                 <w:shd w:val="clear" w:color="auto" w:fill="FFFFFF"/>
               </w:rPr>
+              <w:lastRenderedPageBreak/>
               <w:t>The Lord God is blessed;</w:t>
             </w:r>
           </w:p>
@@ -4241,6 +5232,45 @@
           <w:tcPr>
             <w:tcW w:w="615" w:type="pct"/>
           </w:tcPr>
+          <w:p>
+            <w:pPr>
+              <w:pStyle w:val="EnglishHangNoCoptic"/>
+            </w:pPr>
+            <w:r>
+              <w:t>20 Blessed be the Lord God;</w:t>
+            </w:r>
+          </w:p>
+          <w:p>
+            <w:pPr>
+              <w:pStyle w:val="EnglishHangNoCoptic"/>
+            </w:pPr>
+            <w:r>
+              <w:tab/>
+              <w:t>blessed be the Lord from day to day;</w:t>
+            </w:r>
+          </w:p>
+          <w:p>
+            <w:pPr>
+              <w:pStyle w:val="EnglishHangEndNoCoptic"/>
+            </w:pPr>
+            <w:r>
+              <w:tab/>
+            </w:r>
+            <w:proofErr w:type="gramStart"/>
+            <w:r>
+              <w:t>the</w:t>
+            </w:r>
+            <w:proofErr w:type="gramEnd"/>
+            <w:r>
+              <w:t xml:space="preserve"> God of our salvation will prosper us. </w:t>
+            </w:r>
+            <w:r>
+              <w:rPr>
+                <w:i/>
+              </w:rPr>
+              <w:t>(Pause)</w:t>
+            </w:r>
+          </w:p>
           <w:p/>
         </w:tc>
         <w:tc>
@@ -4428,6 +5458,48 @@
           <w:tcPr>
             <w:tcW w:w="615" w:type="pct"/>
           </w:tcPr>
+          <w:p>
+            <w:pPr>
+              <w:pStyle w:val="EnglishHangNoCoptic"/>
+            </w:pPr>
+            <w:r>
+              <w:t xml:space="preserve">21 Our God is the God </w:t>
+            </w:r>
+            <w:r>
+              <w:t>who</w:t>
+            </w:r>
+            <w:r>
+              <w:t xml:space="preserve"> save</w:t>
+            </w:r>
+            <w:r>
+              <w:t>s</w:t>
+            </w:r>
+            <w:r>
+              <w:t>,</w:t>
+            </w:r>
+          </w:p>
+          <w:p>
+            <w:pPr>
+              <w:pStyle w:val="EnglishHangEndNoCoptic"/>
+            </w:pPr>
+            <w:r>
+              <w:tab/>
+            </w:r>
+            <w:proofErr w:type="gramStart"/>
+            <w:r>
+              <w:t>and</w:t>
+            </w:r>
+            <w:proofErr w:type="gramEnd"/>
+            <w:r>
+              <w:t xml:space="preserve"> the ways out of death </w:t>
+            </w:r>
+            <w:r>
+              <w:t>belong to the Lord</w:t>
+            </w:r>
+            <w:r>
+              <w:t>.</w:t>
+            </w:r>
+          </w:p>
           <w:p/>
         </w:tc>
         <w:tc>
@@ -4622,6 +5694,42 @@
           <w:tcPr>
             <w:tcW w:w="615" w:type="pct"/>
           </w:tcPr>
+          <w:p>
+            <w:pPr>
+              <w:pStyle w:val="EnglishHangNoCoptic"/>
+            </w:pPr>
+            <w:r>
+              <w:t>22 But God will crush the heads of His enemies,</w:t>
+            </w:r>
+          </w:p>
+          <w:p>
+            <w:pPr>
+              <w:pStyle w:val="EnglishHangEndNoCoptic"/>
+            </w:pPr>
+            <w:r>
+              <w:tab/>
+            </w:r>
+            <w:proofErr w:type="gramStart"/>
+            <w:r>
+              <w:t>the</w:t>
+            </w:r>
+            <w:proofErr w:type="gramEnd"/>
+            <w:r>
+              <w:t xml:space="preserve"> hairy </w:t>
+            </w:r>
+            <w:r>
+              <w:t>head</w:t>
+            </w:r>
+            <w:r>
+              <w:t xml:space="preserve"> of those who persist in their </w:t>
+            </w:r>
+            <w:r>
+              <w:t>transgressions</w:t>
+            </w:r>
+            <w:r>
+              <w:t>.</w:t>
+            </w:r>
+          </w:p>
           <w:p/>
         </w:tc>
         <w:tc>
@@ -4789,6 +5897,29 @@
           <w:tcPr>
             <w:tcW w:w="615" w:type="pct"/>
           </w:tcPr>
+          <w:p>
+            <w:pPr>
+              <w:pStyle w:val="EnglishHangNoCoptic"/>
+            </w:pPr>
+            <w:r>
+              <w:t>23 The L</w:t>
+            </w:r>
+            <w:r>
+              <w:t>ord said, “I will return from Bashan;</w:t>
+            </w:r>
+          </w:p>
+          <w:p>
+            <w:pPr>
+              <w:pStyle w:val="EnglishHangEndNoCoptic"/>
+            </w:pPr>
+            <w:r>
+              <w:tab/>
+              <w:t>I will retur</w:t>
+            </w:r>
+            <w:r>
+              <w:t>n through the depths of the sea,</w:t>
+            </w:r>
+          </w:p>
           <w:p/>
         </w:tc>
         <w:tc>
@@ -4834,7 +5965,11 @@
               <w:pStyle w:val="EngIndEnd"/>
             </w:pPr>
             <w:r>
-              <w:t>I will turn round by the depths of sea</w:t>
+              <w:t xml:space="preserve">I will turn round by the depths of </w:t>
+            </w:r>
+            <w:r>
+              <w:lastRenderedPageBreak/>
+              <w:t>sea</w:t>
             </w:r>
           </w:p>
         </w:tc>
@@ -4847,6 +5982,7 @@
               <w:pStyle w:val="EngIndEnd"/>
             </w:pPr>
             <w:r>
+              <w:lastRenderedPageBreak/>
               <w:t xml:space="preserve">The Lord said, I will bring again from </w:t>
             </w:r>
             <w:proofErr w:type="spellStart"/>
@@ -4921,6 +6057,7 @@
               <w:pStyle w:val="EnglishHangNoCoptic"/>
             </w:pPr>
             <w:r>
+              <w:lastRenderedPageBreak/>
               <w:t>24 that your feet may be bathed in blood,</w:t>
             </w:r>
           </w:p>
@@ -4974,6 +6111,44 @@
           <w:tcPr>
             <w:tcW w:w="615" w:type="pct"/>
           </w:tcPr>
+          <w:p>
+            <w:pPr>
+              <w:pStyle w:val="EnglishHangNoCoptic"/>
+            </w:pPr>
+            <w:r>
+              <w:t xml:space="preserve">24 </w:t>
+            </w:r>
+            <w:r>
+              <w:t xml:space="preserve">so </w:t>
+            </w:r>
+            <w:r>
+              <w:t>that your feet may be bathed in blood,</w:t>
+            </w:r>
+          </w:p>
+          <w:p>
+            <w:pPr>
+              <w:pStyle w:val="EnglishHangEndNoCoptic"/>
+            </w:pPr>
+            <w:r>
+              <w:tab/>
+            </w:r>
+            <w:proofErr w:type="gramStart"/>
+            <w:r>
+              <w:t>and</w:t>
+            </w:r>
+            <w:proofErr w:type="gramEnd"/>
+            <w:r>
+              <w:t xml:space="preserve"> the tongues of your </w:t>
+            </w:r>
+            <w:proofErr w:type="spellStart"/>
+            <w:r>
+              <w:t>dogs</w:t>
+            </w:r>
+            <w:proofErr w:type="spellEnd"/>
+            <w:r>
+              <w:t xml:space="preserve"> [bathed] in the blood of Your enemies.”</w:t>
+            </w:r>
+          </w:p>
           <w:p/>
         </w:tc>
         <w:tc>
@@ -5008,11 +6183,7 @@
             </w:r>
             <w:proofErr w:type="gramEnd"/>
             <w:r>
-              <w:t xml:space="preserve"> tongue of your dogs, from </w:t>
-            </w:r>
-            <w:r>
-              <w:lastRenderedPageBreak/>
-              <w:t>enemies, by him.”</w:t>
+              <w:t xml:space="preserve"> tongue of your dogs, from enemies, by him.”</w:t>
             </w:r>
           </w:p>
         </w:tc>
@@ -5025,7 +6196,6 @@
               <w:pStyle w:val="EngIndEnd"/>
             </w:pPr>
             <w:r>
-              <w:lastRenderedPageBreak/>
               <w:t>That thy foot may be dipped in blood, and the tongue of thy dogs be stained with that of thine enemies.</w:t>
             </w:r>
           </w:p>
@@ -5092,7 +6262,6 @@
               <w:pStyle w:val="EnglishHangNoCoptic"/>
             </w:pPr>
             <w:r>
-              <w:lastRenderedPageBreak/>
               <w:t xml:space="preserve">25 </w:t>
             </w:r>
             <w:r>
@@ -5144,6 +6313,45 @@
           <w:tcPr>
             <w:tcW w:w="615" w:type="pct"/>
           </w:tcPr>
+          <w:p>
+            <w:pPr>
+              <w:pStyle w:val="EnglishHangNoCoptic"/>
+            </w:pPr>
+            <w:r>
+              <w:t xml:space="preserve">25 </w:t>
+            </w:r>
+            <w:r>
+              <w:t>Your</w:t>
+            </w:r>
+            <w:r>
+              <w:t xml:space="preserve"> processions </w:t>
+            </w:r>
+            <w:r>
+              <w:t>were seen, O God,</w:t>
+            </w:r>
+          </w:p>
+          <w:p>
+            <w:pPr>
+              <w:pStyle w:val="EnglishHangEndNoCoptic"/>
+            </w:pPr>
+            <w:r>
+              <w:tab/>
+            </w:r>
+            <w:proofErr w:type="gramStart"/>
+            <w:r>
+              <w:t>the</w:t>
+            </w:r>
+            <w:proofErr w:type="gramEnd"/>
+            <w:r>
+              <w:t xml:space="preserve"> processions of my God, the King, in the </w:t>
+            </w:r>
+            <w:r>
+              <w:t>holy place</w:t>
+            </w:r>
+            <w:r>
+              <w:t>.</w:t>
+            </w:r>
+          </w:p>
           <w:p/>
         </w:tc>
         <w:tc>
@@ -5315,6 +6523,44 @@
           <w:tcPr>
             <w:tcW w:w="615" w:type="pct"/>
           </w:tcPr>
+          <w:p>
+            <w:pPr>
+              <w:pStyle w:val="EnglishHangNoCoptic"/>
+            </w:pPr>
+            <w:r>
+              <w:t>26 The rulers went in front, followed by the singers,</w:t>
+            </w:r>
+          </w:p>
+          <w:p>
+            <w:pPr>
+              <w:pStyle w:val="EnglishHangEndNoCoptic"/>
+            </w:pPr>
+            <w:r>
+              <w:tab/>
+            </w:r>
+            <w:proofErr w:type="gramStart"/>
+            <w:r>
+              <w:t>while</w:t>
+            </w:r>
+            <w:proofErr w:type="gramEnd"/>
+            <w:r>
+              <w:t xml:space="preserve"> between them were </w:t>
+            </w:r>
+            <w:r>
+              <w:t>you maidens playing</w:t>
+            </w:r>
+            <w:r>
+              <w:t xml:space="preserve"> </w:t>
+            </w:r>
+            <w:proofErr w:type="spellStart"/>
+            <w:r>
+              <w:t>timbrels</w:t>
+            </w:r>
+            <w:proofErr w:type="spellEnd"/>
+            <w:r>
+              <w:t>.</w:t>
+            </w:r>
+          </w:p>
           <w:p/>
         </w:tc>
         <w:tc>
@@ -5506,7 +6752,59 @@
           <w:tcPr>
             <w:tcW w:w="615" w:type="pct"/>
           </w:tcPr>
+          <w:p>
+            <w:pPr>
+              <w:pStyle w:val="EnglishHangNoCoptic"/>
+            </w:pPr>
+            <w:r>
+              <w:t>27 Bless God in the churches</w:t>
+            </w:r>
+            <w:r>
+              <w:rPr>
+                <w:rStyle w:val="FootnoteReference"/>
+              </w:rPr>
+              <w:footnoteReference w:id="14"/>
+            </w:r>
+            <w:r>
+              <w:t>,</w:t>
+            </w:r>
+          </w:p>
+          <w:p>
+            <w:pPr>
+              <w:pStyle w:val="EnglishHangEndNoCoptic"/>
+            </w:pPr>
+            <w:r>
+              <w:tab/>
+            </w:r>
+            <w:r>
+              <w:t>[</w:t>
+            </w:r>
+            <w:proofErr w:type="gramStart"/>
+            <w:r>
+              <w:t>bless</w:t>
+            </w:r>
+            <w:proofErr w:type="gramEnd"/>
+            <w:r>
+              <w:t>]</w:t>
+            </w:r>
+            <w:r>
+              <w:t xml:space="preserve"> the Lor</w:t>
+            </w:r>
+            <w:r>
+              <w:t>d from the fountains of Israel!</w:t>
+            </w:r>
+          </w:p>
           <w:p/>
+          <w:p>
+            <w:pPr>
+              <w:tabs>
+                <w:tab w:val="left" w:pos="1110"/>
+              </w:tabs>
+            </w:pPr>
+            <w:r>
+              <w:tab/>
+            </w:r>
+          </w:p>
         </w:tc>
         <w:tc>
           <w:tcPr>
@@ -5649,7 +6947,11 @@
             </w:r>
             <w:proofErr w:type="spellEnd"/>
             <w:r>
-              <w:t xml:space="preserve">, the princes of </w:t>
+              <w:t xml:space="preserve">, the </w:t>
+            </w:r>
+            <w:r>
+              <w:lastRenderedPageBreak/>
+              <w:t xml:space="preserve">princes of </w:t>
             </w:r>
             <w:proofErr w:type="spellStart"/>
             <w:r>
@@ -5686,6 +6988,77 @@
           <w:tcPr>
             <w:tcW w:w="615" w:type="pct"/>
           </w:tcPr>
+          <w:p>
+            <w:pPr>
+              <w:pStyle w:val="EnglishHangNoCoptic"/>
+            </w:pPr>
+            <w:r>
+              <w:t>28 There is Benjamin</w:t>
+            </w:r>
+            <w:r>
+              <w:t>, the youngest,</w:t>
+            </w:r>
+            <w:r>
+              <w:t xml:space="preserve"> in ecstasy;</w:t>
+            </w:r>
+          </w:p>
+          <w:p>
+            <w:pPr>
+              <w:pStyle w:val="EnglishHangNoCoptic"/>
+            </w:pPr>
+            <w:r>
+              <w:tab/>
+              <w:t xml:space="preserve">the </w:t>
+            </w:r>
+            <w:r>
+              <w:t>rulers</w:t>
+            </w:r>
+            <w:r>
+              <w:t xml:space="preserve"> of Juda are their leaders,</w:t>
+            </w:r>
+          </w:p>
+          <w:p>
+            <w:pPr>
+              <w:pStyle w:val="EnglishHangEndNoCoptic"/>
+            </w:pPr>
+            <w:r>
+              <w:tab/>
+            </w:r>
+            <w:proofErr w:type="gramStart"/>
+            <w:r>
+              <w:t>the</w:t>
+            </w:r>
+            <w:proofErr w:type="gramEnd"/>
+            <w:r>
+              <w:t xml:space="preserve"> </w:t>
+            </w:r>
+            <w:r>
+              <w:t xml:space="preserve">rulers </w:t>
+            </w:r>
+            <w:r>
+              <w:t xml:space="preserve">of </w:t>
+            </w:r>
+            <w:proofErr w:type="spellStart"/>
+            <w:r>
+              <w:t>Zabulon</w:t>
+            </w:r>
+            <w:proofErr w:type="spellEnd"/>
+            <w:r>
+              <w:t xml:space="preserve"> and</w:t>
+            </w:r>
+            <w:r>
+              <w:t xml:space="preserve"> </w:t>
+            </w:r>
+            <w:proofErr w:type="spellStart"/>
+            <w:r>
+              <w:lastRenderedPageBreak/>
+              <w:t>Nephthali</w:t>
+            </w:r>
+            <w:proofErr w:type="spellEnd"/>
+            <w:r>
+              <w:t>.</w:t>
+            </w:r>
+          </w:p>
           <w:p/>
         </w:tc>
         <w:tc>
@@ -5694,6 +7067,7 @@
           </w:tcPr>
           <w:p>
             <w:r>
+              <w:lastRenderedPageBreak/>
               <w:t>There is Benjamin the younger in ecstasy, and the princes of</w:t>
             </w:r>
             <w:r>
@@ -5729,6 +7103,7 @@
               <w:pStyle w:val="EngIndEnd"/>
             </w:pPr>
             <w:r>
+              <w:lastRenderedPageBreak/>
               <w:t xml:space="preserve">rulers of </w:t>
             </w:r>
             <w:proofErr w:type="spellStart"/>
@@ -5779,6 +7154,7 @@
               <w:pStyle w:val="EngIndEnd"/>
             </w:pPr>
             <w:r>
+              <w:lastRenderedPageBreak/>
               <w:t xml:space="preserve">There is Benjamin the younger one in ecstasy, the princes of Juda their rulers, the princes of </w:t>
             </w:r>
             <w:proofErr w:type="spellStart"/>
@@ -5787,7 +7163,11 @@
             </w:r>
             <w:proofErr w:type="spellEnd"/>
             <w:r>
-              <w:t xml:space="preserve">, the princes of </w:t>
+              <w:t xml:space="preserve">, the </w:t>
+            </w:r>
+            <w:r>
+              <w:lastRenderedPageBreak/>
+              <w:t xml:space="preserve">princes of </w:t>
             </w:r>
             <w:proofErr w:type="spellStart"/>
             <w:r>
@@ -5823,6 +7203,7 @@
                 <w:szCs w:val="24"/>
                 <w:shd w:val="clear" w:color="auto" w:fill="FFFFFF"/>
               </w:rPr>
+              <w:lastRenderedPageBreak/>
               <w:t>There is the young Benjamin in ecstasy;</w:t>
             </w:r>
           </w:p>
@@ -5886,6 +7267,7 @@
               <w:pStyle w:val="EnglishHangNoCoptic"/>
             </w:pPr>
             <w:r>
+              <w:lastRenderedPageBreak/>
               <w:t xml:space="preserve">29 Command </w:t>
             </w:r>
             <w:r>
@@ -5949,7 +7331,60 @@
           <w:tcPr>
             <w:tcW w:w="615" w:type="pct"/>
           </w:tcPr>
+          <w:p>
+            <w:pPr>
+              <w:pStyle w:val="EnglishHangNoCoptic"/>
+            </w:pPr>
+            <w:r>
+              <w:t xml:space="preserve">29 Command </w:t>
+            </w:r>
+            <w:r>
+              <w:t>Your</w:t>
+            </w:r>
+            <w:r>
+              <w:t xml:space="preserve"> power, O God;</w:t>
+            </w:r>
+          </w:p>
+          <w:p>
+            <w:pPr>
+              <w:pStyle w:val="EnglishHangEndNoCoptic"/>
+            </w:pPr>
+            <w:r>
+              <w:tab/>
+            </w:r>
+            <w:proofErr w:type="gramStart"/>
+            <w:r>
+              <w:t>strengthen</w:t>
+            </w:r>
+            <w:proofErr w:type="gramEnd"/>
+            <w:r>
+              <w:t xml:space="preserve">, O God, </w:t>
+            </w:r>
+            <w:r>
+              <w:t>that which</w:t>
+            </w:r>
+            <w:r>
+              <w:t xml:space="preserve"> </w:t>
+            </w:r>
+            <w:r>
+              <w:t>You</w:t>
+            </w:r>
+            <w:r>
+              <w:t xml:space="preserve"> </w:t>
+            </w:r>
+            <w:r>
+              <w:t>accomplished</w:t>
+            </w:r>
+            <w:r>
+              <w:t xml:space="preserve"> in us.</w:t>
+            </w:r>
+          </w:p>
           <w:p/>
+          <w:p>
+            <w:pPr>
+              <w:jc w:val="center"/>
+            </w:pPr>
+          </w:p>
         </w:tc>
         <w:tc>
           <w:tcPr>
@@ -5983,11 +7418,7 @@
             </w:r>
             <w:proofErr w:type="gramEnd"/>
             <w:r>
-              <w:t xml:space="preserve"> powerful, O God, that which </w:t>
-            </w:r>
-            <w:r>
-              <w:lastRenderedPageBreak/>
-              <w:t>you wrought for us.</w:t>
+              <w:t xml:space="preserve"> powerful, O God, that which you wrought for us.</w:t>
             </w:r>
           </w:p>
         </w:tc>
@@ -6000,7 +7431,6 @@
               <w:pStyle w:val="EngIndEnd"/>
             </w:pPr>
             <w:r>
-              <w:lastRenderedPageBreak/>
               <w:t xml:space="preserve">O God, command thou thy strength: strengthen, O God, </w:t>
             </w:r>
             <w:proofErr w:type="gramStart"/>
@@ -6075,7 +7505,6 @@
               <w:pStyle w:val="EnglishHangNoCoptic"/>
             </w:pPr>
             <w:r>
-              <w:lastRenderedPageBreak/>
               <w:t xml:space="preserve">30 From </w:t>
             </w:r>
             <w:r>
@@ -6133,6 +7562,48 @@
           <w:tcPr>
             <w:tcW w:w="615" w:type="pct"/>
           </w:tcPr>
+          <w:p>
+            <w:pPr>
+              <w:pStyle w:val="EnglishHangNoCoptic"/>
+            </w:pPr>
+            <w:r>
+              <w:t xml:space="preserve">30 </w:t>
+            </w:r>
+            <w:r>
+              <w:t>Because of</w:t>
+            </w:r>
+            <w:r>
+              <w:t xml:space="preserve"> </w:t>
+            </w:r>
+            <w:r>
+              <w:t>Your</w:t>
+            </w:r>
+            <w:r>
+              <w:t xml:space="preserve"> temple in Jerusalem,</w:t>
+            </w:r>
+          </w:p>
+          <w:p>
+            <w:pPr>
+              <w:pStyle w:val="EnglishHangEndNoCoptic"/>
+            </w:pPr>
+            <w:r>
+              <w:tab/>
+            </w:r>
+            <w:proofErr w:type="gramStart"/>
+            <w:r>
+              <w:t>kings</w:t>
+            </w:r>
+            <w:proofErr w:type="gramEnd"/>
+            <w:r>
+              <w:t xml:space="preserve"> will offer gifts to </w:t>
+            </w:r>
+            <w:r>
+              <w:t>You</w:t>
+            </w:r>
+            <w:r>
+              <w:t>.</w:t>
+            </w:r>
+          </w:p>
           <w:p/>
         </w:tc>
         <w:tc>
@@ -6296,7 +7767,7 @@
               <w:rPr>
                 <w:rStyle w:val="FootnoteReference"/>
               </w:rPr>
-              <w:footnoteReference w:id="6"/>
+              <w:footnoteReference w:id="15"/>
             </w:r>
           </w:p>
           <w:p>
@@ -6325,6 +7796,66 @@
           <w:tcPr>
             <w:tcW w:w="615" w:type="pct"/>
           </w:tcPr>
+          <w:p>
+            <w:pPr>
+              <w:pStyle w:val="EnglishHangNoCoptic"/>
+            </w:pPr>
+            <w:r>
+              <w:t xml:space="preserve">31 Rebuke the </w:t>
+            </w:r>
+            <w:r>
+              <w:t>wild animals</w:t>
+            </w:r>
+            <w:r>
+              <w:t xml:space="preserve"> of the reed,</w:t>
+            </w:r>
+          </w:p>
+          <w:p>
+            <w:pPr>
+              <w:pStyle w:val="EnglishHangNoCoptic"/>
+            </w:pPr>
+            <w:r>
+              <w:tab/>
+              <w:t xml:space="preserve">the herd of bulls </w:t>
+            </w:r>
+            <w:r>
+              <w:t>among</w:t>
+            </w:r>
+            <w:r>
+              <w:t xml:space="preserve"> the cows of the peoples,</w:t>
+            </w:r>
+          </w:p>
+          <w:p>
+            <w:pPr>
+              <w:pStyle w:val="EnglishHangNoCoptic"/>
+            </w:pPr>
+            <w:r>
+              <w:tab/>
+              <w:t>that those who have been tried with silver may not be shut out;</w:t>
+            </w:r>
+          </w:p>
+          <w:p>
+            <w:pPr>
+              <w:pStyle w:val="EnglishHangEndNoCoptic"/>
+            </w:pPr>
+            <w:r>
+              <w:tab/>
+            </w:r>
+            <w:proofErr w:type="gramStart"/>
+            <w:r>
+              <w:t>scatter</w:t>
+            </w:r>
+            <w:proofErr w:type="gramEnd"/>
+            <w:r>
+              <w:t xml:space="preserve"> the nations that desire wars.</w:t>
+            </w:r>
+            <w:r>
+              <w:rPr>
+                <w:rStyle w:val="FootnoteReference"/>
+              </w:rPr>
+              <w:footnoteReference w:id="16"/>
+            </w:r>
+          </w:p>
           <w:p/>
         </w:tc>
         <w:tc>
@@ -6524,6 +8055,7 @@
               <w:pStyle w:val="EnglishHangEndNoCoptic"/>
             </w:pPr>
             <w:r>
+              <w:lastRenderedPageBreak/>
               <w:tab/>
               <w:t>Ethiopia will hasten to stretch out her hand to God.</w:t>
             </w:r>
@@ -6554,6 +8086,30 @@
           <w:tcPr>
             <w:tcW w:w="615" w:type="pct"/>
           </w:tcPr>
+          <w:p>
+            <w:pPr>
+              <w:pStyle w:val="EnglishHangNoCoptic"/>
+            </w:pPr>
+            <w:r>
+              <w:t>32 Ambassadors will come from Egypt;</w:t>
+            </w:r>
+          </w:p>
+          <w:p>
+            <w:pPr>
+              <w:pStyle w:val="EnglishHangEndNoCoptic"/>
+            </w:pPr>
+            <w:r>
+              <w:lastRenderedPageBreak/>
+              <w:tab/>
+              <w:t xml:space="preserve">Ethiopia will </w:t>
+            </w:r>
+            <w:r>
+              <w:t>draw near</w:t>
+            </w:r>
+            <w:r>
+              <w:t xml:space="preserve"> to stretch out her hand to God.</w:t>
+            </w:r>
+          </w:p>
           <w:p/>
         </w:tc>
         <w:tc>
@@ -6562,7 +8118,12 @@
           </w:tcPr>
           <w:p>
             <w:r>
-              <w:t>Ambassadors shall come out of Egypt; Ethiopia shall hasten to stretch out her hands unto God.</w:t>
+              <w:lastRenderedPageBreak/>
+              <w:t xml:space="preserve">Ambassadors shall come out of Egypt; Ethiopia shall hasten to stretch </w:t>
+            </w:r>
+            <w:r>
+              <w:lastRenderedPageBreak/>
+              <w:t>out her hands unto God.</w:t>
             </w:r>
           </w:p>
         </w:tc>
@@ -6575,6 +8136,7 @@
               <w:pStyle w:val="EngIndEnd"/>
             </w:pPr>
             <w:r>
+              <w:lastRenderedPageBreak/>
               <w:t>Envoys will come from Egypt;</w:t>
             </w:r>
           </w:p>
@@ -6583,6 +8145,7 @@
               <w:pStyle w:val="EngIndEnd"/>
             </w:pPr>
             <w:r>
+              <w:lastRenderedPageBreak/>
               <w:t xml:space="preserve">Ethiopia will outstrip </w:t>
             </w:r>
             <w:proofErr w:type="gramStart"/>
@@ -6604,7 +8167,12 @@
               <w:pStyle w:val="EngIndEnd"/>
             </w:pPr>
             <w:r>
-              <w:t>Ambassadors shall arrive out of Egypt; Ethiopia shall hasten to stretch out her hand readily to God.</w:t>
+              <w:lastRenderedPageBreak/>
+              <w:t xml:space="preserve">Ambassadors shall arrive out of Egypt; Ethiopia shall hasten to </w:t>
+            </w:r>
+            <w:r>
+              <w:lastRenderedPageBreak/>
+              <w:t>stretch out her hand readily to God.</w:t>
             </w:r>
           </w:p>
         </w:tc>
@@ -6632,6 +8200,7 @@
                 <w:szCs w:val="24"/>
                 <w:shd w:val="clear" w:color="auto" w:fill="FFFFFF"/>
               </w:rPr>
+              <w:lastRenderedPageBreak/>
               <w:t>Ambassadors shall come out of Egypt;</w:t>
             </w:r>
           </w:p>
@@ -6655,6 +8224,7 @@
                 <w:szCs w:val="24"/>
                 <w:shd w:val="clear" w:color="auto" w:fill="FFFFFF"/>
               </w:rPr>
+              <w:lastRenderedPageBreak/>
               <w:t>Ethiopia shall draw near to stretch out its hand to God.</w:t>
             </w:r>
           </w:p>
@@ -6670,6 +8240,7 @@
               <w:pStyle w:val="EnglishHangNoCoptic"/>
             </w:pPr>
             <w:r>
+              <w:lastRenderedPageBreak/>
               <w:t>33 Sing to God, you kingdoms of the earth;</w:t>
             </w:r>
           </w:p>
@@ -6721,7 +8292,51 @@
           <w:tcPr>
             <w:tcW w:w="615" w:type="pct"/>
           </w:tcPr>
+          <w:p>
+            <w:pPr>
+              <w:pStyle w:val="EnglishHangNoCoptic"/>
+            </w:pPr>
+            <w:r>
+              <w:t>33 Sing to</w:t>
+            </w:r>
+            <w:r>
+              <w:t xml:space="preserve"> God, you kingdoms of the earth,</w:t>
+            </w:r>
+          </w:p>
+          <w:p>
+            <w:pPr>
+              <w:pStyle w:val="EnglishHangEndNoCoptic"/>
+            </w:pPr>
+            <w:r>
+              <w:tab/>
+            </w:r>
+            <w:proofErr w:type="gramStart"/>
+            <w:r>
+              <w:t>sing</w:t>
+            </w:r>
+            <w:proofErr w:type="gramEnd"/>
+            <w:r>
+              <w:t xml:space="preserve"> to the Lord. </w:t>
+            </w:r>
+            <w:r>
+              <w:rPr>
+                <w:i/>
+              </w:rPr>
+              <w:t>(Pause)</w:t>
+            </w:r>
+          </w:p>
           <w:p/>
+          <w:p/>
+          <w:p>
+            <w:pPr>
+              <w:tabs>
+                <w:tab w:val="left" w:pos="2565"/>
+              </w:tabs>
+            </w:pPr>
+            <w:r>
+              <w:tab/>
+            </w:r>
+          </w:p>
         </w:tc>
         <w:tc>
           <w:tcPr>
@@ -6759,14 +8374,7 @@
               <w:rPr>
                 <w:i/>
               </w:rPr>
-              <w:t xml:space="preserve">Interlude on </w:t>
-            </w:r>
-            <w:r>
-              <w:rPr>
-                <w:i/>
-              </w:rPr>
-              <w:lastRenderedPageBreak/>
-              <w:t>strings</w:t>
+              <w:t>Interlude on strings</w:t>
             </w:r>
           </w:p>
         </w:tc>
@@ -6779,7 +8387,6 @@
               <w:pStyle w:val="EngIndEnd"/>
             </w:pPr>
             <w:r>
-              <w:lastRenderedPageBreak/>
               <w:t>Sing to God, ye kingdoms of the earth; sing psalms to the Lord. Pause.</w:t>
             </w:r>
           </w:p>
@@ -6846,7 +8453,6 @@
               <w:pStyle w:val="EnglishHangNoCoptic"/>
             </w:pPr>
             <w:r>
-              <w:lastRenderedPageBreak/>
               <w:t>34 Sing to God Who rides upon the heaven of heaven to the East;</w:t>
             </w:r>
           </w:p>
@@ -6869,7 +8475,7 @@
               <w:rPr>
                 <w:rStyle w:val="FootnoteReference"/>
               </w:rPr>
-              <w:footnoteReference w:id="7"/>
+              <w:footnoteReference w:id="17"/>
             </w:r>
           </w:p>
           <w:p>
@@ -6898,7 +8504,66 @@
           <w:tcPr>
             <w:tcW w:w="615" w:type="pct"/>
           </w:tcPr>
-          <w:p/>
+          <w:p>
+            <w:pPr>
+              <w:pStyle w:val="EnglishHangNoCoptic"/>
+            </w:pPr>
+            <w:r>
+              <w:t>34 Sing to God</w:t>
+            </w:r>
+            <w:r>
+              <w:t>,</w:t>
+            </w:r>
+            <w:r>
+              <w:t xml:space="preserve"> Who rides upon the heaven of heaven</w:t>
+            </w:r>
+            <w:r>
+              <w:t>s</w:t>
+            </w:r>
+            <w:r>
+              <w:t xml:space="preserve"> to</w:t>
+            </w:r>
+            <w:r>
+              <w:t>wards</w:t>
+            </w:r>
+            <w:r>
+              <w:t xml:space="preserve"> the East;</w:t>
+            </w:r>
+          </w:p>
+          <w:p>
+            <w:pPr>
+              <w:pStyle w:val="EnglishHangEndNoCoptic"/>
+            </w:pPr>
+            <w:r>
+              <w:tab/>
+            </w:r>
+            <w:proofErr w:type="gramStart"/>
+            <w:r>
+              <w:t>behold</w:t>
+            </w:r>
+            <w:proofErr w:type="gramEnd"/>
+            <w:r>
+              <w:t xml:space="preserve">, He </w:t>
+            </w:r>
+            <w:r>
+              <w:t>will speak with His voice,</w:t>
+            </w:r>
+            <w:r>
+              <w:t xml:space="preserve"> </w:t>
+            </w:r>
+            <w:r>
+              <w:t>with</w:t>
+            </w:r>
+            <w:r>
+              <w:t xml:space="preserve"> a thunderous sound.</w:t>
+            </w:r>
+            <w:r>
+              <w:rPr>
+                <w:rStyle w:val="FootnoteReference"/>
+              </w:rPr>
+              <w:footnoteReference w:id="18"/>
+            </w:r>
+          </w:p>
         </w:tc>
         <w:tc>
           <w:tcPr>
@@ -7060,6 +8725,39 @@
           <w:tcPr>
             <w:tcW w:w="615" w:type="pct"/>
           </w:tcPr>
+          <w:p>
+            <w:pPr>
+              <w:pStyle w:val="EnglishHangNoCoptic"/>
+            </w:pPr>
+            <w:r>
+              <w:t>35 Give glory to God;</w:t>
+            </w:r>
+          </w:p>
+          <w:p>
+            <w:pPr>
+              <w:pStyle w:val="EnglishHangNoCoptic"/>
+            </w:pPr>
+            <w:r>
+              <w:tab/>
+              <w:t>His magnificence is over Israel,</w:t>
+            </w:r>
+          </w:p>
+          <w:p>
+            <w:pPr>
+              <w:pStyle w:val="EnglishHangEndNoCoptic"/>
+            </w:pPr>
+            <w:r>
+              <w:tab/>
+            </w:r>
+            <w:proofErr w:type="gramStart"/>
+            <w:r>
+              <w:t>and</w:t>
+            </w:r>
+            <w:proofErr w:type="gramEnd"/>
+            <w:r>
+              <w:t xml:space="preserve"> His power is in the clouds.</w:t>
+            </w:r>
+          </w:p>
           <w:p/>
         </w:tc>
         <w:tc>
@@ -7263,19 +8961,69 @@
           <w:tcPr>
             <w:tcW w:w="615" w:type="pct"/>
           </w:tcPr>
-          <w:p/>
-        </w:tc>
-        <w:tc>
-          <w:tcPr>
-            <w:tcW w:w="621" w:type="pct"/>
-          </w:tcPr>
-          <w:p>
-            <w:r>
-              <w:t>Wonderful is God in His saints, the God of Israel; He will give power and might unto His people. Blessed be God.</w:t>
-            </w:r>
+          <w:p>
+            <w:pPr>
+              <w:pStyle w:val="EnglishHangNoCoptic"/>
+            </w:pPr>
+            <w:r>
+              <w:t xml:space="preserve">36 God is </w:t>
+            </w:r>
+            <w:r>
+              <w:t>wondrous in His Saints; the God of Israel</w:t>
+            </w:r>
+          </w:p>
+          <w:p>
+            <w:pPr>
+              <w:pStyle w:val="EnglishHangNoCoptic"/>
+            </w:pPr>
+            <w:r>
+              <w:tab/>
+            </w:r>
+            <w:proofErr w:type="gramStart"/>
+            <w:r>
+              <w:t>will</w:t>
+            </w:r>
+            <w:proofErr w:type="gramEnd"/>
+            <w:r>
+              <w:t xml:space="preserve"> give strength and power to His people.</w:t>
+            </w:r>
+          </w:p>
+          <w:p>
+            <w:pPr>
+              <w:pStyle w:val="EnglishHangEndNoCoptic"/>
+            </w:pPr>
+            <w:r>
+              <w:tab/>
+              <w:t>Blessed be God!</w:t>
+            </w:r>
+          </w:p>
+          <w:p>
             <w:bookmarkStart w:id="0" w:name="_GoBack"/>
             <w:bookmarkEnd w:id="0"/>
           </w:p>
+          <w:p/>
+          <w:p/>
+          <w:p>
+            <w:pPr>
+              <w:tabs>
+                <w:tab w:val="left" w:pos="2235"/>
+              </w:tabs>
+            </w:pPr>
+            <w:r>
+              <w:tab/>
+            </w:r>
+          </w:p>
+        </w:tc>
+        <w:tc>
+          <w:tcPr>
+            <w:tcW w:w="621" w:type="pct"/>
+          </w:tcPr>
+          <w:p>
+            <w:r>
+              <w:lastRenderedPageBreak/>
+              <w:t>Wonderful is God in His saints, the God of Israel; He will give power and might unto His people. Blessed be God.</w:t>
+            </w:r>
+          </w:p>
         </w:tc>
         <w:tc>
           <w:tcPr>
@@ -7299,7 +9047,11 @@
             </w:r>
             <w:proofErr w:type="gramEnd"/>
             <w:r>
-              <w:t xml:space="preserve"> God of Israel, he will give power and strength to his people.</w:t>
+              <w:t xml:space="preserve"> God of Israel, he will give </w:t>
+            </w:r>
+            <w:r>
+              <w:lastRenderedPageBreak/>
+              <w:t>power and strength to his people.</w:t>
             </w:r>
           </w:p>
           <w:p>
@@ -7320,6 +9072,7 @@
               <w:pStyle w:val="EngIndEnd"/>
             </w:pPr>
             <w:r>
+              <w:lastRenderedPageBreak/>
               <w:t xml:space="preserve">God is wonderful in his holy places, the God of Israel: he will give power and strength to his people: blessed </w:t>
             </w:r>
             <w:proofErr w:type="gramStart"/>
@@ -7507,7 +9260,15 @@
         <w:footnoteRef/>
       </w:r>
       <w:r>
-        <w:t xml:space="preserve"> The sunset is His own death, over which He rose by His Resurrection (St Gregory the Dialogist, Mor. 19:3).</w:t>
+        <w:t xml:space="preserve"> </w:t>
+      </w:r>
+      <w:proofErr w:type="gramStart"/>
+      <w:r>
+        <w:t>Numbers 10:35.</w:t>
+      </w:r>
+      <w:proofErr w:type="gramEnd"/>
+      <w:r>
+        <w:t xml:space="preserve"> Cp. Exodus 14.</w:t>
       </w:r>
     </w:p>
   </w:footnote>
@@ -7523,11 +9284,91 @@
         <w:footnoteRef/>
       </w:r>
       <w:r>
+        <w:t xml:space="preserve"> The sunset is His own death, over which He rose by His Resurrection (St Gregory the Dialogist, Mor. 19:3).</w:t>
+      </w:r>
+    </w:p>
+  </w:footnote>
+  <w:footnote w:id="4">
+    <w:p>
+      <w:pPr>
+        <w:pStyle w:val="footnote"/>
+      </w:pPr>
+      <w:r>
+        <w:rPr>
+          <w:rStyle w:val="FootnoteReference"/>
+        </w:rPr>
+        <w:footnoteRef/>
+      </w:r>
+      <w:r>
+        <w:t xml:space="preserve"> The sunset is His own death, over which He rose by His Resurrection (St Gregory the Dialogist, Mor. 19:3).</w:t>
+      </w:r>
+    </w:p>
+  </w:footnote>
+  <w:footnote w:id="5">
+    <w:p>
+      <w:pPr>
+        <w:pStyle w:val="footnote"/>
+      </w:pPr>
+      <w:r>
+        <w:rPr>
+          <w:rStyle w:val="FootnoteReference"/>
+        </w:rPr>
+        <w:footnoteRef/>
+      </w:r>
+      <w:r>
+        <w:t xml:space="preserve"> [JS] literally, “before the face of”</w:t>
+      </w:r>
+    </w:p>
+  </w:footnote>
+  <w:footnote w:id="6">
+    <w:p>
+      <w:pPr>
+        <w:pStyle w:val="footnote"/>
+      </w:pPr>
+      <w:r>
+        <w:rPr>
+          <w:rStyle w:val="FootnoteReference"/>
+        </w:rPr>
+        <w:footnoteRef/>
+      </w:r>
+      <w:r>
         <w:t xml:space="preserve"> Luke 4:32.</w:t>
       </w:r>
     </w:p>
   </w:footnote>
-  <w:footnote w:id="4">
+  <w:footnote w:id="7">
+    <w:p>
+      <w:pPr>
+        <w:pStyle w:val="footnote"/>
+      </w:pPr>
+      <w:r>
+        <w:rPr>
+          <w:rStyle w:val="FootnoteReference"/>
+        </w:rPr>
+        <w:footnoteRef/>
+      </w:r>
+      <w:r>
+        <w:t xml:space="preserve"> Luke 4:32.</w:t>
+      </w:r>
+    </w:p>
+  </w:footnote>
+  <w:footnote w:id="8">
+    <w:p>
+      <w:pPr>
+        <w:pStyle w:val="footnote"/>
+      </w:pPr>
+      <w:r>
+        <w:rPr>
+          <w:rStyle w:val="FootnoteReference"/>
+        </w:rPr>
+        <w:footnoteRef/>
+      </w:r>
+      <w:r>
+        <w:t xml:space="preserve"> [JS] literally “hosts”</w:t>
+      </w:r>
+    </w:p>
+  </w:footnote>
+  <w:footnote w:id="9">
     <w:p>
       <w:pPr>
         <w:pStyle w:val="footnote"/>
@@ -7584,7 +9425,80 @@
       </w:r>
     </w:p>
   </w:footnote>
-  <w:footnote w:id="5">
+  <w:footnote w:id="10">
+    <w:p>
+      <w:pPr>
+        <w:pStyle w:val="footnote"/>
+      </w:pPr>
+      <w:r>
+        <w:rPr>
+          <w:rStyle w:val="FootnoteReference"/>
+        </w:rPr>
+        <w:footnoteRef/>
+      </w:r>
+      <w:r>
+        <w:t xml:space="preserve"> </w:t>
+      </w:r>
+      <w:proofErr w:type="gramStart"/>
+      <w:r>
+        <w:rPr>
+          <w:i/>
+        </w:rPr>
+        <w:t>Or</w:t>
+      </w:r>
+      <w:proofErr w:type="gramEnd"/>
+      <w:r>
+        <w:rPr>
+          <w:i/>
+        </w:rPr>
+        <w:t>:</w:t>
+      </w:r>
+      <w:r>
+        <w:t xml:space="preserve"> ‘Even though you have slept among the allotments.’ Hebrew may </w:t>
+      </w:r>
+      <w:proofErr w:type="gramStart"/>
+      <w:r>
+        <w:t>mean:</w:t>
+      </w:r>
+      <w:proofErr w:type="gramEnd"/>
+      <w:r>
+        <w:t xml:space="preserve"> ‘camp fire-places.’ The passage is obscure, but may refer to the </w:t>
+      </w:r>
+      <w:proofErr w:type="spellStart"/>
+      <w:r>
+        <w:t>Reubenite</w:t>
+      </w:r>
+      <w:proofErr w:type="spellEnd"/>
+      <w:r>
+        <w:t xml:space="preserve"> slackers who stayed on their farms and refused to fight (Judges 5:16). The beauty or beauties of verse 13 are the women with whom the spoils </w:t>
+      </w:r>
+      <w:proofErr w:type="gramStart"/>
+      <w:r>
+        <w:t>were shared</w:t>
+      </w:r>
+      <w:proofErr w:type="gramEnd"/>
+      <w:r>
+        <w:t>.</w:t>
+      </w:r>
+    </w:p>
+  </w:footnote>
+  <w:footnote w:id="11">
+    <w:p>
+      <w:pPr>
+        <w:pStyle w:val="footnote"/>
+      </w:pPr>
+      <w:r>
+        <w:rPr>
+          <w:rStyle w:val="FootnoteReference"/>
+        </w:rPr>
+        <w:footnoteRef/>
+      </w:r>
+      <w:r>
+        <w:t xml:space="preserve"> [JS] literally, “ten-thousand fold”</w:t>
+      </w:r>
+    </w:p>
+  </w:footnote>
+  <w:footnote w:id="12">
     <w:p>
       <w:pPr>
         <w:pStyle w:val="footnote"/>
@@ -7600,7 +9514,39 @@
       </w:r>
     </w:p>
   </w:footnote>
-  <w:footnote w:id="6">
+  <w:footnote w:id="13">
+    <w:p>
+      <w:pPr>
+        <w:pStyle w:val="footnote"/>
+      </w:pPr>
+      <w:r>
+        <w:rPr>
+          <w:rStyle w:val="FootnoteReference"/>
+        </w:rPr>
+        <w:footnoteRef/>
+      </w:r>
+      <w:r>
+        <w:t xml:space="preserve"> Cp. Ephes. 4:8.</w:t>
+      </w:r>
+    </w:p>
+  </w:footnote>
+  <w:footnote w:id="14">
+    <w:p>
+      <w:pPr>
+        <w:pStyle w:val="footnote"/>
+      </w:pPr>
+      <w:r>
+        <w:rPr>
+          <w:rStyle w:val="FootnoteReference"/>
+        </w:rPr>
+        <w:footnoteRef/>
+      </w:r>
+      <w:r>
+        <w:t xml:space="preserve"> [JS] “assemblies” or “congregations”</w:t>
+      </w:r>
+    </w:p>
+  </w:footnote>
+  <w:footnote w:id="15">
     <w:p>
       <w:pPr>
         <w:pStyle w:val="footnote"/>
@@ -7625,7 +9571,73 @@
       </w:r>
     </w:p>
   </w:footnote>
-  <w:footnote w:id="7">
+  <w:footnote w:id="16">
+    <w:p>
+      <w:pPr>
+        <w:pStyle w:val="footnote"/>
+      </w:pPr>
+      <w:r>
+        <w:rPr>
+          <w:rStyle w:val="FootnoteReference"/>
+        </w:rPr>
+        <w:footnoteRef/>
+      </w:r>
+      <w:r>
+        <w:t xml:space="preserve"> Desire wars: </w:t>
+      </w:r>
+      <w:r>
+        <w:rPr>
+          <w:i/>
+        </w:rPr>
+        <w:t>or</w:t>
+      </w:r>
+      <w:r>
+        <w:t xml:space="preserve"> delight in wars.</w:t>
+      </w:r>
+    </w:p>
+  </w:footnote>
+  <w:footnote w:id="17">
+    <w:p>
+      <w:pPr>
+        <w:pStyle w:val="footnote"/>
+      </w:pPr>
+      <w:r>
+        <w:rPr>
+          <w:rStyle w:val="FootnoteReference"/>
+        </w:rPr>
+        <w:footnoteRef/>
+      </w:r>
+      <w:r>
+        <w:t xml:space="preserve"> </w:t>
+      </w:r>
+      <w:proofErr w:type="gramStart"/>
+      <w:r>
+        <w:t xml:space="preserve">Thunderous sound: </w:t>
+      </w:r>
+      <w:r>
+        <w:rPr>
+          <w:i/>
+        </w:rPr>
+        <w:t>Lit</w:t>
+      </w:r>
+      <w:r>
+        <w:t>.</w:t>
+      </w:r>
+      <w:proofErr w:type="gramEnd"/>
+      <w:r>
+        <w:t xml:space="preserve"> </w:t>
+      </w:r>
+      <w:proofErr w:type="gramStart"/>
+      <w:r>
+        <w:t>sound</w:t>
+      </w:r>
+      <w:proofErr w:type="gramEnd"/>
+      <w:r>
+        <w:t xml:space="preserve"> of power.</w:t>
+      </w:r>
+    </w:p>
+  </w:footnote>
+  <w:footnote w:id="18">
     <w:p>
       <w:pPr>
         <w:pStyle w:val="footnote"/>
@@ -9643,7 +11655,7 @@
 </file>
 
 <file path=customXml/itemProps1.xml><?xml version="1.0" encoding="utf-8"?>
-<ds:datastoreItem xmlns:ds="http://schemas.openxmlformats.org/officeDocument/2006/customXml" ds:itemID="{9062959E-C392-461C-B10D-D25A92EDE639}">
+<ds:datastoreItem xmlns:ds="http://schemas.openxmlformats.org/officeDocument/2006/customXml" ds:itemID="{D49BD412-CD50-44E4-ADFE-AE3A009ED29B}">
   <ds:schemaRefs>
     <ds:schemaRef ds:uri="http://schemas.openxmlformats.org/officeDocument/2006/bibliography"/>
   </ds:schemaRefs>

</xml_diff>

<commit_message>
Added weekday Gospels to mid-abhor
</commit_message>
<xml_diff>
--- a/Psalms/067.docx
+++ b/Psalms/067.docx
@@ -1,10 +1,11 @@
 
 <file path=word/document.xml><?xml version="1.0" encoding="utf-8"?>
-<w:document xmlns:wpc="http://schemas.microsoft.com/office/word/2010/wordprocessingCanvas" xmlns:mc="http://schemas.openxmlformats.org/markup-compatibility/2006" xmlns:o="urn:schemas-microsoft-com:office:office" xmlns:r="http://schemas.openxmlformats.org/officeDocument/2006/relationships" xmlns:m="http://schemas.openxmlformats.org/officeDocument/2006/math" xmlns:v="urn:schemas-microsoft-com:vml" xmlns:wp14="http://schemas.microsoft.com/office/word/2010/wordprocessingDrawing" xmlns:wp="http://schemas.openxmlformats.org/drawingml/2006/wordprocessingDrawing" xmlns:w10="urn:schemas-microsoft-com:office:word" xmlns:w="http://schemas.openxmlformats.org/wordprocessingml/2006/main" xmlns:w14="http://schemas.microsoft.com/office/word/2010/wordml" xmlns:wpg="http://schemas.microsoft.com/office/word/2010/wordprocessingGroup" xmlns:wpi="http://schemas.microsoft.com/office/word/2010/wordprocessingInk" xmlns:wne="http://schemas.microsoft.com/office/word/2006/wordml" xmlns:wps="http://schemas.microsoft.com/office/word/2010/wordprocessingShape" mc:Ignorable="w14 wp14">
+<w:document xmlns:wpc="http://schemas.microsoft.com/office/word/2010/wordprocessingCanvas" xmlns:mo="http://schemas.microsoft.com/office/mac/office/2008/main" xmlns:mc="http://schemas.openxmlformats.org/markup-compatibility/2006" xmlns:mv="urn:schemas-microsoft-com:mac:vml" xmlns:o="urn:schemas-microsoft-com:office:office" xmlns:r="http://schemas.openxmlformats.org/officeDocument/2006/relationships" xmlns:m="http://schemas.openxmlformats.org/officeDocument/2006/math" xmlns:v="urn:schemas-microsoft-com:vml" xmlns:wp14="http://schemas.microsoft.com/office/word/2010/wordprocessingDrawing" xmlns:wp="http://schemas.openxmlformats.org/drawingml/2006/wordprocessingDrawing" xmlns:w10="urn:schemas-microsoft-com:office:word" xmlns:w="http://schemas.openxmlformats.org/wordprocessingml/2006/main" xmlns:w14="http://schemas.microsoft.com/office/word/2010/wordml" xmlns:w15="http://schemas.microsoft.com/office/word/2012/wordml" xmlns:wpg="http://schemas.microsoft.com/office/word/2010/wordprocessingGroup" xmlns:wpi="http://schemas.microsoft.com/office/word/2010/wordprocessingInk" xmlns:wne="http://schemas.microsoft.com/office/word/2006/wordml" xmlns:wps="http://schemas.microsoft.com/office/word/2010/wordprocessingShape" mc:Ignorable="w14 w15 wp14">
   <w:body>
     <w:p>
       <w:pPr>
         <w:pStyle w:val="Heading2non-TOC"/>
+        <w:outlineLvl w:val="0"/>
         <w:rPr>
           <w:rFonts w:ascii="Cambria" w:hAnsi="Cambria" w:cs="Cambria"/>
         </w:rPr>
@@ -197,7 +198,23 @@
               <w:pStyle w:val="EngIndEnd"/>
             </w:pPr>
             <w:r>
-              <w:t>Regarding compleion. Pertaining to Dauid. A Psalm. Of an Ode. [or a psalm (instrumental music) accompanied by a song of praise (vocal music).]</w:t>
+              <w:t xml:space="preserve">Regarding </w:t>
+            </w:r>
+            <w:proofErr w:type="spellStart"/>
+            <w:r>
+              <w:t>compleion</w:t>
+            </w:r>
+            <w:proofErr w:type="spellEnd"/>
+            <w:r>
+              <w:t xml:space="preserve">. Pertaining to </w:t>
+            </w:r>
+            <w:proofErr w:type="spellStart"/>
+            <w:r>
+              <w:t>Dauid</w:t>
+            </w:r>
+            <w:proofErr w:type="spellEnd"/>
+            <w:r>
+              <w:t>. A Psalm. Of an Ode. [or a psalm (instrumental music) accompanied by a song of praise (vocal music).]</w:t>
             </w:r>
           </w:p>
         </w:tc>
@@ -252,7 +269,6 @@
             <w:pPr>
               <w:pStyle w:val="EnglishHangNoCoptic"/>
             </w:pPr>
-            <w:bookmarkStart w:id="0" w:name="_GoBack" w:colFirst="1" w:colLast="1"/>
             <w:r>
               <w:t>2 Let God arise, and let His enemies be scattered;</w:t>
             </w:r>
@@ -440,7 +456,6 @@
           </w:p>
         </w:tc>
       </w:tr>
-      <w:bookmarkEnd w:id="0"/>
       <w:tr>
         <w:tc>
           <w:tcPr>
@@ -545,7 +560,23 @@
           </w:tcPr>
           <w:p>
             <w:r>
-              <w:t>Like as smoke vanisheth, so let them vanish; like as wax melteth at the presence of fire, so let sinners perish at the presence of God,</w:t>
+              <w:t xml:space="preserve">Like as smoke </w:t>
+            </w:r>
+            <w:proofErr w:type="spellStart"/>
+            <w:r>
+              <w:t>vanisheth</w:t>
+            </w:r>
+            <w:proofErr w:type="spellEnd"/>
+            <w:r>
+              <w:t xml:space="preserve">, so let them vanish; like as wax </w:t>
+            </w:r>
+            <w:proofErr w:type="spellStart"/>
+            <w:r>
+              <w:t>melteth</w:t>
+            </w:r>
+            <w:proofErr w:type="spellEnd"/>
+            <w:r>
+              <w:t xml:space="preserve"> at the presence of fire, so let sinners perish at the presence of God,</w:t>
             </w:r>
           </w:p>
         </w:tc>
@@ -1043,7 +1074,15 @@
           </w:tcPr>
           <w:p>
             <w:r>
-              <w:t>O sing unto God, sing unto His Name; prepare ye the way for Him that rideth upon the setting of the sun, LORD is His Name, and rejoice before Him.</w:t>
+              <w:t xml:space="preserve">O sing unto God, sing unto His Name; prepare ye the way for Him that </w:t>
+            </w:r>
+            <w:proofErr w:type="spellStart"/>
+            <w:r>
+              <w:t>rideth</w:t>
+            </w:r>
+            <w:proofErr w:type="spellEnd"/>
+            <w:r>
+              <w:t xml:space="preserve"> upon the setting of the sun, LORD is His Name, and rejoice before Him.</w:t>
             </w:r>
           </w:p>
         </w:tc>
@@ -1268,8 +1307,13 @@
             </w:pPr>
             <w:r>
               <w:tab/>
-              <w:t>Who is the father of orphans</w:t>
-            </w:r>
+              <w:t xml:space="preserve">Who is the father of </w:t>
+            </w:r>
+            <w:proofErr w:type="gramStart"/>
+            <w:r>
+              <w:t>orphans</w:t>
+            </w:r>
+            <w:proofErr w:type="gramEnd"/>
           </w:p>
           <w:p>
             <w:pPr>
@@ -1508,7 +1552,14 @@
             </w:pPr>
             <w:r>
               <w:tab/>
-              <w:t>likewise the rebellious who dwell in tombs.</w:t>
+            </w:r>
+            <w:proofErr w:type="gramStart"/>
+            <w:r>
+              <w:t>likewise</w:t>
+            </w:r>
+            <w:proofErr w:type="gramEnd"/>
+            <w:r>
+              <w:t xml:space="preserve"> the rebellious who dwell in tombs.</w:t>
             </w:r>
           </w:p>
           <w:p>
@@ -1570,7 +1621,14 @@
             </w:pPr>
             <w:r>
               <w:tab/>
-              <w:t>likewise the rebellious who dwell in tombs.</w:t>
+            </w:r>
+            <w:proofErr w:type="gramStart"/>
+            <w:r>
+              <w:t>likewise</w:t>
+            </w:r>
+            <w:proofErr w:type="gramEnd"/>
+            <w:r>
+              <w:t xml:space="preserve"> the rebellious who dwell in tombs.</w:t>
             </w:r>
           </w:p>
           <w:p>
@@ -1597,7 +1655,15 @@
           </w:tcPr>
           <w:p>
             <w:r>
-              <w:t xml:space="preserve">He is the God that maketh men to be of one mind in an house, leading forth </w:t>
+              <w:t xml:space="preserve">He is the God that </w:t>
+            </w:r>
+            <w:proofErr w:type="spellStart"/>
+            <w:r>
+              <w:t>maketh</w:t>
+            </w:r>
+            <w:proofErr w:type="spellEnd"/>
+            <w:r>
+              <w:t xml:space="preserve"> men to be of one mind in an house, leading forth </w:t>
             </w:r>
             <w:r>
               <w:lastRenderedPageBreak/>
@@ -1863,7 +1929,23 @@
           </w:tcPr>
           <w:p>
             <w:r>
-              <w:t>O God, when Thou wentest forth before Thy people, when Thou wentest through the wilderness,</w:t>
+              <w:t xml:space="preserve">O God, when Thou </w:t>
+            </w:r>
+            <w:proofErr w:type="spellStart"/>
+            <w:r>
+              <w:t>wentest</w:t>
+            </w:r>
+            <w:proofErr w:type="spellEnd"/>
+            <w:r>
+              <w:t xml:space="preserve"> forth before Thy people, when Thou </w:t>
+            </w:r>
+            <w:proofErr w:type="spellStart"/>
+            <w:r>
+              <w:t>wentest</w:t>
+            </w:r>
+            <w:proofErr w:type="spellEnd"/>
+            <w:r>
+              <w:t xml:space="preserve"> through the wilderness,</w:t>
             </w:r>
           </w:p>
         </w:tc>
@@ -1903,7 +1985,23 @@
               <w:pStyle w:val="EngIndEnd"/>
             </w:pPr>
             <w:r>
-              <w:t>O God, when thou wentest forth before thy people, when thou wentest through the wilderness; Pause:</w:t>
+              <w:t xml:space="preserve">O God, when thou </w:t>
+            </w:r>
+            <w:proofErr w:type="spellStart"/>
+            <w:r>
+              <w:t>wentest</w:t>
+            </w:r>
+            <w:proofErr w:type="spellEnd"/>
+            <w:r>
+              <w:t xml:space="preserve"> forth before thy people, when thou </w:t>
+            </w:r>
+            <w:proofErr w:type="spellStart"/>
+            <w:r>
+              <w:t>wentest</w:t>
+            </w:r>
+            <w:proofErr w:type="spellEnd"/>
+            <w:r>
+              <w:t xml:space="preserve"> through the wilderness; Pause:</w:t>
             </w:r>
           </w:p>
         </w:tc>
@@ -2113,7 +2211,15 @@
               <w:pStyle w:val="EngIndEnd"/>
             </w:pPr>
             <w:r>
-              <w:t>from before God—this Sina did—</w:t>
+              <w:t xml:space="preserve">from before God—this </w:t>
+            </w:r>
+            <w:proofErr w:type="spellStart"/>
+            <w:r>
+              <w:t>Sina</w:t>
+            </w:r>
+            <w:proofErr w:type="spellEnd"/>
+            <w:r>
+              <w:t xml:space="preserve"> did—</w:t>
             </w:r>
           </w:p>
           <w:p>
@@ -2134,7 +2240,15 @@
               <w:pStyle w:val="EngIndEnd"/>
             </w:pPr>
             <w:r>
-              <w:t>the earth quaked, yea, the heavens dropped water at the presence of the God of Sina, at the presence of the God of Israel.</w:t>
+              <w:t xml:space="preserve">the earth quaked, yea, the heavens dropped water at the presence of the God of </w:t>
+            </w:r>
+            <w:proofErr w:type="spellStart"/>
+            <w:r>
+              <w:t>Sina</w:t>
+            </w:r>
+            <w:proofErr w:type="spellEnd"/>
+            <w:r>
+              <w:t>, at the presence of the God of Israel.</w:t>
             </w:r>
           </w:p>
         </w:tc>
@@ -2355,7 +2469,15 @@
           </w:tcPr>
           <w:p>
             <w:r>
-              <w:t>Thou dost withhold the bountiful rain, O God, from Thine inheritance, and it fainted, but Thou didst restore it.</w:t>
+              <w:t xml:space="preserve">Thou </w:t>
+            </w:r>
+            <w:proofErr w:type="spellStart"/>
+            <w:r>
+              <w:t>dost</w:t>
+            </w:r>
+            <w:proofErr w:type="spellEnd"/>
+            <w:r>
+              <w:t xml:space="preserve"> withhold the bountiful rain, O God, from Thine inheritance, and it fainted, but Thou didst restore it.</w:t>
             </w:r>
           </w:p>
         </w:tc>
@@ -2511,8 +2633,13 @@
             <w:r>
               <w:t xml:space="preserve"> O God, </w:t>
             </w:r>
-            <w:r>
-              <w:t xml:space="preserve">You provide </w:t>
+            <w:proofErr w:type="gramStart"/>
+            <w:r>
+              <w:t>You</w:t>
+            </w:r>
+            <w:proofErr w:type="gramEnd"/>
+            <w:r>
+              <w:t xml:space="preserve"> provide </w:t>
             </w:r>
             <w:r>
               <w:t>for the poor.</w:t>
@@ -3386,7 +3513,15 @@
           </w:tcPr>
           <w:p>
             <w:r>
-              <w:t>When the Heavenly One shall separate out kings over her, they shall be covered with snow in Zalmon.</w:t>
+              <w:t xml:space="preserve">When the Heavenly One shall separate out kings over her, they shall be covered with snow in </w:t>
+            </w:r>
+            <w:proofErr w:type="spellStart"/>
+            <w:r>
+              <w:t>Zalmon</w:t>
+            </w:r>
+            <w:proofErr w:type="spellEnd"/>
+            <w:r>
+              <w:t>.</w:t>
             </w:r>
           </w:p>
         </w:tc>
@@ -3407,20 +3542,36 @@
               <w:pStyle w:val="EngIndEnd"/>
             </w:pPr>
             <w:r>
-              <w:t>they will be snow-covered in Selmon.</w:t>
-            </w:r>
-          </w:p>
-        </w:tc>
-        <w:tc>
-          <w:tcPr>
-            <w:tcW w:w="632" w:type="pct"/>
-          </w:tcPr>
-          <w:p>
-            <w:pPr>
-              <w:pStyle w:val="EngIndEnd"/>
-            </w:pPr>
-            <w:r>
-              <w:t>When the heavenly One scatters kings upon it, they shall be made snow-white in Selmon.</w:t>
+              <w:t xml:space="preserve">they will be snow-covered in </w:t>
+            </w:r>
+            <w:proofErr w:type="spellStart"/>
+            <w:r>
+              <w:t>Selmon</w:t>
+            </w:r>
+            <w:proofErr w:type="spellEnd"/>
+            <w:r>
+              <w:t>.</w:t>
+            </w:r>
+          </w:p>
+        </w:tc>
+        <w:tc>
+          <w:tcPr>
+            <w:tcW w:w="632" w:type="pct"/>
+          </w:tcPr>
+          <w:p>
+            <w:pPr>
+              <w:pStyle w:val="EngIndEnd"/>
+            </w:pPr>
+            <w:r>
+              <w:t xml:space="preserve">When the heavenly One scatters kings upon it, they shall be made snow-white in </w:t>
+            </w:r>
+            <w:proofErr w:type="spellStart"/>
+            <w:r>
+              <w:t>Selmon</w:t>
+            </w:r>
+            <w:proofErr w:type="spellEnd"/>
+            <w:r>
+              <w:t>.</w:t>
             </w:r>
           </w:p>
         </w:tc>
@@ -3471,7 +3622,29 @@
                 <w:szCs w:val="24"/>
                 <w:shd w:val="clear" w:color="auto" w:fill="FFFFFF"/>
               </w:rPr>
-              <w:t>They shall become as white as the snow on Zalmon.</w:t>
+              <w:t xml:space="preserve">They shall become as white as the snow on </w:t>
+            </w:r>
+            <w:proofErr w:type="spellStart"/>
+            <w:r>
+              <w:rPr>
+                <w:rFonts w:ascii="Tahoma" w:eastAsia="Times New Roman" w:hAnsi="Tahoma" w:cs="Tahoma"/>
+                <w:color w:val="2E1308"/>
+                <w:sz w:val="24"/>
+                <w:szCs w:val="24"/>
+                <w:shd w:val="clear" w:color="auto" w:fill="FFFFFF"/>
+              </w:rPr>
+              <w:t>Zalmon</w:t>
+            </w:r>
+            <w:proofErr w:type="spellEnd"/>
+            <w:r>
+              <w:rPr>
+                <w:rFonts w:ascii="Tahoma" w:eastAsia="Times New Roman" w:hAnsi="Tahoma" w:cs="Tahoma"/>
+                <w:color w:val="2E1308"/>
+                <w:sz w:val="24"/>
+                <w:szCs w:val="24"/>
+                <w:shd w:val="clear" w:color="auto" w:fill="FFFFFF"/>
+              </w:rPr>
+              <w:t>.</w:t>
             </w:r>
           </w:p>
         </w:tc>
@@ -3767,21 +3940,34 @@
           </w:tcPr>
           <w:p>
             <w:r>
-              <w:t>Why do ye ponder over mountains of plenty? This is the hill wherein it pleaseth God to dwell; yea, the Lord will abide in it for ever.</w:t>
-            </w:r>
-          </w:p>
-        </w:tc>
-        <w:tc>
-          <w:tcPr>
-            <w:tcW w:w="632" w:type="pct"/>
-          </w:tcPr>
-          <w:p>
-            <w:pPr>
-              <w:pStyle w:val="EngIndEnd"/>
-            </w:pPr>
-            <w:r>
-              <w:t>Why do you suppose, O curdled mountains,</w:t>
-            </w:r>
+              <w:t xml:space="preserve">Why do ye ponder over mountains of plenty? This is the hill wherein it </w:t>
+            </w:r>
+            <w:proofErr w:type="spellStart"/>
+            <w:r>
+              <w:t>pleaseth</w:t>
+            </w:r>
+            <w:proofErr w:type="spellEnd"/>
+            <w:r>
+              <w:t xml:space="preserve"> God to dwell; yea, the Lord will abide in it for ever.</w:t>
+            </w:r>
+          </w:p>
+        </w:tc>
+        <w:tc>
+          <w:tcPr>
+            <w:tcW w:w="632" w:type="pct"/>
+          </w:tcPr>
+          <w:p>
+            <w:pPr>
+              <w:pStyle w:val="EngIndEnd"/>
+            </w:pPr>
+            <w:r>
+              <w:t xml:space="preserve">Why do you suppose, O curdled </w:t>
+            </w:r>
+            <w:proofErr w:type="gramStart"/>
+            <w:r>
+              <w:t>mountains,</w:t>
+            </w:r>
+            <w:proofErr w:type="gramEnd"/>
           </w:p>
           <w:p>
             <w:pPr>
@@ -3991,7 +4177,15 @@
               <w:t>holy</w:t>
             </w:r>
             <w:r>
-              <w:t xml:space="preserve"> on Sinai.</w:t>
+              <w:t xml:space="preserve"> </w:t>
+            </w:r>
+            <w:r>
+              <w:t xml:space="preserve">place </w:t>
+            </w:r>
+            <w:bookmarkStart w:id="0" w:name="_GoBack"/>
+            <w:bookmarkEnd w:id="0"/>
+            <w:r>
+              <w:t>on Sinai.</w:t>
             </w:r>
           </w:p>
           <w:p>
@@ -4048,7 +4242,15 @@
               <w:pStyle w:val="EngIndEnd"/>
             </w:pPr>
             <w:r>
-              <w:t>the Lord is among them in Sina, in the holy place.</w:t>
+              <w:t xml:space="preserve">the Lord is among them in </w:t>
+            </w:r>
+            <w:proofErr w:type="spellStart"/>
+            <w:r>
+              <w:t>Sina</w:t>
+            </w:r>
+            <w:proofErr w:type="spellEnd"/>
+            <w:r>
+              <w:t>, in the holy place.</w:t>
             </w:r>
           </w:p>
         </w:tc>
@@ -4070,7 +4272,27 @@
                 <w:szCs w:val="24"/>
               </w:rPr>
               <w:lastRenderedPageBreak/>
-              <w:t>The chariots of God are ten thousand fold, thousands of rejoicing ones: the Lord is among them, in Sina, in the holy place.</w:t>
+              <w:t xml:space="preserve">The chariots of God are ten thousand fold, thousands of rejoicing ones: the Lord is among them, in </w:t>
+            </w:r>
+            <w:proofErr w:type="spellStart"/>
+            <w:r>
+              <w:rPr>
+                <w:rFonts w:ascii="Garamond" w:hAnsi="Garamond" w:cs="Times New Roman"/>
+                <w:color w:val="000000"/>
+                <w:sz w:val="24"/>
+                <w:szCs w:val="24"/>
+              </w:rPr>
+              <w:t>Sina</w:t>
+            </w:r>
+            <w:proofErr w:type="spellEnd"/>
+            <w:r>
+              <w:rPr>
+                <w:rFonts w:ascii="Garamond" w:hAnsi="Garamond" w:cs="Times New Roman"/>
+                <w:color w:val="000000"/>
+                <w:sz w:val="24"/>
+                <w:szCs w:val="24"/>
+              </w:rPr>
+              <w:t>, in the holy place.</w:t>
             </w:r>
           </w:p>
         </w:tc>
@@ -4248,19 +4470,27 @@
               <w:t xml:space="preserve"> ascended on high,</w:t>
             </w:r>
             <w:r>
-              <w:t xml:space="preserve"> You led captivity captive;</w:t>
-            </w:r>
-          </w:p>
-          <w:p>
-            <w:pPr>
-              <w:pStyle w:val="EnglishHangNoCoptic"/>
-            </w:pPr>
-            <w:r>
-              <w:tab/>
-            </w:r>
+              <w:t xml:space="preserve"> </w:t>
+            </w:r>
+            <w:proofErr w:type="gramStart"/>
             <w:r>
               <w:t>You</w:t>
             </w:r>
+            <w:proofErr w:type="gramEnd"/>
+            <w:r>
+              <w:t xml:space="preserve"> led captivity captive;</w:t>
+            </w:r>
+          </w:p>
+          <w:p>
+            <w:pPr>
+              <w:pStyle w:val="EnglishHangNoCoptic"/>
+            </w:pPr>
+            <w:r>
+              <w:tab/>
+            </w:r>
+            <w:r>
+              <w:t>You</w:t>
+            </w:r>
             <w:r>
               <w:t xml:space="preserve"> </w:t>
             </w:r>
@@ -4319,7 +4549,15 @@
           </w:tcPr>
           <w:p>
             <w:r>
-              <w:t>Thou art gone up on high, Thou hast led captivity captive; Thou hast received gifts among men, even the disobedient, that Thou mightest settle Thyself in.</w:t>
+              <w:t xml:space="preserve">Thou art gone up on high, Thou hast led captivity captive; Thou hast received gifts among men, even the disobedient, that Thou </w:t>
+            </w:r>
+            <w:proofErr w:type="spellStart"/>
+            <w:r>
+              <w:t>mightest</w:t>
+            </w:r>
+            <w:proofErr w:type="spellEnd"/>
+            <w:r>
+              <w:t xml:space="preserve"> settle Thyself in.</w:t>
             </w:r>
           </w:p>
         </w:tc>
@@ -4377,7 +4615,15 @@
               <w:pStyle w:val="EngIndEnd"/>
             </w:pPr>
             <w:r>
-              <w:t>Thou art gone up on high, thou hast led captivity captive, thou hast received gifts for man, yea, for they were rebellious, that thou mightest dwell among them.</w:t>
+              <w:t xml:space="preserve">Thou art gone up on high, thou hast led captivity captive, thou hast received gifts for man, yea, for they were rebellious, that thou </w:t>
+            </w:r>
+            <w:proofErr w:type="spellStart"/>
+            <w:r>
+              <w:t>mightest</w:t>
+            </w:r>
+            <w:proofErr w:type="spellEnd"/>
+            <w:r>
+              <w:t xml:space="preserve"> dwell among them.</w:t>
             </w:r>
           </w:p>
         </w:tc>
@@ -4405,7 +4651,29 @@
                 <w:szCs w:val="24"/>
                 <w:shd w:val="clear" w:color="auto" w:fill="FFFFFF"/>
               </w:rPr>
-              <w:t>You ascended on high, You led captivity captive;</w:t>
+              <w:t xml:space="preserve">You ascended on high, </w:t>
+            </w:r>
+            <w:proofErr w:type="gramStart"/>
+            <w:r>
+              <w:rPr>
+                <w:rFonts w:ascii="Tahoma" w:eastAsia="Times New Roman" w:hAnsi="Tahoma" w:cs="Tahoma"/>
+                <w:color w:val="2E1308"/>
+                <w:sz w:val="24"/>
+                <w:szCs w:val="24"/>
+                <w:shd w:val="clear" w:color="auto" w:fill="FFFFFF"/>
+              </w:rPr>
+              <w:t>You</w:t>
+            </w:r>
+            <w:proofErr w:type="gramEnd"/>
+            <w:r>
+              <w:rPr>
+                <w:rFonts w:ascii="Tahoma" w:eastAsia="Times New Roman" w:hAnsi="Tahoma" w:cs="Tahoma"/>
+                <w:color w:val="2E1308"/>
+                <w:sz w:val="24"/>
+                <w:szCs w:val="24"/>
+                <w:shd w:val="clear" w:color="auto" w:fill="FFFFFF"/>
+              </w:rPr>
+              <w:t xml:space="preserve"> led captivity captive;</w:t>
             </w:r>
           </w:p>
           <w:p>
@@ -4792,7 +5060,15 @@
           </w:tcPr>
           <w:p>
             <w:r>
-              <w:t>Our God is the God that saveth, and of the Lord’s Lord is the escape from death.</w:t>
+              <w:t xml:space="preserve">Our God is the God that </w:t>
+            </w:r>
+            <w:proofErr w:type="spellStart"/>
+            <w:r>
+              <w:t>saveth</w:t>
+            </w:r>
+            <w:proofErr w:type="spellEnd"/>
+            <w:r>
+              <w:t>, and of the Lord’s Lord is the escape from death.</w:t>
             </w:r>
           </w:p>
         </w:tc>
@@ -4968,7 +5244,15 @@
           </w:tcPr>
           <w:p>
             <w:r>
-              <w:t>But God shall crush the heads of His enemies, and the hairy scalp of such a one as goeth on still in His wickedness.</w:t>
+              <w:t xml:space="preserve">But God shall crush the heads of His enemies, and the hairy scalp of such a one as </w:t>
+            </w:r>
+            <w:proofErr w:type="spellStart"/>
+            <w:r>
+              <w:t>goeth</w:t>
+            </w:r>
+            <w:proofErr w:type="spellEnd"/>
+            <w:r>
+              <w:t xml:space="preserve"> on still in His wickedness.</w:t>
             </w:r>
           </w:p>
         </w:tc>
@@ -5159,7 +5443,15 @@
               <w:pStyle w:val="EngIndEnd"/>
             </w:pPr>
             <w:r>
-              <w:t>“From Basan I will turn round;</w:t>
+              <w:t xml:space="preserve">“From </w:t>
+            </w:r>
+            <w:proofErr w:type="spellStart"/>
+            <w:r>
+              <w:t>Basan</w:t>
+            </w:r>
+            <w:proofErr w:type="spellEnd"/>
+            <w:r>
+              <w:t xml:space="preserve"> I will turn round;</w:t>
             </w:r>
           </w:p>
           <w:p>
@@ -5180,7 +5472,15 @@
               <w:pStyle w:val="EngIndEnd"/>
             </w:pPr>
             <w:r>
-              <w:t>The Lord said, I will bring again from Basan, I will bring my people again through the depths of the sea.</w:t>
+              <w:t xml:space="preserve">The Lord said, I will bring again from </w:t>
+            </w:r>
+            <w:proofErr w:type="spellStart"/>
+            <w:r>
+              <w:t>Basan</w:t>
+            </w:r>
+            <w:proofErr w:type="spellEnd"/>
+            <w:r>
+              <w:t>, I will bring my people again through the depths of the sea.</w:t>
             </w:r>
           </w:p>
         </w:tc>
@@ -5611,7 +5911,15 @@
             </w:pPr>
             <w:r>
               <w:tab/>
-              <w:t>while between them were damsels playing on timbrels.</w:t>
+              <w:t xml:space="preserve">while between them were damsels playing on </w:t>
+            </w:r>
+            <w:proofErr w:type="spellStart"/>
+            <w:r>
+              <w:t>timbrels</w:t>
+            </w:r>
+            <w:proofErr w:type="spellEnd"/>
+            <w:r>
+              <w:t>.</w:t>
             </w:r>
           </w:p>
           <w:p>
@@ -5644,7 +5952,15 @@
               <w:t>you maidens playing</w:t>
             </w:r>
             <w:r>
-              <w:t xml:space="preserve"> timbrels.</w:t>
+              <w:t xml:space="preserve"> </w:t>
+            </w:r>
+            <w:proofErr w:type="spellStart"/>
+            <w:r>
+              <w:t>timbrels</w:t>
+            </w:r>
+            <w:proofErr w:type="spellEnd"/>
+            <w:r>
+              <w:t>.</w:t>
             </w:r>
           </w:p>
           <w:p>
@@ -5671,7 +5987,15 @@
           </w:tcPr>
           <w:p>
             <w:r>
-              <w:t>The princes go before, the singers follow after, in the midst of damsels playing the timbrels.</w:t>
+              <w:t xml:space="preserve">The princes go before, the singers follow after, in the midst of damsels playing the </w:t>
+            </w:r>
+            <w:proofErr w:type="spellStart"/>
+            <w:r>
+              <w:t>timbrels</w:t>
+            </w:r>
+            <w:proofErr w:type="spellEnd"/>
+            <w:r>
+              <w:t>.</w:t>
             </w:r>
           </w:p>
         </w:tc>
@@ -5709,9 +6033,14 @@
               <w:lastRenderedPageBreak/>
               <w:t xml:space="preserve">The princes went first, next before the players on instruments, in the midst of damsels playing on </w:t>
             </w:r>
+            <w:proofErr w:type="spellStart"/>
             <w:r>
               <w:lastRenderedPageBreak/>
-              <w:t>timbrels.</w:t>
+              <w:t>timbrels</w:t>
+            </w:r>
+            <w:proofErr w:type="spellEnd"/>
+            <w:r>
+              <w:t>.</w:t>
             </w:r>
           </w:p>
         </w:tc>
@@ -5763,7 +6092,29 @@
                 <w:szCs w:val="24"/>
                 <w:shd w:val="clear" w:color="auto" w:fill="FFFFFF"/>
               </w:rPr>
-              <w:t>In the midst of them came young maidens playing timbrels.</w:t>
+              <w:t xml:space="preserve">In the midst of them came young maidens playing </w:t>
+            </w:r>
+            <w:proofErr w:type="spellStart"/>
+            <w:r>
+              <w:rPr>
+                <w:rFonts w:ascii="Tahoma" w:eastAsia="Times New Roman" w:hAnsi="Tahoma" w:cs="Tahoma"/>
+                <w:color w:val="2E1308"/>
+                <w:sz w:val="24"/>
+                <w:szCs w:val="24"/>
+                <w:shd w:val="clear" w:color="auto" w:fill="FFFFFF"/>
+              </w:rPr>
+              <w:t>timbrels</w:t>
+            </w:r>
+            <w:proofErr w:type="spellEnd"/>
+            <w:r>
+              <w:rPr>
+                <w:rFonts w:ascii="Tahoma" w:eastAsia="Times New Roman" w:hAnsi="Tahoma" w:cs="Tahoma"/>
+                <w:color w:val="2E1308"/>
+                <w:sz w:val="24"/>
+                <w:szCs w:val="24"/>
+                <w:shd w:val="clear" w:color="auto" w:fill="FFFFFF"/>
+              </w:rPr>
+              <w:t>.</w:t>
             </w:r>
           </w:p>
         </w:tc>
@@ -5978,7 +6329,15 @@
             </w:pPr>
             <w:r>
               <w:tab/>
-              <w:t>the princes of Juda are their leaders,</w:t>
+              <w:t xml:space="preserve">the princes of </w:t>
+            </w:r>
+            <w:proofErr w:type="spellStart"/>
+            <w:r>
+              <w:t>Juda</w:t>
+            </w:r>
+            <w:proofErr w:type="spellEnd"/>
+            <w:r>
+              <w:t xml:space="preserve"> are their leaders,</w:t>
             </w:r>
           </w:p>
           <w:p>
@@ -5987,7 +6346,23 @@
             </w:pPr>
             <w:r>
               <w:tab/>
-              <w:t>the princes of Zabulon, the princes of Nephthali.</w:t>
+              <w:t xml:space="preserve">the princes of </w:t>
+            </w:r>
+            <w:proofErr w:type="spellStart"/>
+            <w:r>
+              <w:t>Zabulon</w:t>
+            </w:r>
+            <w:proofErr w:type="spellEnd"/>
+            <w:r>
+              <w:t xml:space="preserve">, the princes of </w:t>
+            </w:r>
+            <w:proofErr w:type="spellStart"/>
+            <w:r>
+              <w:t>Nephthali</w:t>
+            </w:r>
+            <w:proofErr w:type="spellEnd"/>
+            <w:r>
+              <w:t>.</w:t>
             </w:r>
           </w:p>
           <w:p>
@@ -6026,7 +6401,15 @@
               <w:t>rulers</w:t>
             </w:r>
             <w:r>
-              <w:t xml:space="preserve"> of Juda are their leaders,</w:t>
+              <w:t xml:space="preserve"> of </w:t>
+            </w:r>
+            <w:proofErr w:type="spellStart"/>
+            <w:r>
+              <w:t>Juda</w:t>
+            </w:r>
+            <w:proofErr w:type="spellEnd"/>
+            <w:r>
+              <w:t xml:space="preserve"> are their leaders,</w:t>
             </w:r>
           </w:p>
           <w:p>
@@ -6041,13 +6424,26 @@
               <w:t xml:space="preserve">rulers </w:t>
             </w:r>
             <w:r>
-              <w:t>of Zabulon</w:t>
-            </w:r>
+              <w:t xml:space="preserve">of </w:t>
+            </w:r>
+            <w:proofErr w:type="spellStart"/>
+            <w:r>
+              <w:t>Zabulon</w:t>
+            </w:r>
+            <w:proofErr w:type="spellEnd"/>
             <w:r>
               <w:t xml:space="preserve"> and</w:t>
             </w:r>
             <w:r>
-              <w:t xml:space="preserve"> Nephthali.</w:t>
+              <w:t xml:space="preserve"> </w:t>
+            </w:r>
+            <w:proofErr w:type="spellStart"/>
+            <w:r>
+              <w:t>Nephthali</w:t>
+            </w:r>
+            <w:proofErr w:type="spellEnd"/>
+            <w:r>
+              <w:t>.</w:t>
             </w:r>
           </w:p>
           <w:p>
@@ -6093,36 +6489,92 @@
               <w:pStyle w:val="EngIndEnd"/>
             </w:pPr>
             <w:r>
-              <w:t>There is Beniamin, the youngest, in a trance,</w:t>
-            </w:r>
-          </w:p>
-          <w:p>
-            <w:pPr>
-              <w:pStyle w:val="EngIndEnd"/>
-            </w:pPr>
-            <w:r>
-              <w:t>rulers of Ioudas, their leader,</w:t>
-            </w:r>
-          </w:p>
-          <w:p>
-            <w:pPr>
-              <w:pStyle w:val="EngIndEnd"/>
-            </w:pPr>
-            <w:r>
-              <w:t>rulers of Zaboulon, rulers of Nephthali.</w:t>
-            </w:r>
-          </w:p>
-        </w:tc>
-        <w:tc>
-          <w:tcPr>
-            <w:tcW w:w="632" w:type="pct"/>
-          </w:tcPr>
-          <w:p>
-            <w:pPr>
-              <w:pStyle w:val="EngIndEnd"/>
-            </w:pPr>
-            <w:r>
-              <w:t>There is Benjamin the younger one in ecstasy, the princes of Juda their rulers, the princes of Zabulon, the princes of Nephthali.</w:t>
+              <w:t xml:space="preserve">There is </w:t>
+            </w:r>
+            <w:proofErr w:type="spellStart"/>
+            <w:r>
+              <w:t>Beniamin</w:t>
+            </w:r>
+            <w:proofErr w:type="spellEnd"/>
+            <w:r>
+              <w:t>, the youngest, in a trance,</w:t>
+            </w:r>
+          </w:p>
+          <w:p>
+            <w:pPr>
+              <w:pStyle w:val="EngIndEnd"/>
+            </w:pPr>
+            <w:r>
+              <w:t xml:space="preserve">rulers of </w:t>
+            </w:r>
+            <w:proofErr w:type="spellStart"/>
+            <w:r>
+              <w:t>Ioudas</w:t>
+            </w:r>
+            <w:proofErr w:type="spellEnd"/>
+            <w:r>
+              <w:t>, their leader,</w:t>
+            </w:r>
+          </w:p>
+          <w:p>
+            <w:pPr>
+              <w:pStyle w:val="EngIndEnd"/>
+            </w:pPr>
+            <w:r>
+              <w:t xml:space="preserve">rulers of </w:t>
+            </w:r>
+            <w:proofErr w:type="spellStart"/>
+            <w:r>
+              <w:t>Zaboulon</w:t>
+            </w:r>
+            <w:proofErr w:type="spellEnd"/>
+            <w:r>
+              <w:t xml:space="preserve">, rulers of </w:t>
+            </w:r>
+            <w:proofErr w:type="spellStart"/>
+            <w:r>
+              <w:t>Nephthali</w:t>
+            </w:r>
+            <w:proofErr w:type="spellEnd"/>
+            <w:r>
+              <w:t>.</w:t>
+            </w:r>
+          </w:p>
+        </w:tc>
+        <w:tc>
+          <w:tcPr>
+            <w:tcW w:w="632" w:type="pct"/>
+          </w:tcPr>
+          <w:p>
+            <w:pPr>
+              <w:pStyle w:val="EngIndEnd"/>
+            </w:pPr>
+            <w:r>
+              <w:t xml:space="preserve">There is Benjamin the younger one in ecstasy, the princes of </w:t>
+            </w:r>
+            <w:proofErr w:type="spellStart"/>
+            <w:r>
+              <w:t>Juda</w:t>
+            </w:r>
+            <w:proofErr w:type="spellEnd"/>
+            <w:r>
+              <w:t xml:space="preserve"> their rulers, the princes of </w:t>
+            </w:r>
+            <w:proofErr w:type="spellStart"/>
+            <w:r>
+              <w:t>Zabulon</w:t>
+            </w:r>
+            <w:proofErr w:type="spellEnd"/>
+            <w:r>
+              <w:t xml:space="preserve">, the princes of </w:t>
+            </w:r>
+            <w:proofErr w:type="spellStart"/>
+            <w:r>
+              <w:t>Nephthali</w:t>
+            </w:r>
+            <w:proofErr w:type="spellEnd"/>
+            <w:r>
+              <w:t>.</w:t>
             </w:r>
           </w:p>
         </w:tc>
@@ -6524,8 +6976,13 @@
               <w:pStyle w:val="EngIndEnd"/>
             </w:pPr>
             <w:r>
-              <w:t>Resulting from your shrine at Ierousalem</w:t>
-            </w:r>
+              <w:t xml:space="preserve">Resulting from your shrine at </w:t>
+            </w:r>
+            <w:proofErr w:type="spellStart"/>
+            <w:r>
+              <w:t>Ierousalem</w:t>
+            </w:r>
+            <w:proofErr w:type="spellEnd"/>
           </w:p>
           <w:p>
             <w:pPr>
@@ -6740,7 +7197,15 @@
           </w:tcPr>
           <w:p>
             <w:r>
-              <w:t xml:space="preserve">Drive off the wild beasts with reeds, the herd of bulls among the kine of </w:t>
+              <w:t xml:space="preserve">Drive off the wild beasts with reeds, the herd of bulls among the </w:t>
+            </w:r>
+            <w:proofErr w:type="spellStart"/>
+            <w:r>
+              <w:t>kine</w:t>
+            </w:r>
+            <w:proofErr w:type="spellEnd"/>
+            <w:r>
+              <w:t xml:space="preserve"> of </w:t>
             </w:r>
             <w:r>
               <w:lastRenderedPageBreak/>
@@ -7088,7 +7553,15 @@
               <w:pStyle w:val="EnglishHangNoCoptic"/>
             </w:pPr>
             <w:r>
-              <w:t>33 Sing to God, you kingdoms of the earth;</w:t>
+              <w:t xml:space="preserve">33 Sing to God, </w:t>
+            </w:r>
+            <w:proofErr w:type="gramStart"/>
+            <w:r>
+              <w:t>you</w:t>
+            </w:r>
+            <w:proofErr w:type="gramEnd"/>
+            <w:r>
+              <w:t xml:space="preserve"> kingdoms of the earth;</w:t>
             </w:r>
           </w:p>
           <w:p>
@@ -7124,7 +7597,15 @@
               <w:t>33 Sing to</w:t>
             </w:r>
             <w:r>
-              <w:t xml:space="preserve"> God, you kingdoms of the earth,</w:t>
+              <w:t xml:space="preserve"> God, </w:t>
+            </w:r>
+            <w:proofErr w:type="gramStart"/>
+            <w:r>
+              <w:t>you</w:t>
+            </w:r>
+            <w:proofErr w:type="gramEnd"/>
+            <w:r>
+              <w:t xml:space="preserve"> kingdoms of the earth,</w:t>
             </w:r>
           </w:p>
           <w:p>
@@ -7248,7 +7729,29 @@
                 <w:szCs w:val="24"/>
                 <w:shd w:val="clear" w:color="auto" w:fill="FFFFFF"/>
               </w:rPr>
-              <w:t>Sing to God, you kingdoms of the earth, sing to the Lord.</w:t>
+              <w:t xml:space="preserve">Sing to God, </w:t>
+            </w:r>
+            <w:proofErr w:type="gramStart"/>
+            <w:r>
+              <w:rPr>
+                <w:rFonts w:ascii="Tahoma" w:eastAsia="Times New Roman" w:hAnsi="Tahoma" w:cs="Tahoma"/>
+                <w:color w:val="2E1308"/>
+                <w:sz w:val="24"/>
+                <w:szCs w:val="24"/>
+                <w:shd w:val="clear" w:color="auto" w:fill="FFFFFF"/>
+              </w:rPr>
+              <w:t>you</w:t>
+            </w:r>
+            <w:proofErr w:type="gramEnd"/>
+            <w:r>
+              <w:rPr>
+                <w:rFonts w:ascii="Tahoma" w:eastAsia="Times New Roman" w:hAnsi="Tahoma" w:cs="Tahoma"/>
+                <w:color w:val="2E1308"/>
+                <w:sz w:val="24"/>
+                <w:szCs w:val="24"/>
+                <w:shd w:val="clear" w:color="auto" w:fill="FFFFFF"/>
+              </w:rPr>
+              <w:t xml:space="preserve"> kingdoms of the earth, sing to the Lord.</w:t>
             </w:r>
           </w:p>
           <w:p>
@@ -7325,7 +7828,15 @@
               <w:t>,</w:t>
             </w:r>
             <w:r>
-              <w:t xml:space="preserve"> Who rides upon the heaven of heaven</w:t>
+              <w:t xml:space="preserve"> </w:t>
+            </w:r>
+            <w:proofErr w:type="gramStart"/>
+            <w:r>
+              <w:t>Who</w:t>
+            </w:r>
+            <w:proofErr w:type="gramEnd"/>
+            <w:r>
+              <w:t xml:space="preserve"> rides upon the heaven of heaven</w:t>
             </w:r>
             <w:r>
               <w:t>s</w:t>
@@ -7950,7 +8461,7 @@
 </file>
 
 <file path=word/endnotes.xml><?xml version="1.0" encoding="utf-8"?>
-<w:endnotes xmlns:wpc="http://schemas.microsoft.com/office/word/2010/wordprocessingCanvas" xmlns:mc="http://schemas.openxmlformats.org/markup-compatibility/2006" xmlns:o="urn:schemas-microsoft-com:office:office" xmlns:r="http://schemas.openxmlformats.org/officeDocument/2006/relationships" xmlns:m="http://schemas.openxmlformats.org/officeDocument/2006/math" xmlns:v="urn:schemas-microsoft-com:vml" xmlns:wp14="http://schemas.microsoft.com/office/word/2010/wordprocessingDrawing" xmlns:wp="http://schemas.openxmlformats.org/drawingml/2006/wordprocessingDrawing" xmlns:w10="urn:schemas-microsoft-com:office:word" xmlns:w="http://schemas.openxmlformats.org/wordprocessingml/2006/main" xmlns:w14="http://schemas.microsoft.com/office/word/2010/wordml" xmlns:wpg="http://schemas.microsoft.com/office/word/2010/wordprocessingGroup" xmlns:wpi="http://schemas.microsoft.com/office/word/2010/wordprocessingInk" xmlns:wne="http://schemas.microsoft.com/office/word/2006/wordml" xmlns:wps="http://schemas.microsoft.com/office/word/2010/wordprocessingShape" mc:Ignorable="w14 wp14">
+<w:endnotes xmlns:wpc="http://schemas.microsoft.com/office/word/2010/wordprocessingCanvas" xmlns:mo="http://schemas.microsoft.com/office/mac/office/2008/main" xmlns:mc="http://schemas.openxmlformats.org/markup-compatibility/2006" xmlns:mv="urn:schemas-microsoft-com:mac:vml" xmlns:o="urn:schemas-microsoft-com:office:office" xmlns:r="http://schemas.openxmlformats.org/officeDocument/2006/relationships" xmlns:m="http://schemas.openxmlformats.org/officeDocument/2006/math" xmlns:v="urn:schemas-microsoft-com:vml" xmlns:wp14="http://schemas.microsoft.com/office/word/2010/wordprocessingDrawing" xmlns:wp="http://schemas.openxmlformats.org/drawingml/2006/wordprocessingDrawing" xmlns:w10="urn:schemas-microsoft-com:office:word" xmlns:w="http://schemas.openxmlformats.org/wordprocessingml/2006/main" xmlns:w14="http://schemas.microsoft.com/office/word/2010/wordml" xmlns:w15="http://schemas.microsoft.com/office/word/2012/wordml" xmlns:wpg="http://schemas.microsoft.com/office/word/2010/wordprocessingGroup" xmlns:wpi="http://schemas.microsoft.com/office/word/2010/wordprocessingInk" xmlns:wne="http://schemas.microsoft.com/office/word/2006/wordml" xmlns:wps="http://schemas.microsoft.com/office/word/2010/wordprocessingShape" mc:Ignorable="w14 w15 wp14">
   <w:endnote w:type="separator" w:id="-1">
     <w:p>
       <w:pPr>
@@ -7975,7 +8486,7 @@
 </file>
 
 <file path=word/footnotes.xml><?xml version="1.0" encoding="utf-8"?>
-<w:footnotes xmlns:wpc="http://schemas.microsoft.com/office/word/2010/wordprocessingCanvas" xmlns:mc="http://schemas.openxmlformats.org/markup-compatibility/2006" xmlns:o="urn:schemas-microsoft-com:office:office" xmlns:r="http://schemas.openxmlformats.org/officeDocument/2006/relationships" xmlns:m="http://schemas.openxmlformats.org/officeDocument/2006/math" xmlns:v="urn:schemas-microsoft-com:vml" xmlns:wp14="http://schemas.microsoft.com/office/word/2010/wordprocessingDrawing" xmlns:wp="http://schemas.openxmlformats.org/drawingml/2006/wordprocessingDrawing" xmlns:w10="urn:schemas-microsoft-com:office:word" xmlns:w="http://schemas.openxmlformats.org/wordprocessingml/2006/main" xmlns:w14="http://schemas.microsoft.com/office/word/2010/wordml" xmlns:wpg="http://schemas.microsoft.com/office/word/2010/wordprocessingGroup" xmlns:wpi="http://schemas.microsoft.com/office/word/2010/wordprocessingInk" xmlns:wne="http://schemas.microsoft.com/office/word/2006/wordml" xmlns:wps="http://schemas.microsoft.com/office/word/2010/wordprocessingShape" mc:Ignorable="w14 wp14">
+<w:footnotes xmlns:wpc="http://schemas.microsoft.com/office/word/2010/wordprocessingCanvas" xmlns:mo="http://schemas.microsoft.com/office/mac/office/2008/main" xmlns:mc="http://schemas.openxmlformats.org/markup-compatibility/2006" xmlns:mv="urn:schemas-microsoft-com:mac:vml" xmlns:o="urn:schemas-microsoft-com:office:office" xmlns:r="http://schemas.openxmlformats.org/officeDocument/2006/relationships" xmlns:m="http://schemas.openxmlformats.org/officeDocument/2006/math" xmlns:v="urn:schemas-microsoft-com:vml" xmlns:wp14="http://schemas.microsoft.com/office/word/2010/wordprocessingDrawing" xmlns:wp="http://schemas.openxmlformats.org/drawingml/2006/wordprocessingDrawing" xmlns:w10="urn:schemas-microsoft-com:office:word" xmlns:w="http://schemas.openxmlformats.org/wordprocessingml/2006/main" xmlns:w14="http://schemas.microsoft.com/office/word/2010/wordml" xmlns:w15="http://schemas.microsoft.com/office/word/2012/wordml" xmlns:wpg="http://schemas.microsoft.com/office/word/2010/wordprocessingGroup" xmlns:wpi="http://schemas.microsoft.com/office/word/2010/wordprocessingInk" xmlns:wne="http://schemas.microsoft.com/office/word/2006/wordml" xmlns:wps="http://schemas.microsoft.com/office/word/2010/wordprocessingShape" mc:Ignorable="w14 w15 wp14">
   <w:footnote w:type="separator" w:id="-1">
     <w:p>
       <w:pPr>
@@ -8145,7 +8656,15 @@
         <w:t>Or:</w:t>
       </w:r>
       <w:r>
-        <w:t xml:space="preserve"> ‘Even though you have slept among the allotments.’ Hebrew may mean: ‘camp fire-places.’ The passage is obscure, but may refer to the Reubenite slackers who stayed on their farms and refused to fight (Judges 5:16). The beauty or beauties of verse 13 are the women with whom the spoils were shared.</w:t>
+        <w:t xml:space="preserve"> ‘Even though you have slept among the allotments.’ Hebrew may mean: ‘camp fire-places.’ The passage is obscure, but may refer to the </w:t>
+      </w:r>
+      <w:proofErr w:type="spellStart"/>
+      <w:r>
+        <w:t>Reubenite</w:t>
+      </w:r>
+      <w:proofErr w:type="spellEnd"/>
+      <w:r>
+        <w:t xml:space="preserve"> slackers who stayed on their farms and refused to fight (Judges 5:16). The beauty or beauties of verse 13 are the women with whom the spoils were shared.</w:t>
       </w:r>
     </w:p>
   </w:footnote>
@@ -8170,7 +8689,15 @@
         <w:t>Or:</w:t>
       </w:r>
       <w:r>
-        <w:t xml:space="preserve"> ‘Even though you have slept among the allotments.’ Hebrew may mean: ‘camp fire-places.’ The passage is obscure, but may refer to the Reubenite slackers who stayed on their farms and refused to fight (Judges 5:16). The beauty or beauties of verse 13 are the women with whom the spoils were shared.</w:t>
+        <w:t xml:space="preserve"> ‘Even though you have slept among the allotments.’ Hebrew may mean: ‘camp fire-places.’ The passage is obscure, but may refer to the </w:t>
+      </w:r>
+      <w:proofErr w:type="spellStart"/>
+      <w:r>
+        <w:t>Reubenite</w:t>
+      </w:r>
+      <w:proofErr w:type="spellEnd"/>
+      <w:r>
+        <w:t xml:space="preserve"> slackers who stayed on their farms and refused to fight (Judges 5:16). The beauty or beauties of verse 13 are the women with whom the spoils were shared.</w:t>
       </w:r>
     </w:p>
   </w:footnote>
@@ -8342,7 +8869,7 @@
 </file>
 
 <file path=word/styles.xml><?xml version="1.0" encoding="utf-8"?>
-<w:styles xmlns:mc="http://schemas.openxmlformats.org/markup-compatibility/2006" xmlns:r="http://schemas.openxmlformats.org/officeDocument/2006/relationships" xmlns:w="http://schemas.openxmlformats.org/wordprocessingml/2006/main" xmlns:w14="http://schemas.microsoft.com/office/word/2010/wordml" mc:Ignorable="w14">
+<w:styles xmlns:mc="http://schemas.openxmlformats.org/markup-compatibility/2006" xmlns:r="http://schemas.openxmlformats.org/officeDocument/2006/relationships" xmlns:w="http://schemas.openxmlformats.org/wordprocessingml/2006/main" xmlns:w14="http://schemas.microsoft.com/office/word/2010/wordml" xmlns:w15="http://schemas.microsoft.com/office/word/2012/wordml" mc:Ignorable="w14 w15">
   <w:docDefaults>
     <w:rPrDefault>
       <w:rPr>
@@ -8358,146 +8885,387 @@
       </w:pPr>
     </w:pPrDefault>
   </w:docDefaults>
-  <w:latentStyles w:defLockedState="0" w:defUIPriority="99" w:defSemiHidden="1" w:defUnhideWhenUsed="1" w:defQFormat="0" w:count="267">
-    <w:lsdException w:name="Normal" w:semiHidden="0" w:uiPriority="0" w:unhideWhenUsed="0" w:qFormat="1"/>
-    <w:lsdException w:name="heading 1" w:semiHidden="0" w:uiPriority="9" w:unhideWhenUsed="0" w:qFormat="1"/>
-    <w:lsdException w:name="heading 2" w:uiPriority="9" w:qFormat="1"/>
-    <w:lsdException w:name="heading 3" w:uiPriority="9" w:qFormat="1"/>
-    <w:lsdException w:name="heading 4" w:uiPriority="9" w:qFormat="1"/>
-    <w:lsdException w:name="heading 5" w:uiPriority="9" w:qFormat="1"/>
-    <w:lsdException w:name="heading 6" w:uiPriority="9" w:qFormat="1"/>
-    <w:lsdException w:name="heading 7" w:uiPriority="9" w:qFormat="1"/>
-    <w:lsdException w:name="heading 8" w:uiPriority="9" w:qFormat="1"/>
-    <w:lsdException w:name="heading 9" w:uiPriority="9" w:qFormat="1"/>
-    <w:lsdException w:name="toc 1" w:uiPriority="39"/>
-    <w:lsdException w:name="toc 2" w:uiPriority="39"/>
-    <w:lsdException w:name="toc 3" w:uiPriority="39"/>
-    <w:lsdException w:name="toc 4" w:uiPriority="39"/>
-    <w:lsdException w:name="toc 5" w:uiPriority="39"/>
-    <w:lsdException w:name="toc 6" w:uiPriority="39"/>
-    <w:lsdException w:name="toc 7" w:uiPriority="39"/>
-    <w:lsdException w:name="toc 8" w:uiPriority="39"/>
-    <w:lsdException w:name="toc 9" w:uiPriority="39"/>
-    <w:lsdException w:name="annotation text" w:uiPriority="0"/>
-    <w:lsdException w:name="caption" w:uiPriority="35" w:qFormat="1"/>
-    <w:lsdException w:name="annotation reference" w:uiPriority="0"/>
-    <w:lsdException w:name="Title" w:semiHidden="0" w:uiPriority="10" w:unhideWhenUsed="0" w:qFormat="1"/>
-    <w:lsdException w:name="Default Paragraph Font" w:uiPriority="1"/>
-    <w:lsdException w:name="Subtitle" w:semiHidden="0" w:uiPriority="11" w:unhideWhenUsed="0" w:qFormat="1"/>
-    <w:lsdException w:name="Strong" w:semiHidden="0" w:uiPriority="22" w:unhideWhenUsed="0" w:qFormat="1"/>
-    <w:lsdException w:name="Emphasis" w:semiHidden="0" w:uiPriority="20" w:unhideWhenUsed="0" w:qFormat="1"/>
-    <w:lsdException w:name="Table Grid" w:semiHidden="0" w:uiPriority="59" w:unhideWhenUsed="0"/>
-    <w:lsdException w:name="Placeholder Text" w:unhideWhenUsed="0"/>
-    <w:lsdException w:name="No Spacing" w:semiHidden="0" w:uiPriority="1" w:unhideWhenUsed="0" w:qFormat="1"/>
-    <w:lsdException w:name="Light Shading" w:semiHidden="0" w:uiPriority="60" w:unhideWhenUsed="0"/>
-    <w:lsdException w:name="Light List" w:semiHidden="0" w:uiPriority="61" w:unhideWhenUsed="0"/>
-    <w:lsdException w:name="Light Grid" w:semiHidden="0" w:uiPriority="62" w:unhideWhenUsed="0"/>
-    <w:lsdException w:name="Medium Shading 1" w:semiHidden="0" w:uiPriority="63" w:unhideWhenUsed="0"/>
-    <w:lsdException w:name="Medium Shading 2" w:semiHidden="0" w:uiPriority="64" w:unhideWhenUsed="0"/>
-    <w:lsdException w:name="Medium List 1" w:semiHidden="0" w:uiPriority="65" w:unhideWhenUsed="0"/>
-    <w:lsdException w:name="Medium List 2" w:semiHidden="0" w:uiPriority="66" w:unhideWhenUsed="0"/>
-    <w:lsdException w:name="Medium Grid 1" w:semiHidden="0" w:uiPriority="67" w:unhideWhenUsed="0"/>
-    <w:lsdException w:name="Medium Grid 2" w:semiHidden="0" w:uiPriority="68" w:unhideWhenUsed="0"/>
-    <w:lsdException w:name="Medium Grid 3" w:semiHidden="0" w:uiPriority="69" w:unhideWhenUsed="0"/>
-    <w:lsdException w:name="Dark List" w:semiHidden="0" w:uiPriority="70" w:unhideWhenUsed="0"/>
-    <w:lsdException w:name="Colorful Shading" w:semiHidden="0" w:uiPriority="71" w:unhideWhenUsed="0"/>
-    <w:lsdException w:name="Colorful List" w:semiHidden="0" w:uiPriority="72" w:unhideWhenUsed="0"/>
-    <w:lsdException w:name="Colorful Grid" w:semiHidden="0" w:uiPriority="73" w:unhideWhenUsed="0"/>
-    <w:lsdException w:name="Light Shading Accent 1" w:semiHidden="0" w:uiPriority="60" w:unhideWhenUsed="0"/>
-    <w:lsdException w:name="Light List Accent 1" w:semiHidden="0" w:uiPriority="61" w:unhideWhenUsed="0"/>
-    <w:lsdException w:name="Light Grid Accent 1" w:semiHidden="0" w:uiPriority="62" w:unhideWhenUsed="0"/>
-    <w:lsdException w:name="Medium Shading 1 Accent 1" w:semiHidden="0" w:uiPriority="63" w:unhideWhenUsed="0"/>
-    <w:lsdException w:name="Medium Shading 2 Accent 1" w:semiHidden="0" w:uiPriority="64" w:unhideWhenUsed="0"/>
-    <w:lsdException w:name="Medium List 1 Accent 1" w:semiHidden="0" w:uiPriority="65" w:unhideWhenUsed="0"/>
-    <w:lsdException w:name="Revision" w:unhideWhenUsed="0"/>
-    <w:lsdException w:name="List Paragraph" w:semiHidden="0" w:uiPriority="34" w:unhideWhenUsed="0" w:qFormat="1"/>
-    <w:lsdException w:name="Quote" w:semiHidden="0" w:uiPriority="29" w:unhideWhenUsed="0" w:qFormat="1"/>
-    <w:lsdException w:name="Intense Quote" w:semiHidden="0" w:uiPriority="30" w:unhideWhenUsed="0" w:qFormat="1"/>
-    <w:lsdException w:name="Medium List 2 Accent 1" w:semiHidden="0" w:uiPriority="66" w:unhideWhenUsed="0"/>
-    <w:lsdException w:name="Medium Grid 1 Accent 1" w:semiHidden="0" w:uiPriority="67" w:unhideWhenUsed="0"/>
-    <w:lsdException w:name="Medium Grid 2 Accent 1" w:semiHidden="0" w:uiPriority="68" w:unhideWhenUsed="0"/>
-    <w:lsdException w:name="Medium Grid 3 Accent 1" w:semiHidden="0" w:uiPriority="69" w:unhideWhenUsed="0"/>
-    <w:lsdException w:name="Dark List Accent 1" w:semiHidden="0" w:uiPriority="70" w:unhideWhenUsed="0"/>
-    <w:lsdException w:name="Colorful Shading Accent 1" w:semiHidden="0" w:uiPriority="71" w:unhideWhenUsed="0"/>
-    <w:lsdException w:name="Colorful List Accent 1" w:semiHidden="0" w:uiPriority="72" w:unhideWhenUsed="0"/>
-    <w:lsdException w:name="Colorful Grid Accent 1" w:semiHidden="0" w:uiPriority="73" w:unhideWhenUsed="0"/>
-    <w:lsdException w:name="Light Shading Accent 2" w:semiHidden="0" w:uiPriority="60" w:unhideWhenUsed="0"/>
-    <w:lsdException w:name="Light List Accent 2" w:semiHidden="0" w:uiPriority="61" w:unhideWhenUsed="0"/>
-    <w:lsdException w:name="Light Grid Accent 2" w:semiHidden="0" w:uiPriority="62" w:unhideWhenUsed="0"/>
-    <w:lsdException w:name="Medium Shading 1 Accent 2" w:semiHidden="0" w:uiPriority="63" w:unhideWhenUsed="0"/>
-    <w:lsdException w:name="Medium Shading 2 Accent 2" w:semiHidden="0" w:uiPriority="64" w:unhideWhenUsed="0"/>
-    <w:lsdException w:name="Medium List 1 Accent 2" w:semiHidden="0" w:uiPriority="65" w:unhideWhenUsed="0"/>
-    <w:lsdException w:name="Medium List 2 Accent 2" w:semiHidden="0" w:uiPriority="66" w:unhideWhenUsed="0"/>
-    <w:lsdException w:name="Medium Grid 1 Accent 2" w:semiHidden="0" w:uiPriority="67" w:unhideWhenUsed="0"/>
-    <w:lsdException w:name="Medium Grid 2 Accent 2" w:semiHidden="0" w:uiPriority="68" w:unhideWhenUsed="0"/>
-    <w:lsdException w:name="Medium Grid 3 Accent 2" w:semiHidden="0" w:uiPriority="69" w:unhideWhenUsed="0"/>
-    <w:lsdException w:name="Dark List Accent 2" w:semiHidden="0" w:uiPriority="70" w:unhideWhenUsed="0"/>
-    <w:lsdException w:name="Colorful Shading Accent 2" w:semiHidden="0" w:uiPriority="71" w:unhideWhenUsed="0"/>
-    <w:lsdException w:name="Colorful List Accent 2" w:semiHidden="0" w:uiPriority="72" w:unhideWhenUsed="0"/>
-    <w:lsdException w:name="Colorful Grid Accent 2" w:semiHidden="0" w:uiPriority="73" w:unhideWhenUsed="0"/>
-    <w:lsdException w:name="Light Shading Accent 3" w:semiHidden="0" w:uiPriority="60" w:unhideWhenUsed="0"/>
-    <w:lsdException w:name="Light List Accent 3" w:semiHidden="0" w:uiPriority="61" w:unhideWhenUsed="0"/>
-    <w:lsdException w:name="Light Grid Accent 3" w:semiHidden="0" w:uiPriority="62" w:unhideWhenUsed="0"/>
-    <w:lsdException w:name="Medium Shading 1 Accent 3" w:semiHidden="0" w:uiPriority="63" w:unhideWhenUsed="0"/>
-    <w:lsdException w:name="Medium Shading 2 Accent 3" w:semiHidden="0" w:uiPriority="64" w:unhideWhenUsed="0"/>
-    <w:lsdException w:name="Medium List 1 Accent 3" w:semiHidden="0" w:uiPriority="65" w:unhideWhenUsed="0"/>
-    <w:lsdException w:name="Medium List 2 Accent 3" w:semiHidden="0" w:uiPriority="66" w:unhideWhenUsed="0"/>
-    <w:lsdException w:name="Medium Grid 1 Accent 3" w:semiHidden="0" w:uiPriority="67" w:unhideWhenUsed="0"/>
-    <w:lsdException w:name="Medium Grid 2 Accent 3" w:semiHidden="0" w:uiPriority="68" w:unhideWhenUsed="0"/>
-    <w:lsdException w:name="Medium Grid 3 Accent 3" w:semiHidden="0" w:uiPriority="69" w:unhideWhenUsed="0"/>
-    <w:lsdException w:name="Dark List Accent 3" w:semiHidden="0" w:uiPriority="70" w:unhideWhenUsed="0"/>
-    <w:lsdException w:name="Colorful Shading Accent 3" w:semiHidden="0" w:uiPriority="71" w:unhideWhenUsed="0"/>
-    <w:lsdException w:name="Colorful List Accent 3" w:semiHidden="0" w:uiPriority="72" w:unhideWhenUsed="0"/>
-    <w:lsdException w:name="Colorful Grid Accent 3" w:semiHidden="0" w:uiPriority="73" w:unhideWhenUsed="0"/>
-    <w:lsdException w:name="Light Shading Accent 4" w:semiHidden="0" w:uiPriority="60" w:unhideWhenUsed="0"/>
-    <w:lsdException w:name="Light List Accent 4" w:semiHidden="0" w:uiPriority="61" w:unhideWhenUsed="0"/>
-    <w:lsdException w:name="Light Grid Accent 4" w:semiHidden="0" w:uiPriority="62" w:unhideWhenUsed="0"/>
-    <w:lsdException w:name="Medium Shading 1 Accent 4" w:semiHidden="0" w:uiPriority="63" w:unhideWhenUsed="0"/>
-    <w:lsdException w:name="Medium Shading 2 Accent 4" w:semiHidden="0" w:uiPriority="64" w:unhideWhenUsed="0"/>
-    <w:lsdException w:name="Medium List 1 Accent 4" w:semiHidden="0" w:uiPriority="65" w:unhideWhenUsed="0"/>
-    <w:lsdException w:name="Medium List 2 Accent 4" w:semiHidden="0" w:uiPriority="66" w:unhideWhenUsed="0"/>
-    <w:lsdException w:name="Medium Grid 1 Accent 4" w:semiHidden="0" w:uiPriority="67" w:unhideWhenUsed="0"/>
-    <w:lsdException w:name="Medium Grid 2 Accent 4" w:semiHidden="0" w:uiPriority="68" w:unhideWhenUsed="0"/>
-    <w:lsdException w:name="Medium Grid 3 Accent 4" w:semiHidden="0" w:uiPriority="69" w:unhideWhenUsed="0"/>
-    <w:lsdException w:name="Dark List Accent 4" w:semiHidden="0" w:uiPriority="70" w:unhideWhenUsed="0"/>
-    <w:lsdException w:name="Colorful Shading Accent 4" w:semiHidden="0" w:uiPriority="71" w:unhideWhenUsed="0"/>
-    <w:lsdException w:name="Colorful List Accent 4" w:semiHidden="0" w:uiPriority="72" w:unhideWhenUsed="0"/>
-    <w:lsdException w:name="Colorful Grid Accent 4" w:semiHidden="0" w:uiPriority="73" w:unhideWhenUsed="0"/>
-    <w:lsdException w:name="Light Shading Accent 5" w:semiHidden="0" w:uiPriority="60" w:unhideWhenUsed="0"/>
-    <w:lsdException w:name="Light List Accent 5" w:semiHidden="0" w:uiPriority="61" w:unhideWhenUsed="0"/>
-    <w:lsdException w:name="Light Grid Accent 5" w:semiHidden="0" w:uiPriority="62" w:unhideWhenUsed="0"/>
-    <w:lsdException w:name="Medium Shading 1 Accent 5" w:semiHidden="0" w:uiPriority="63" w:unhideWhenUsed="0"/>
-    <w:lsdException w:name="Medium Shading 2 Accent 5" w:semiHidden="0" w:uiPriority="64" w:unhideWhenUsed="0"/>
-    <w:lsdException w:name="Medium List 1 Accent 5" w:semiHidden="0" w:uiPriority="65" w:unhideWhenUsed="0"/>
-    <w:lsdException w:name="Medium List 2 Accent 5" w:semiHidden="0" w:uiPriority="66" w:unhideWhenUsed="0"/>
-    <w:lsdException w:name="Medium Grid 1 Accent 5" w:semiHidden="0" w:uiPriority="67" w:unhideWhenUsed="0"/>
-    <w:lsdException w:name="Medium Grid 2 Accent 5" w:semiHidden="0" w:uiPriority="68" w:unhideWhenUsed="0"/>
-    <w:lsdException w:name="Medium Grid 3 Accent 5" w:semiHidden="0" w:uiPriority="69" w:unhideWhenUsed="0"/>
-    <w:lsdException w:name="Dark List Accent 5" w:semiHidden="0" w:uiPriority="70" w:unhideWhenUsed="0"/>
-    <w:lsdException w:name="Colorful Shading Accent 5" w:semiHidden="0" w:uiPriority="71" w:unhideWhenUsed="0"/>
-    <w:lsdException w:name="Colorful List Accent 5" w:semiHidden="0" w:uiPriority="72" w:unhideWhenUsed="0"/>
-    <w:lsdException w:name="Colorful Grid Accent 5" w:semiHidden="0" w:uiPriority="73" w:unhideWhenUsed="0"/>
-    <w:lsdException w:name="Light Shading Accent 6" w:semiHidden="0" w:uiPriority="60" w:unhideWhenUsed="0"/>
-    <w:lsdException w:name="Light List Accent 6" w:semiHidden="0" w:uiPriority="61" w:unhideWhenUsed="0"/>
-    <w:lsdException w:name="Light Grid Accent 6" w:semiHidden="0" w:uiPriority="62" w:unhideWhenUsed="0"/>
-    <w:lsdException w:name="Medium Shading 1 Accent 6" w:semiHidden="0" w:uiPriority="63" w:unhideWhenUsed="0"/>
-    <w:lsdException w:name="Medium Shading 2 Accent 6" w:semiHidden="0" w:uiPriority="64" w:unhideWhenUsed="0"/>
-    <w:lsdException w:name="Medium List 1 Accent 6" w:semiHidden="0" w:uiPriority="65" w:unhideWhenUsed="0"/>
-    <w:lsdException w:name="Medium List 2 Accent 6" w:semiHidden="0" w:uiPriority="66" w:unhideWhenUsed="0"/>
-    <w:lsdException w:name="Medium Grid 1 Accent 6" w:semiHidden="0" w:uiPriority="67" w:unhideWhenUsed="0"/>
-    <w:lsdException w:name="Medium Grid 2 Accent 6" w:semiHidden="0" w:uiPriority="68" w:unhideWhenUsed="0"/>
-    <w:lsdException w:name="Medium Grid 3 Accent 6" w:semiHidden="0" w:uiPriority="69" w:unhideWhenUsed="0"/>
-    <w:lsdException w:name="Dark List Accent 6" w:semiHidden="0" w:uiPriority="70" w:unhideWhenUsed="0"/>
-    <w:lsdException w:name="Colorful Shading Accent 6" w:semiHidden="0" w:uiPriority="71" w:unhideWhenUsed="0"/>
-    <w:lsdException w:name="Colorful List Accent 6" w:semiHidden="0" w:uiPriority="72" w:unhideWhenUsed="0"/>
-    <w:lsdException w:name="Colorful Grid Accent 6" w:semiHidden="0" w:uiPriority="73" w:unhideWhenUsed="0"/>
-    <w:lsdException w:name="Subtle Emphasis" w:semiHidden="0" w:uiPriority="19" w:unhideWhenUsed="0" w:qFormat="1"/>
-    <w:lsdException w:name="Intense Emphasis" w:semiHidden="0" w:uiPriority="21" w:unhideWhenUsed="0" w:qFormat="1"/>
-    <w:lsdException w:name="Subtle Reference" w:semiHidden="0" w:uiPriority="31" w:unhideWhenUsed="0" w:qFormat="1"/>
-    <w:lsdException w:name="Intense Reference" w:semiHidden="0" w:uiPriority="32" w:unhideWhenUsed="0" w:qFormat="1"/>
-    <w:lsdException w:name="Book Title" w:semiHidden="0" w:uiPriority="33" w:unhideWhenUsed="0" w:qFormat="1"/>
-    <w:lsdException w:name="Bibliography" w:uiPriority="37"/>
-    <w:lsdException w:name="TOC Heading" w:uiPriority="39" w:qFormat="1"/>
+  <w:latentStyles w:defLockedState="0" w:defUIPriority="99" w:defSemiHidden="0" w:defUnhideWhenUsed="0" w:defQFormat="0" w:count="380">
+    <w:lsdException w:name="Normal" w:uiPriority="0" w:qFormat="1"/>
+    <w:lsdException w:name="heading 1" w:uiPriority="9" w:qFormat="1"/>
+    <w:lsdException w:name="heading 2" w:semiHidden="1" w:uiPriority="9" w:unhideWhenUsed="1" w:qFormat="1"/>
+    <w:lsdException w:name="heading 3" w:semiHidden="1" w:uiPriority="9" w:unhideWhenUsed="1" w:qFormat="1"/>
+    <w:lsdException w:name="heading 4" w:semiHidden="1" w:uiPriority="9" w:unhideWhenUsed="1" w:qFormat="1"/>
+    <w:lsdException w:name="heading 5" w:semiHidden="1" w:uiPriority="9" w:unhideWhenUsed="1" w:qFormat="1"/>
+    <w:lsdException w:name="heading 6" w:semiHidden="1" w:uiPriority="9" w:unhideWhenUsed="1" w:qFormat="1"/>
+    <w:lsdException w:name="heading 7" w:semiHidden="1" w:uiPriority="9" w:unhideWhenUsed="1" w:qFormat="1"/>
+    <w:lsdException w:name="heading 8" w:semiHidden="1" w:uiPriority="9" w:unhideWhenUsed="1" w:qFormat="1"/>
+    <w:lsdException w:name="heading 9" w:semiHidden="1" w:uiPriority="9" w:unhideWhenUsed="1" w:qFormat="1"/>
+    <w:lsdException w:name="index 1" w:semiHidden="1" w:unhideWhenUsed="1"/>
+    <w:lsdException w:name="index 2" w:semiHidden="1" w:unhideWhenUsed="1"/>
+    <w:lsdException w:name="index 3" w:semiHidden="1" w:unhideWhenUsed="1"/>
+    <w:lsdException w:name="index 4" w:semiHidden="1" w:unhideWhenUsed="1"/>
+    <w:lsdException w:name="index 5" w:semiHidden="1" w:unhideWhenUsed="1"/>
+    <w:lsdException w:name="index 6" w:semiHidden="1" w:unhideWhenUsed="1"/>
+    <w:lsdException w:name="index 7" w:semiHidden="1" w:unhideWhenUsed="1"/>
+    <w:lsdException w:name="index 8" w:semiHidden="1" w:unhideWhenUsed="1"/>
+    <w:lsdException w:name="index 9" w:semiHidden="1" w:unhideWhenUsed="1"/>
+    <w:lsdException w:name="toc 1" w:semiHidden="1" w:uiPriority="39" w:unhideWhenUsed="1"/>
+    <w:lsdException w:name="toc 2" w:semiHidden="1" w:uiPriority="39" w:unhideWhenUsed="1"/>
+    <w:lsdException w:name="toc 3" w:semiHidden="1" w:uiPriority="39" w:unhideWhenUsed="1"/>
+    <w:lsdException w:name="toc 4" w:semiHidden="1" w:uiPriority="39" w:unhideWhenUsed="1"/>
+    <w:lsdException w:name="toc 5" w:semiHidden="1" w:uiPriority="39" w:unhideWhenUsed="1"/>
+    <w:lsdException w:name="toc 6" w:semiHidden="1" w:uiPriority="39" w:unhideWhenUsed="1"/>
+    <w:lsdException w:name="toc 7" w:semiHidden="1" w:uiPriority="39" w:unhideWhenUsed="1"/>
+    <w:lsdException w:name="toc 8" w:semiHidden="1" w:uiPriority="39" w:unhideWhenUsed="1"/>
+    <w:lsdException w:name="toc 9" w:semiHidden="1" w:uiPriority="39" w:unhideWhenUsed="1"/>
+    <w:lsdException w:name="Normal Indent" w:semiHidden="1" w:unhideWhenUsed="1"/>
+    <w:lsdException w:name="footnote text" w:semiHidden="1" w:unhideWhenUsed="1"/>
+    <w:lsdException w:name="annotation text" w:semiHidden="1" w:uiPriority="0" w:unhideWhenUsed="1"/>
+    <w:lsdException w:name="header" w:semiHidden="1" w:unhideWhenUsed="1"/>
+    <w:lsdException w:name="footer" w:semiHidden="1" w:unhideWhenUsed="1"/>
+    <w:lsdException w:name="index heading" w:semiHidden="1" w:unhideWhenUsed="1"/>
+    <w:lsdException w:name="caption" w:semiHidden="1" w:uiPriority="35" w:unhideWhenUsed="1" w:qFormat="1"/>
+    <w:lsdException w:name="table of figures" w:semiHidden="1" w:unhideWhenUsed="1"/>
+    <w:lsdException w:name="envelope address" w:semiHidden="1" w:unhideWhenUsed="1"/>
+    <w:lsdException w:name="envelope return" w:semiHidden="1" w:unhideWhenUsed="1"/>
+    <w:lsdException w:name="footnote reference" w:semiHidden="1" w:unhideWhenUsed="1"/>
+    <w:lsdException w:name="annotation reference" w:semiHidden="1" w:uiPriority="0" w:unhideWhenUsed="1"/>
+    <w:lsdException w:name="line number" w:semiHidden="1" w:unhideWhenUsed="1"/>
+    <w:lsdException w:name="page number" w:semiHidden="1" w:unhideWhenUsed="1"/>
+    <w:lsdException w:name="endnote reference" w:semiHidden="1" w:unhideWhenUsed="1"/>
+    <w:lsdException w:name="endnote text" w:semiHidden="1" w:unhideWhenUsed="1"/>
+    <w:lsdException w:name="table of authorities" w:semiHidden="1" w:unhideWhenUsed="1"/>
+    <w:lsdException w:name="macro" w:semiHidden="1" w:unhideWhenUsed="1"/>
+    <w:lsdException w:name="toa heading" w:semiHidden="1" w:unhideWhenUsed="1"/>
+    <w:lsdException w:name="List" w:semiHidden="1" w:unhideWhenUsed="1"/>
+    <w:lsdException w:name="List Bullet" w:semiHidden="1" w:unhideWhenUsed="1"/>
+    <w:lsdException w:name="List Number" w:semiHidden="1" w:unhideWhenUsed="1"/>
+    <w:lsdException w:name="List 2" w:semiHidden="1" w:unhideWhenUsed="1"/>
+    <w:lsdException w:name="List 3" w:semiHidden="1" w:unhideWhenUsed="1"/>
+    <w:lsdException w:name="List 4" w:semiHidden="1" w:unhideWhenUsed="1"/>
+    <w:lsdException w:name="List 5" w:semiHidden="1" w:unhideWhenUsed="1"/>
+    <w:lsdException w:name="List Bullet 2" w:semiHidden="1" w:unhideWhenUsed="1"/>
+    <w:lsdException w:name="List Bullet 3" w:semiHidden="1" w:unhideWhenUsed="1"/>
+    <w:lsdException w:name="List Bullet 4" w:semiHidden="1" w:unhideWhenUsed="1"/>
+    <w:lsdException w:name="List Bullet 5" w:semiHidden="1" w:unhideWhenUsed="1"/>
+    <w:lsdException w:name="List Number 2" w:semiHidden="1" w:unhideWhenUsed="1"/>
+    <w:lsdException w:name="List Number 3" w:semiHidden="1" w:unhideWhenUsed="1"/>
+    <w:lsdException w:name="List Number 4" w:semiHidden="1" w:unhideWhenUsed="1"/>
+    <w:lsdException w:name="List Number 5" w:semiHidden="1" w:unhideWhenUsed="1"/>
+    <w:lsdException w:name="Title" w:uiPriority="10" w:qFormat="1"/>
+    <w:lsdException w:name="Closing" w:semiHidden="1" w:unhideWhenUsed="1"/>
+    <w:lsdException w:name="Signature" w:semiHidden="1" w:unhideWhenUsed="1"/>
+    <w:lsdException w:name="Default Paragraph Font" w:semiHidden="1" w:uiPriority="1" w:unhideWhenUsed="1"/>
+    <w:lsdException w:name="Body Text" w:semiHidden="1" w:unhideWhenUsed="1"/>
+    <w:lsdException w:name="Body Text Indent" w:semiHidden="1" w:unhideWhenUsed="1"/>
+    <w:lsdException w:name="List Continue" w:semiHidden="1" w:unhideWhenUsed="1"/>
+    <w:lsdException w:name="List Continue 2" w:semiHidden="1" w:unhideWhenUsed="1"/>
+    <w:lsdException w:name="List Continue 3" w:semiHidden="1" w:unhideWhenUsed="1"/>
+    <w:lsdException w:name="List Continue 4" w:semiHidden="1" w:unhideWhenUsed="1"/>
+    <w:lsdException w:name="List Continue 5" w:semiHidden="1" w:unhideWhenUsed="1"/>
+    <w:lsdException w:name="Message Header" w:semiHidden="1" w:unhideWhenUsed="1"/>
+    <w:lsdException w:name="Subtitle" w:uiPriority="11" w:qFormat="1"/>
+    <w:lsdException w:name="Salutation" w:semiHidden="1" w:unhideWhenUsed="1"/>
+    <w:lsdException w:name="Date" w:semiHidden="1" w:unhideWhenUsed="1"/>
+    <w:lsdException w:name="Body Text First Indent" w:semiHidden="1" w:unhideWhenUsed="1"/>
+    <w:lsdException w:name="Body Text First Indent 2" w:semiHidden="1" w:unhideWhenUsed="1"/>
+    <w:lsdException w:name="Note Heading" w:semiHidden="1" w:unhideWhenUsed="1"/>
+    <w:lsdException w:name="Body Text 2" w:semiHidden="1" w:unhideWhenUsed="1"/>
+    <w:lsdException w:name="Body Text 3" w:semiHidden="1" w:unhideWhenUsed="1"/>
+    <w:lsdException w:name="Body Text Indent 2" w:semiHidden="1" w:unhideWhenUsed="1"/>
+    <w:lsdException w:name="Body Text Indent 3" w:semiHidden="1" w:unhideWhenUsed="1"/>
+    <w:lsdException w:name="Block Text" w:semiHidden="1" w:unhideWhenUsed="1"/>
+    <w:lsdException w:name="Hyperlink" w:semiHidden="1" w:unhideWhenUsed="1"/>
+    <w:lsdException w:name="FollowedHyperlink" w:semiHidden="1" w:unhideWhenUsed="1"/>
+    <w:lsdException w:name="Strong" w:uiPriority="22" w:qFormat="1"/>
+    <w:lsdException w:name="Emphasis" w:uiPriority="20" w:qFormat="1"/>
+    <w:lsdException w:name="Document Map" w:semiHidden="1" w:unhideWhenUsed="1"/>
+    <w:lsdException w:name="Plain Text" w:semiHidden="1" w:unhideWhenUsed="1"/>
+    <w:lsdException w:name="E-mail Signature" w:semiHidden="1" w:unhideWhenUsed="1"/>
+    <w:lsdException w:name="HTML Top of Form" w:semiHidden="1" w:unhideWhenUsed="1"/>
+    <w:lsdException w:name="HTML Bottom of Form" w:semiHidden="1" w:unhideWhenUsed="1"/>
+    <w:lsdException w:name="Normal (Web)" w:semiHidden="1" w:unhideWhenUsed="1"/>
+    <w:lsdException w:name="HTML Acronym" w:semiHidden="1" w:unhideWhenUsed="1"/>
+    <w:lsdException w:name="HTML Address" w:semiHidden="1" w:unhideWhenUsed="1"/>
+    <w:lsdException w:name="HTML Cite" w:semiHidden="1" w:unhideWhenUsed="1"/>
+    <w:lsdException w:name="HTML Code" w:semiHidden="1" w:unhideWhenUsed="1"/>
+    <w:lsdException w:name="HTML Definition" w:semiHidden="1" w:unhideWhenUsed="1"/>
+    <w:lsdException w:name="HTML Keyboard" w:semiHidden="1" w:unhideWhenUsed="1"/>
+    <w:lsdException w:name="HTML Preformatted" w:semiHidden="1" w:unhideWhenUsed="1"/>
+    <w:lsdException w:name="HTML Sample" w:semiHidden="1" w:unhideWhenUsed="1"/>
+    <w:lsdException w:name="HTML Typewriter" w:semiHidden="1" w:unhideWhenUsed="1"/>
+    <w:lsdException w:name="HTML Variable" w:semiHidden="1" w:unhideWhenUsed="1"/>
+    <w:lsdException w:name="Normal Table" w:semiHidden="1" w:unhideWhenUsed="1"/>
+    <w:lsdException w:name="annotation subject" w:semiHidden="1" w:unhideWhenUsed="1"/>
+    <w:lsdException w:name="No List" w:semiHidden="1" w:unhideWhenUsed="1"/>
+    <w:lsdException w:name="Outline List 1" w:semiHidden="1" w:unhideWhenUsed="1"/>
+    <w:lsdException w:name="Outline List 2" w:semiHidden="1" w:unhideWhenUsed="1"/>
+    <w:lsdException w:name="Outline List 3" w:semiHidden="1" w:unhideWhenUsed="1"/>
+    <w:lsdException w:name="Table Simple 1" w:semiHidden="1" w:unhideWhenUsed="1"/>
+    <w:lsdException w:name="Table Simple 2" w:semiHidden="1" w:unhideWhenUsed="1"/>
+    <w:lsdException w:name="Table Simple 3" w:semiHidden="1" w:unhideWhenUsed="1"/>
+    <w:lsdException w:name="Table Classic 1" w:semiHidden="1" w:unhideWhenUsed="1"/>
+    <w:lsdException w:name="Table Classic 2" w:semiHidden="1" w:unhideWhenUsed="1"/>
+    <w:lsdException w:name="Table Classic 3" w:semiHidden="1" w:unhideWhenUsed="1"/>
+    <w:lsdException w:name="Table Classic 4" w:semiHidden="1" w:unhideWhenUsed="1"/>
+    <w:lsdException w:name="Table Colorful 1" w:semiHidden="1" w:unhideWhenUsed="1"/>
+    <w:lsdException w:name="Table Colorful 2" w:semiHidden="1" w:unhideWhenUsed="1"/>
+    <w:lsdException w:name="Table Colorful 3" w:semiHidden="1" w:unhideWhenUsed="1"/>
+    <w:lsdException w:name="Table Columns 1" w:semiHidden="1" w:unhideWhenUsed="1"/>
+    <w:lsdException w:name="Table Columns 2" w:semiHidden="1" w:unhideWhenUsed="1"/>
+    <w:lsdException w:name="Table Columns 3" w:semiHidden="1" w:unhideWhenUsed="1"/>
+    <w:lsdException w:name="Table Columns 4" w:semiHidden="1" w:unhideWhenUsed="1"/>
+    <w:lsdException w:name="Table Columns 5" w:semiHidden="1" w:unhideWhenUsed="1"/>
+    <w:lsdException w:name="Table Grid 1" w:semiHidden="1" w:unhideWhenUsed="1"/>
+    <w:lsdException w:name="Table Grid 2" w:semiHidden="1" w:unhideWhenUsed="1"/>
+    <w:lsdException w:name="Table Grid 3" w:semiHidden="1" w:unhideWhenUsed="1"/>
+    <w:lsdException w:name="Table Grid 4" w:semiHidden="1" w:unhideWhenUsed="1"/>
+    <w:lsdException w:name="Table Grid 5" w:semiHidden="1" w:unhideWhenUsed="1"/>
+    <w:lsdException w:name="Table Grid 6" w:semiHidden="1" w:unhideWhenUsed="1"/>
+    <w:lsdException w:name="Table Grid 7" w:semiHidden="1" w:unhideWhenUsed="1"/>
+    <w:lsdException w:name="Table Grid 8" w:semiHidden="1" w:unhideWhenUsed="1"/>
+    <w:lsdException w:name="Table List 1" w:semiHidden="1" w:unhideWhenUsed="1"/>
+    <w:lsdException w:name="Table List 2" w:semiHidden="1" w:unhideWhenUsed="1"/>
+    <w:lsdException w:name="Table List 3" w:semiHidden="1" w:unhideWhenUsed="1"/>
+    <w:lsdException w:name="Table List 4" w:semiHidden="1" w:unhideWhenUsed="1"/>
+    <w:lsdException w:name="Table List 5" w:semiHidden="1" w:unhideWhenUsed="1"/>
+    <w:lsdException w:name="Table List 6" w:semiHidden="1" w:unhideWhenUsed="1"/>
+    <w:lsdException w:name="Table List 7" w:semiHidden="1" w:unhideWhenUsed="1"/>
+    <w:lsdException w:name="Table List 8" w:semiHidden="1" w:unhideWhenUsed="1"/>
+    <w:lsdException w:name="Table 3D effects 1" w:semiHidden="1" w:unhideWhenUsed="1"/>
+    <w:lsdException w:name="Table 3D effects 2" w:semiHidden="1" w:unhideWhenUsed="1"/>
+    <w:lsdException w:name="Table 3D effects 3" w:semiHidden="1" w:unhideWhenUsed="1"/>
+    <w:lsdException w:name="Table Contemporary" w:semiHidden="1" w:unhideWhenUsed="1"/>
+    <w:lsdException w:name="Table Elegant" w:semiHidden="1" w:unhideWhenUsed="1"/>
+    <w:lsdException w:name="Table Professional" w:semiHidden="1" w:unhideWhenUsed="1"/>
+    <w:lsdException w:name="Table Subtle 1" w:semiHidden="1" w:unhideWhenUsed="1"/>
+    <w:lsdException w:name="Table Subtle 2" w:semiHidden="1" w:unhideWhenUsed="1"/>
+    <w:lsdException w:name="Table Web 1" w:semiHidden="1" w:unhideWhenUsed="1"/>
+    <w:lsdException w:name="Table Web 2" w:semiHidden="1" w:unhideWhenUsed="1"/>
+    <w:lsdException w:name="Table Web 3" w:semiHidden="1" w:unhideWhenUsed="1"/>
+    <w:lsdException w:name="Balloon Text" w:semiHidden="1" w:unhideWhenUsed="1"/>
+    <w:lsdException w:name="Table Grid" w:uiPriority="59"/>
+    <w:lsdException w:name="Table Theme" w:semiHidden="1" w:unhideWhenUsed="1"/>
+    <w:lsdException w:name="Note Level 1" w:semiHidden="1" w:unhideWhenUsed="1"/>
+    <w:lsdException w:name="Note Level 2" w:semiHidden="1" w:unhideWhenUsed="1"/>
+    <w:lsdException w:name="Note Level 3" w:semiHidden="1" w:unhideWhenUsed="1"/>
+    <w:lsdException w:name="Note Level 4" w:semiHidden="1" w:unhideWhenUsed="1"/>
+    <w:lsdException w:name="Note Level 5" w:semiHidden="1" w:unhideWhenUsed="1"/>
+    <w:lsdException w:name="Note Level 6" w:semiHidden="1" w:unhideWhenUsed="1"/>
+    <w:lsdException w:name="Note Level 7" w:semiHidden="1" w:unhideWhenUsed="1"/>
+    <w:lsdException w:name="Note Level 8" w:semiHidden="1" w:unhideWhenUsed="1"/>
+    <w:lsdException w:name="Note Level 9" w:semiHidden="1" w:unhideWhenUsed="1"/>
+    <w:lsdException w:name="Placeholder Text" w:semiHidden="1"/>
+    <w:lsdException w:name="No Spacing" w:uiPriority="1" w:qFormat="1"/>
+    <w:lsdException w:name="Light Shading" w:uiPriority="60"/>
+    <w:lsdException w:name="Light List" w:uiPriority="61"/>
+    <w:lsdException w:name="Light Grid" w:uiPriority="62"/>
+    <w:lsdException w:name="Medium Shading 1" w:uiPriority="63"/>
+    <w:lsdException w:name="Medium Shading 2" w:uiPriority="64"/>
+    <w:lsdException w:name="Medium List 1" w:uiPriority="65"/>
+    <w:lsdException w:name="Medium List 2" w:uiPriority="66"/>
+    <w:lsdException w:name="Medium Grid 1" w:uiPriority="67"/>
+    <w:lsdException w:name="Medium Grid 2" w:uiPriority="68"/>
+    <w:lsdException w:name="Medium Grid 3" w:uiPriority="69"/>
+    <w:lsdException w:name="Dark List" w:uiPriority="70"/>
+    <w:lsdException w:name="Colorful Shading" w:uiPriority="71"/>
+    <w:lsdException w:name="Colorful List" w:uiPriority="72"/>
+    <w:lsdException w:name="Colorful Grid" w:uiPriority="73"/>
+    <w:lsdException w:name="Light Shading Accent 1" w:uiPriority="60"/>
+    <w:lsdException w:name="Light List Accent 1" w:uiPriority="61"/>
+    <w:lsdException w:name="Light Grid Accent 1" w:uiPriority="62"/>
+    <w:lsdException w:name="Medium Shading 1 Accent 1" w:uiPriority="63"/>
+    <w:lsdException w:name="Medium Shading 2 Accent 1" w:uiPriority="64"/>
+    <w:lsdException w:name="Medium List 1 Accent 1" w:uiPriority="65"/>
+    <w:lsdException w:name="Revision" w:semiHidden="1"/>
+    <w:lsdException w:name="List Paragraph" w:uiPriority="34" w:qFormat="1"/>
+    <w:lsdException w:name="Quote" w:uiPriority="29" w:qFormat="1"/>
+    <w:lsdException w:name="Intense Quote" w:uiPriority="30" w:qFormat="1"/>
+    <w:lsdException w:name="Medium List 2 Accent 1" w:uiPriority="66"/>
+    <w:lsdException w:name="Medium Grid 1 Accent 1" w:uiPriority="67"/>
+    <w:lsdException w:name="Medium Grid 2 Accent 1" w:uiPriority="68"/>
+    <w:lsdException w:name="Medium Grid 3 Accent 1" w:uiPriority="69"/>
+    <w:lsdException w:name="Dark List Accent 1" w:uiPriority="70"/>
+    <w:lsdException w:name="Colorful Shading Accent 1" w:uiPriority="71"/>
+    <w:lsdException w:name="Colorful List Accent 1" w:uiPriority="72"/>
+    <w:lsdException w:name="Colorful Grid Accent 1" w:uiPriority="73"/>
+    <w:lsdException w:name="Light Shading Accent 2" w:uiPriority="60"/>
+    <w:lsdException w:name="Light List Accent 2" w:uiPriority="61"/>
+    <w:lsdException w:name="Light Grid Accent 2" w:uiPriority="62"/>
+    <w:lsdException w:name="Medium Shading 1 Accent 2" w:uiPriority="63"/>
+    <w:lsdException w:name="Medium Shading 2 Accent 2" w:uiPriority="64"/>
+    <w:lsdException w:name="Medium List 1 Accent 2" w:uiPriority="65"/>
+    <w:lsdException w:name="Medium List 2 Accent 2" w:uiPriority="66"/>
+    <w:lsdException w:name="Medium Grid 1 Accent 2" w:uiPriority="67"/>
+    <w:lsdException w:name="Medium Grid 2 Accent 2" w:uiPriority="68"/>
+    <w:lsdException w:name="Medium Grid 3 Accent 2" w:uiPriority="69"/>
+    <w:lsdException w:name="Dark List Accent 2" w:uiPriority="70"/>
+    <w:lsdException w:name="Colorful Shading Accent 2" w:uiPriority="71"/>
+    <w:lsdException w:name="Colorful List Accent 2" w:uiPriority="72"/>
+    <w:lsdException w:name="Colorful Grid Accent 2" w:uiPriority="73"/>
+    <w:lsdException w:name="Light Shading Accent 3" w:uiPriority="60"/>
+    <w:lsdException w:name="Light List Accent 3" w:uiPriority="61"/>
+    <w:lsdException w:name="Light Grid Accent 3" w:uiPriority="62"/>
+    <w:lsdException w:name="Medium Shading 1 Accent 3" w:uiPriority="63"/>
+    <w:lsdException w:name="Medium Shading 2 Accent 3" w:uiPriority="64"/>
+    <w:lsdException w:name="Medium List 1 Accent 3" w:uiPriority="65"/>
+    <w:lsdException w:name="Medium List 2 Accent 3" w:uiPriority="66"/>
+    <w:lsdException w:name="Medium Grid 1 Accent 3" w:uiPriority="67"/>
+    <w:lsdException w:name="Medium Grid 2 Accent 3" w:uiPriority="68"/>
+    <w:lsdException w:name="Medium Grid 3 Accent 3" w:uiPriority="69"/>
+    <w:lsdException w:name="Dark List Accent 3" w:uiPriority="70"/>
+    <w:lsdException w:name="Colorful Shading Accent 3" w:uiPriority="71"/>
+    <w:lsdException w:name="Colorful List Accent 3" w:uiPriority="72"/>
+    <w:lsdException w:name="Colorful Grid Accent 3" w:uiPriority="73"/>
+    <w:lsdException w:name="Light Shading Accent 4" w:uiPriority="60"/>
+    <w:lsdException w:name="Light List Accent 4" w:uiPriority="61"/>
+    <w:lsdException w:name="Light Grid Accent 4" w:uiPriority="62"/>
+    <w:lsdException w:name="Medium Shading 1 Accent 4" w:uiPriority="63"/>
+    <w:lsdException w:name="Medium Shading 2 Accent 4" w:uiPriority="64"/>
+    <w:lsdException w:name="Medium List 1 Accent 4" w:uiPriority="65"/>
+    <w:lsdException w:name="Medium List 2 Accent 4" w:uiPriority="66"/>
+    <w:lsdException w:name="Medium Grid 1 Accent 4" w:uiPriority="67"/>
+    <w:lsdException w:name="Medium Grid 2 Accent 4" w:uiPriority="68"/>
+    <w:lsdException w:name="Medium Grid 3 Accent 4" w:uiPriority="69"/>
+    <w:lsdException w:name="Dark List Accent 4" w:uiPriority="70"/>
+    <w:lsdException w:name="Colorful Shading Accent 4" w:uiPriority="71"/>
+    <w:lsdException w:name="Colorful List Accent 4" w:uiPriority="72"/>
+    <w:lsdException w:name="Colorful Grid Accent 4" w:uiPriority="73"/>
+    <w:lsdException w:name="Light Shading Accent 5" w:uiPriority="60"/>
+    <w:lsdException w:name="Light List Accent 5" w:uiPriority="61"/>
+    <w:lsdException w:name="Light Grid Accent 5" w:uiPriority="62"/>
+    <w:lsdException w:name="Medium Shading 1 Accent 5" w:uiPriority="63"/>
+    <w:lsdException w:name="Medium Shading 2 Accent 5" w:uiPriority="64"/>
+    <w:lsdException w:name="Medium List 1 Accent 5" w:uiPriority="65"/>
+    <w:lsdException w:name="Medium List 2 Accent 5" w:uiPriority="66"/>
+    <w:lsdException w:name="Medium Grid 1 Accent 5" w:uiPriority="67"/>
+    <w:lsdException w:name="Medium Grid 2 Accent 5" w:uiPriority="68"/>
+    <w:lsdException w:name="Medium Grid 3 Accent 5" w:uiPriority="69"/>
+    <w:lsdException w:name="Dark List Accent 5" w:uiPriority="70"/>
+    <w:lsdException w:name="Colorful Shading Accent 5" w:uiPriority="71"/>
+    <w:lsdException w:name="Colorful List Accent 5" w:uiPriority="72"/>
+    <w:lsdException w:name="Colorful Grid Accent 5" w:uiPriority="73"/>
+    <w:lsdException w:name="Light Shading Accent 6" w:uiPriority="60"/>
+    <w:lsdException w:name="Light List Accent 6" w:uiPriority="61"/>
+    <w:lsdException w:name="Light Grid Accent 6" w:uiPriority="62"/>
+    <w:lsdException w:name="Medium Shading 1 Accent 6" w:uiPriority="63"/>
+    <w:lsdException w:name="Medium Shading 2 Accent 6" w:uiPriority="64"/>
+    <w:lsdException w:name="Medium List 1 Accent 6" w:uiPriority="65"/>
+    <w:lsdException w:name="Medium List 2 Accent 6" w:uiPriority="66"/>
+    <w:lsdException w:name="Medium Grid 1 Accent 6" w:uiPriority="67"/>
+    <w:lsdException w:name="Medium Grid 2 Accent 6" w:uiPriority="68"/>
+    <w:lsdException w:name="Medium Grid 3 Accent 6" w:uiPriority="69"/>
+    <w:lsdException w:name="Dark List Accent 6" w:uiPriority="70"/>
+    <w:lsdException w:name="Colorful Shading Accent 6" w:uiPriority="71"/>
+    <w:lsdException w:name="Colorful List Accent 6" w:uiPriority="72"/>
+    <w:lsdException w:name="Colorful Grid Accent 6" w:uiPriority="73"/>
+    <w:lsdException w:name="Subtle Emphasis" w:uiPriority="19" w:qFormat="1"/>
+    <w:lsdException w:name="Intense Emphasis" w:uiPriority="21" w:qFormat="1"/>
+    <w:lsdException w:name="Subtle Reference" w:uiPriority="31" w:qFormat="1"/>
+    <w:lsdException w:name="Intense Reference" w:uiPriority="32" w:qFormat="1"/>
+    <w:lsdException w:name="Book Title" w:uiPriority="33" w:qFormat="1"/>
+    <w:lsdException w:name="Bibliography" w:semiHidden="1" w:uiPriority="37" w:unhideWhenUsed="1"/>
+    <w:lsdException w:name="TOC Heading" w:semiHidden="1" w:uiPriority="39" w:unhideWhenUsed="1" w:qFormat="1"/>
+    <w:lsdException w:name="Plain Table 1" w:uiPriority="41"/>
+    <w:lsdException w:name="Plain Table 2" w:uiPriority="42"/>
+    <w:lsdException w:name="Plain Table 3" w:uiPriority="43"/>
+    <w:lsdException w:name="Plain Table 4" w:uiPriority="44"/>
+    <w:lsdException w:name="Plain Table 5" w:uiPriority="45"/>
+    <w:lsdException w:name="Grid Table Light" w:uiPriority="40"/>
+    <w:lsdException w:name="Grid Table 1 Light" w:uiPriority="46"/>
+    <w:lsdException w:name="Grid Table 2" w:uiPriority="47"/>
+    <w:lsdException w:name="Grid Table 3" w:uiPriority="48"/>
+    <w:lsdException w:name="Grid Table 4" w:uiPriority="49"/>
+    <w:lsdException w:name="Grid Table 5 Dark" w:uiPriority="50"/>
+    <w:lsdException w:name="Grid Table 6 Colorful" w:uiPriority="51"/>
+    <w:lsdException w:name="Grid Table 7 Colorful" w:uiPriority="52"/>
+    <w:lsdException w:name="Grid Table 1 Light Accent 1" w:uiPriority="46"/>
+    <w:lsdException w:name="Grid Table 2 Accent 1" w:uiPriority="47"/>
+    <w:lsdException w:name="Grid Table 3 Accent 1" w:uiPriority="48"/>
+    <w:lsdException w:name="Grid Table 4 Accent 1" w:uiPriority="49"/>
+    <w:lsdException w:name="Grid Table 5 Dark Accent 1" w:uiPriority="50"/>
+    <w:lsdException w:name="Grid Table 6 Colorful Accent 1" w:uiPriority="51"/>
+    <w:lsdException w:name="Grid Table 7 Colorful Accent 1" w:uiPriority="52"/>
+    <w:lsdException w:name="Grid Table 1 Light Accent 2" w:uiPriority="46"/>
+    <w:lsdException w:name="Grid Table 2 Accent 2" w:uiPriority="47"/>
+    <w:lsdException w:name="Grid Table 3 Accent 2" w:uiPriority="48"/>
+    <w:lsdException w:name="Grid Table 4 Accent 2" w:uiPriority="49"/>
+    <w:lsdException w:name="Grid Table 5 Dark Accent 2" w:uiPriority="50"/>
+    <w:lsdException w:name="Grid Table 6 Colorful Accent 2" w:uiPriority="51"/>
+    <w:lsdException w:name="Grid Table 7 Colorful Accent 2" w:uiPriority="52"/>
+    <w:lsdException w:name="Grid Table 1 Light Accent 3" w:uiPriority="46"/>
+    <w:lsdException w:name="Grid Table 2 Accent 3" w:uiPriority="47"/>
+    <w:lsdException w:name="Grid Table 3 Accent 3" w:uiPriority="48"/>
+    <w:lsdException w:name="Grid Table 4 Accent 3" w:uiPriority="49"/>
+    <w:lsdException w:name="Grid Table 5 Dark Accent 3" w:uiPriority="50"/>
+    <w:lsdException w:name="Grid Table 6 Colorful Accent 3" w:uiPriority="51"/>
+    <w:lsdException w:name="Grid Table 7 Colorful Accent 3" w:uiPriority="52"/>
+    <w:lsdException w:name="Grid Table 1 Light Accent 4" w:uiPriority="46"/>
+    <w:lsdException w:name="Grid Table 2 Accent 4" w:uiPriority="47"/>
+    <w:lsdException w:name="Grid Table 3 Accent 4" w:uiPriority="48"/>
+    <w:lsdException w:name="Grid Table 4 Accent 4" w:uiPriority="49"/>
+    <w:lsdException w:name="Grid Table 5 Dark Accent 4" w:uiPriority="50"/>
+    <w:lsdException w:name="Grid Table 6 Colorful Accent 4" w:uiPriority="51"/>
+    <w:lsdException w:name="Grid Table 7 Colorful Accent 4" w:uiPriority="52"/>
+    <w:lsdException w:name="Grid Table 1 Light Accent 5" w:uiPriority="46"/>
+    <w:lsdException w:name="Grid Table 2 Accent 5" w:uiPriority="47"/>
+    <w:lsdException w:name="Grid Table 3 Accent 5" w:uiPriority="48"/>
+    <w:lsdException w:name="Grid Table 4 Accent 5" w:uiPriority="49"/>
+    <w:lsdException w:name="Grid Table 5 Dark Accent 5" w:uiPriority="50"/>
+    <w:lsdException w:name="Grid Table 6 Colorful Accent 5" w:uiPriority="51"/>
+    <w:lsdException w:name="Grid Table 7 Colorful Accent 5" w:uiPriority="52"/>
+    <w:lsdException w:name="Grid Table 1 Light Accent 6" w:uiPriority="46"/>
+    <w:lsdException w:name="Grid Table 2 Accent 6" w:uiPriority="47"/>
+    <w:lsdException w:name="Grid Table 3 Accent 6" w:uiPriority="48"/>
+    <w:lsdException w:name="Grid Table 4 Accent 6" w:uiPriority="49"/>
+    <w:lsdException w:name="Grid Table 5 Dark Accent 6" w:uiPriority="50"/>
+    <w:lsdException w:name="Grid Table 6 Colorful Accent 6" w:uiPriority="51"/>
+    <w:lsdException w:name="Grid Table 7 Colorful Accent 6" w:uiPriority="52"/>
+    <w:lsdException w:name="List Table 1 Light" w:uiPriority="46"/>
+    <w:lsdException w:name="List Table 2" w:uiPriority="47"/>
+    <w:lsdException w:name="List Table 3" w:uiPriority="48"/>
+    <w:lsdException w:name="List Table 4" w:uiPriority="49"/>
+    <w:lsdException w:name="List Table 5 Dark" w:uiPriority="50"/>
+    <w:lsdException w:name="List Table 6 Colorful" w:uiPriority="51"/>
+    <w:lsdException w:name="List Table 7 Colorful" w:uiPriority="52"/>
+    <w:lsdException w:name="List Table 1 Light Accent 1" w:uiPriority="46"/>
+    <w:lsdException w:name="List Table 2 Accent 1" w:uiPriority="47"/>
+    <w:lsdException w:name="List Table 3 Accent 1" w:uiPriority="48"/>
+    <w:lsdException w:name="List Table 4 Accent 1" w:uiPriority="49"/>
+    <w:lsdException w:name="List Table 5 Dark Accent 1" w:uiPriority="50"/>
+    <w:lsdException w:name="List Table 6 Colorful Accent 1" w:uiPriority="51"/>
+    <w:lsdException w:name="List Table 7 Colorful Accent 1" w:uiPriority="52"/>
+    <w:lsdException w:name="List Table 1 Light Accent 2" w:uiPriority="46"/>
+    <w:lsdException w:name="List Table 2 Accent 2" w:uiPriority="47"/>
+    <w:lsdException w:name="List Table 3 Accent 2" w:uiPriority="48"/>
+    <w:lsdException w:name="List Table 4 Accent 2" w:uiPriority="49"/>
+    <w:lsdException w:name="List Table 5 Dark Accent 2" w:uiPriority="50"/>
+    <w:lsdException w:name="List Table 6 Colorful Accent 2" w:uiPriority="51"/>
+    <w:lsdException w:name="List Table 7 Colorful Accent 2" w:uiPriority="52"/>
+    <w:lsdException w:name="List Table 1 Light Accent 3" w:uiPriority="46"/>
+    <w:lsdException w:name="List Table 2 Accent 3" w:uiPriority="47"/>
+    <w:lsdException w:name="List Table 3 Accent 3" w:uiPriority="48"/>
+    <w:lsdException w:name="List Table 4 Accent 3" w:uiPriority="49"/>
+    <w:lsdException w:name="List Table 5 Dark Accent 3" w:uiPriority="50"/>
+    <w:lsdException w:name="List Table 6 Colorful Accent 3" w:uiPriority="51"/>
+    <w:lsdException w:name="List Table 7 Colorful Accent 3" w:uiPriority="52"/>
+    <w:lsdException w:name="List Table 1 Light Accent 4" w:uiPriority="46"/>
+    <w:lsdException w:name="List Table 2 Accent 4" w:uiPriority="47"/>
+    <w:lsdException w:name="List Table 3 Accent 4" w:uiPriority="48"/>
+    <w:lsdException w:name="List Table 4 Accent 4" w:uiPriority="49"/>
+    <w:lsdException w:name="List Table 5 Dark Accent 4" w:uiPriority="50"/>
+    <w:lsdException w:name="List Table 6 Colorful Accent 4" w:uiPriority="51"/>
+    <w:lsdException w:name="List Table 7 Colorful Accent 4" w:uiPriority="52"/>
+    <w:lsdException w:name="List Table 1 Light Accent 5" w:uiPriority="46"/>
+    <w:lsdException w:name="List Table 2 Accent 5" w:uiPriority="47"/>
+    <w:lsdException w:name="List Table 3 Accent 5" w:uiPriority="48"/>
+    <w:lsdException w:name="List Table 4 Accent 5" w:uiPriority="49"/>
+    <w:lsdException w:name="List Table 5 Dark Accent 5" w:uiPriority="50"/>
+    <w:lsdException w:name="List Table 6 Colorful Accent 5" w:uiPriority="51"/>
+    <w:lsdException w:name="List Table 7 Colorful Accent 5" w:uiPriority="52"/>
+    <w:lsdException w:name="List Table 1 Light Accent 6" w:uiPriority="46"/>
+    <w:lsdException w:name="List Table 2 Accent 6" w:uiPriority="47"/>
+    <w:lsdException w:name="List Table 3 Accent 6" w:uiPriority="48"/>
+    <w:lsdException w:name="List Table 4 Accent 6" w:uiPriority="49"/>
+    <w:lsdException w:name="List Table 5 Dark Accent 6" w:uiPriority="50"/>
+    <w:lsdException w:name="List Table 6 Colorful Accent 6" w:uiPriority="51"/>
+    <w:lsdException w:name="List Table 7 Colorful Accent 6" w:uiPriority="52"/>
   </w:latentStyles>
   <w:style w:type="paragraph" w:default="1" w:styleId="Normal">
     <w:name w:val="Normal"/>
@@ -8620,6 +9388,7 @@
       <w:spacing w:after="0" w:line="240" w:lineRule="auto"/>
     </w:pPr>
     <w:tblPr>
+      <w:tblInd w:w="0" w:type="dxa"/>
       <w:tblBorders>
         <w:top w:val="single" w:sz="4" w:space="0" w:color="auto"/>
         <w:left w:val="single" w:sz="4" w:space="0" w:color="auto"/>
@@ -8628,6 +9397,12 @@
         <w:insideH w:val="single" w:sz="4" w:space="0" w:color="auto"/>
         <w:insideV w:val="single" w:sz="4" w:space="0" w:color="auto"/>
       </w:tblBorders>
+      <w:tblCellMar>
+        <w:top w:w="0" w:type="dxa"/>
+        <w:left w:w="108" w:type="dxa"/>
+        <w:bottom w:w="0" w:type="dxa"/>
+        <w:right w:w="108" w:type="dxa"/>
+      </w:tblCellMar>
     </w:tblPr>
   </w:style>
   <w:style w:type="paragraph" w:customStyle="1" w:styleId="Coptic">
@@ -9181,847 +9956,34 @@
       <w:szCs w:val="20"/>
     </w:rPr>
   </w:style>
-</w:styles>
-</file>
-
-<file path=word/stylesWithEffects.xml><?xml version="1.0" encoding="utf-8"?>
-<w:styles xmlns:wpc="http://schemas.microsoft.com/office/word/2010/wordprocessingCanvas" xmlns:mc="http://schemas.openxmlformats.org/markup-compatibility/2006" xmlns:o="urn:schemas-microsoft-com:office:office" xmlns:r="http://schemas.openxmlformats.org/officeDocument/2006/relationships" xmlns:m="http://schemas.openxmlformats.org/officeDocument/2006/math" xmlns:v="urn:schemas-microsoft-com:vml" xmlns:wp14="http://schemas.microsoft.com/office/word/2010/wordprocessingDrawing" xmlns:wp="http://schemas.openxmlformats.org/drawingml/2006/wordprocessingDrawing" xmlns:w10="urn:schemas-microsoft-com:office:word" xmlns:w="http://schemas.openxmlformats.org/wordprocessingml/2006/main" xmlns:w14="http://schemas.microsoft.com/office/word/2010/wordml" xmlns:wpg="http://schemas.microsoft.com/office/word/2010/wordprocessingGroup" xmlns:wpi="http://schemas.microsoft.com/office/word/2010/wordprocessingInk" xmlns:wne="http://schemas.microsoft.com/office/word/2006/wordml" xmlns:wps="http://schemas.microsoft.com/office/word/2010/wordprocessingShape" mc:Ignorable="w14 wp14">
-  <w:docDefaults>
-    <w:rPrDefault>
-      <w:rPr>
-        <w:rFonts w:asciiTheme="minorHAnsi" w:eastAsiaTheme="minorHAnsi" w:hAnsiTheme="minorHAnsi" w:cstheme="minorBidi"/>
-        <w:sz w:val="22"/>
-        <w:szCs w:val="22"/>
-        <w:lang w:val="en-US" w:eastAsia="en-US" w:bidi="ar-SA"/>
-      </w:rPr>
-    </w:rPrDefault>
-    <w:pPrDefault>
-      <w:pPr>
-        <w:spacing w:after="200" w:line="276" w:lineRule="auto"/>
-      </w:pPr>
-    </w:pPrDefault>
-  </w:docDefaults>
-  <w:latentStyles w:defLockedState="0" w:defUIPriority="99" w:defSemiHidden="1" w:defUnhideWhenUsed="1" w:defQFormat="0" w:count="267">
-    <w:lsdException w:name="Normal" w:semiHidden="0" w:uiPriority="0" w:unhideWhenUsed="0" w:qFormat="1"/>
-    <w:lsdException w:name="heading 1" w:semiHidden="0" w:uiPriority="9" w:unhideWhenUsed="0" w:qFormat="1"/>
-    <w:lsdException w:name="heading 2" w:uiPriority="9" w:qFormat="1"/>
-    <w:lsdException w:name="heading 3" w:uiPriority="9" w:qFormat="1"/>
-    <w:lsdException w:name="heading 4" w:uiPriority="9" w:qFormat="1"/>
-    <w:lsdException w:name="heading 5" w:uiPriority="9" w:qFormat="1"/>
-    <w:lsdException w:name="heading 6" w:uiPriority="9" w:qFormat="1"/>
-    <w:lsdException w:name="heading 7" w:uiPriority="9" w:qFormat="1"/>
-    <w:lsdException w:name="heading 8" w:uiPriority="9" w:qFormat="1"/>
-    <w:lsdException w:name="heading 9" w:uiPriority="9" w:qFormat="1"/>
-    <w:lsdException w:name="toc 1" w:uiPriority="39"/>
-    <w:lsdException w:name="toc 2" w:uiPriority="39"/>
-    <w:lsdException w:name="toc 3" w:uiPriority="39"/>
-    <w:lsdException w:name="toc 4" w:uiPriority="39"/>
-    <w:lsdException w:name="toc 5" w:uiPriority="39"/>
-    <w:lsdException w:name="toc 6" w:uiPriority="39"/>
-    <w:lsdException w:name="toc 7" w:uiPriority="39"/>
-    <w:lsdException w:name="toc 8" w:uiPriority="39"/>
-    <w:lsdException w:name="toc 9" w:uiPriority="39"/>
-    <w:lsdException w:name="annotation text" w:uiPriority="0"/>
-    <w:lsdException w:name="caption" w:uiPriority="35" w:qFormat="1"/>
-    <w:lsdException w:name="annotation reference" w:uiPriority="0"/>
-    <w:lsdException w:name="Title" w:semiHidden="0" w:uiPriority="10" w:unhideWhenUsed="0" w:qFormat="1"/>
-    <w:lsdException w:name="Default Paragraph Font" w:uiPriority="1"/>
-    <w:lsdException w:name="Subtitle" w:semiHidden="0" w:uiPriority="11" w:unhideWhenUsed="0" w:qFormat="1"/>
-    <w:lsdException w:name="Strong" w:semiHidden="0" w:uiPriority="22" w:unhideWhenUsed="0" w:qFormat="1"/>
-    <w:lsdException w:name="Emphasis" w:semiHidden="0" w:uiPriority="20" w:unhideWhenUsed="0" w:qFormat="1"/>
-    <w:lsdException w:name="Table Grid" w:semiHidden="0" w:uiPriority="59" w:unhideWhenUsed="0"/>
-    <w:lsdException w:name="Placeholder Text" w:unhideWhenUsed="0"/>
-    <w:lsdException w:name="No Spacing" w:semiHidden="0" w:uiPriority="1" w:unhideWhenUsed="0" w:qFormat="1"/>
-    <w:lsdException w:name="Light Shading" w:semiHidden="0" w:uiPriority="60" w:unhideWhenUsed="0"/>
-    <w:lsdException w:name="Light List" w:semiHidden="0" w:uiPriority="61" w:unhideWhenUsed="0"/>
-    <w:lsdException w:name="Light Grid" w:semiHidden="0" w:uiPriority="62" w:unhideWhenUsed="0"/>
-    <w:lsdException w:name="Medium Shading 1" w:semiHidden="0" w:uiPriority="63" w:unhideWhenUsed="0"/>
-    <w:lsdException w:name="Medium Shading 2" w:semiHidden="0" w:uiPriority="64" w:unhideWhenUsed="0"/>
-    <w:lsdException w:name="Medium List 1" w:semiHidden="0" w:uiPriority="65" w:unhideWhenUsed="0"/>
-    <w:lsdException w:name="Medium List 2" w:semiHidden="0" w:uiPriority="66" w:unhideWhenUsed="0"/>
-    <w:lsdException w:name="Medium Grid 1" w:semiHidden="0" w:uiPriority="67" w:unhideWhenUsed="0"/>
-    <w:lsdException w:name="Medium Grid 2" w:semiHidden="0" w:uiPriority="68" w:unhideWhenUsed="0"/>
-    <w:lsdException w:name="Medium Grid 3" w:semiHidden="0" w:uiPriority="69" w:unhideWhenUsed="0"/>
-    <w:lsdException w:name="Dark List" w:semiHidden="0" w:uiPriority="70" w:unhideWhenUsed="0"/>
-    <w:lsdException w:name="Colorful Shading" w:semiHidden="0" w:uiPriority="71" w:unhideWhenUsed="0"/>
-    <w:lsdException w:name="Colorful List" w:semiHidden="0" w:uiPriority="72" w:unhideWhenUsed="0"/>
-    <w:lsdException w:name="Colorful Grid" w:semiHidden="0" w:uiPriority="73" w:unhideWhenUsed="0"/>
-    <w:lsdException w:name="Light Shading Accent 1" w:semiHidden="0" w:uiPriority="60" w:unhideWhenUsed="0"/>
-    <w:lsdException w:name="Light List Accent 1" w:semiHidden="0" w:uiPriority="61" w:unhideWhenUsed="0"/>
-    <w:lsdException w:name="Light Grid Accent 1" w:semiHidden="0" w:uiPriority="62" w:unhideWhenUsed="0"/>
-    <w:lsdException w:name="Medium Shading 1 Accent 1" w:semiHidden="0" w:uiPriority="63" w:unhideWhenUsed="0"/>
-    <w:lsdException w:name="Medium Shading 2 Accent 1" w:semiHidden="0" w:uiPriority="64" w:unhideWhenUsed="0"/>
-    <w:lsdException w:name="Medium List 1 Accent 1" w:semiHidden="0" w:uiPriority="65" w:unhideWhenUsed="0"/>
-    <w:lsdException w:name="Revision" w:unhideWhenUsed="0"/>
-    <w:lsdException w:name="List Paragraph" w:semiHidden="0" w:uiPriority="34" w:unhideWhenUsed="0" w:qFormat="1"/>
-    <w:lsdException w:name="Quote" w:semiHidden="0" w:uiPriority="29" w:unhideWhenUsed="0" w:qFormat="1"/>
-    <w:lsdException w:name="Intense Quote" w:semiHidden="0" w:uiPriority="30" w:unhideWhenUsed="0" w:qFormat="1"/>
-    <w:lsdException w:name="Medium List 2 Accent 1" w:semiHidden="0" w:uiPriority="66" w:unhideWhenUsed="0"/>
-    <w:lsdException w:name="Medium Grid 1 Accent 1" w:semiHidden="0" w:uiPriority="67" w:unhideWhenUsed="0"/>
-    <w:lsdException w:name="Medium Grid 2 Accent 1" w:semiHidden="0" w:uiPriority="68" w:unhideWhenUsed="0"/>
-    <w:lsdException w:name="Medium Grid 3 Accent 1" w:semiHidden="0" w:uiPriority="69" w:unhideWhenUsed="0"/>
-    <w:lsdException w:name="Dark List Accent 1" w:semiHidden="0" w:uiPriority="70" w:unhideWhenUsed="0"/>
-    <w:lsdException w:name="Colorful Shading Accent 1" w:semiHidden="0" w:uiPriority="71" w:unhideWhenUsed="0"/>
-    <w:lsdException w:name="Colorful List Accent 1" w:semiHidden="0" w:uiPriority="72" w:unhideWhenUsed="0"/>
-    <w:lsdException w:name="Colorful Grid Accent 1" w:semiHidden="0" w:uiPriority="73" w:unhideWhenUsed="0"/>
-    <w:lsdException w:name="Light Shading Accent 2" w:semiHidden="0" w:uiPriority="60" w:unhideWhenUsed="0"/>
-    <w:lsdException w:name="Light List Accent 2" w:semiHidden="0" w:uiPriority="61" w:unhideWhenUsed="0"/>
-    <w:lsdException w:name="Light Grid Accent 2" w:semiHidden="0" w:uiPriority="62" w:unhideWhenUsed="0"/>
-    <w:lsdException w:name="Medium Shading 1 Accent 2" w:semiHidden="0" w:uiPriority="63" w:unhideWhenUsed="0"/>
-    <w:lsdException w:name="Medium Shading 2 Accent 2" w:semiHidden="0" w:uiPriority="64" w:unhideWhenUsed="0"/>
-    <w:lsdException w:name="Medium List 1 Accent 2" w:semiHidden="0" w:uiPriority="65" w:unhideWhenUsed="0"/>
-    <w:lsdException w:name="Medium List 2 Accent 2" w:semiHidden="0" w:uiPriority="66" w:unhideWhenUsed="0"/>
-    <w:lsdException w:name="Medium Grid 1 Accent 2" w:semiHidden="0" w:uiPriority="67" w:unhideWhenUsed="0"/>
-    <w:lsdException w:name="Medium Grid 2 Accent 2" w:semiHidden="0" w:uiPriority="68" w:unhideWhenUsed="0"/>
-    <w:lsdException w:name="Medium Grid 3 Accent 2" w:semiHidden="0" w:uiPriority="69" w:unhideWhenUsed="0"/>
-    <w:lsdException w:name="Dark List Accent 2" w:semiHidden="0" w:uiPriority="70" w:unhideWhenUsed="0"/>
-    <w:lsdException w:name="Colorful Shading Accent 2" w:semiHidden="0" w:uiPriority="71" w:unhideWhenUsed="0"/>
-    <w:lsdException w:name="Colorful List Accent 2" w:semiHidden="0" w:uiPriority="72" w:unhideWhenUsed="0"/>
-    <w:lsdException w:name="Colorful Grid Accent 2" w:semiHidden="0" w:uiPriority="73" w:unhideWhenUsed="0"/>
-    <w:lsdException w:name="Light Shading Accent 3" w:semiHidden="0" w:uiPriority="60" w:unhideWhenUsed="0"/>
-    <w:lsdException w:name="Light List Accent 3" w:semiHidden="0" w:uiPriority="61" w:unhideWhenUsed="0"/>
-    <w:lsdException w:name="Light Grid Accent 3" w:semiHidden="0" w:uiPriority="62" w:unhideWhenUsed="0"/>
-    <w:lsdException w:name="Medium Shading 1 Accent 3" w:semiHidden="0" w:uiPriority="63" w:unhideWhenUsed="0"/>
-    <w:lsdException w:name="Medium Shading 2 Accent 3" w:semiHidden="0" w:uiPriority="64" w:unhideWhenUsed="0"/>
-    <w:lsdException w:name="Medium List 1 Accent 3" w:semiHidden="0" w:uiPriority="65" w:unhideWhenUsed="0"/>
-    <w:lsdException w:name="Medium List 2 Accent 3" w:semiHidden="0" w:uiPriority="66" w:unhideWhenUsed="0"/>
-    <w:lsdException w:name="Medium Grid 1 Accent 3" w:semiHidden="0" w:uiPriority="67" w:unhideWhenUsed="0"/>
-    <w:lsdException w:name="Medium Grid 2 Accent 3" w:semiHidden="0" w:uiPriority="68" w:unhideWhenUsed="0"/>
-    <w:lsdException w:name="Medium Grid 3 Accent 3" w:semiHidden="0" w:uiPriority="69" w:unhideWhenUsed="0"/>
-    <w:lsdException w:name="Dark List Accent 3" w:semiHidden="0" w:uiPriority="70" w:unhideWhenUsed="0"/>
-    <w:lsdException w:name="Colorful Shading Accent 3" w:semiHidden="0" w:uiPriority="71" w:unhideWhenUsed="0"/>
-    <w:lsdException w:name="Colorful List Accent 3" w:semiHidden="0" w:uiPriority="72" w:unhideWhenUsed="0"/>
-    <w:lsdException w:name="Colorful Grid Accent 3" w:semiHidden="0" w:uiPriority="73" w:unhideWhenUsed="0"/>
-    <w:lsdException w:name="Light Shading Accent 4" w:semiHidden="0" w:uiPriority="60" w:unhideWhenUsed="0"/>
-    <w:lsdException w:name="Light List Accent 4" w:semiHidden="0" w:uiPriority="61" w:unhideWhenUsed="0"/>
-    <w:lsdException w:name="Light Grid Accent 4" w:semiHidden="0" w:uiPriority="62" w:unhideWhenUsed="0"/>
-    <w:lsdException w:name="Medium Shading 1 Accent 4" w:semiHidden="0" w:uiPriority="63" w:unhideWhenUsed="0"/>
-    <w:lsdException w:name="Medium Shading 2 Accent 4" w:semiHidden="0" w:uiPriority="64" w:unhideWhenUsed="0"/>
-    <w:lsdException w:name="Medium List 1 Accent 4" w:semiHidden="0" w:uiPriority="65" w:unhideWhenUsed="0"/>
-    <w:lsdException w:name="Medium List 2 Accent 4" w:semiHidden="0" w:uiPriority="66" w:unhideWhenUsed="0"/>
-    <w:lsdException w:name="Medium Grid 1 Accent 4" w:semiHidden="0" w:uiPriority="67" w:unhideWhenUsed="0"/>
-    <w:lsdException w:name="Medium Grid 2 Accent 4" w:semiHidden="0" w:uiPriority="68" w:unhideWhenUsed="0"/>
-    <w:lsdException w:name="Medium Grid 3 Accent 4" w:semiHidden="0" w:uiPriority="69" w:unhideWhenUsed="0"/>
-    <w:lsdException w:name="Dark List Accent 4" w:semiHidden="0" w:uiPriority="70" w:unhideWhenUsed="0"/>
-    <w:lsdException w:name="Colorful Shading Accent 4" w:semiHidden="0" w:uiPriority="71" w:unhideWhenUsed="0"/>
-    <w:lsdException w:name="Colorful List Accent 4" w:semiHidden="0" w:uiPriority="72" w:unhideWhenUsed="0"/>
-    <w:lsdException w:name="Colorful Grid Accent 4" w:semiHidden="0" w:uiPriority="73" w:unhideWhenUsed="0"/>
-    <w:lsdException w:name="Light Shading Accent 5" w:semiHidden="0" w:uiPriority="60" w:unhideWhenUsed="0"/>
-    <w:lsdException w:name="Light List Accent 5" w:semiHidden="0" w:uiPriority="61" w:unhideWhenUsed="0"/>
-    <w:lsdException w:name="Light Grid Accent 5" w:semiHidden="0" w:uiPriority="62" w:unhideWhenUsed="0"/>
-    <w:lsdException w:name="Medium Shading 1 Accent 5" w:semiHidden="0" w:uiPriority="63" w:unhideWhenUsed="0"/>
-    <w:lsdException w:name="Medium Shading 2 Accent 5" w:semiHidden="0" w:uiPriority="64" w:unhideWhenUsed="0"/>
-    <w:lsdException w:name="Medium List 1 Accent 5" w:semiHidden="0" w:uiPriority="65" w:unhideWhenUsed="0"/>
-    <w:lsdException w:name="Medium List 2 Accent 5" w:semiHidden="0" w:uiPriority="66" w:unhideWhenUsed="0"/>
-    <w:lsdException w:name="Medium Grid 1 Accent 5" w:semiHidden="0" w:uiPriority="67" w:unhideWhenUsed="0"/>
-    <w:lsdException w:name="Medium Grid 2 Accent 5" w:semiHidden="0" w:uiPriority="68" w:unhideWhenUsed="0"/>
-    <w:lsdException w:name="Medium Grid 3 Accent 5" w:semiHidden="0" w:uiPriority="69" w:unhideWhenUsed="0"/>
-    <w:lsdException w:name="Dark List Accent 5" w:semiHidden="0" w:uiPriority="70" w:unhideWhenUsed="0"/>
-    <w:lsdException w:name="Colorful Shading Accent 5" w:semiHidden="0" w:uiPriority="71" w:unhideWhenUsed="0"/>
-    <w:lsdException w:name="Colorful List Accent 5" w:semiHidden="0" w:uiPriority="72" w:unhideWhenUsed="0"/>
-    <w:lsdException w:name="Colorful Grid Accent 5" w:semiHidden="0" w:uiPriority="73" w:unhideWhenUsed="0"/>
-    <w:lsdException w:name="Light Shading Accent 6" w:semiHidden="0" w:uiPriority="60" w:unhideWhenUsed="0"/>
-    <w:lsdException w:name="Light List Accent 6" w:semiHidden="0" w:uiPriority="61" w:unhideWhenUsed="0"/>
-    <w:lsdException w:name="Light Grid Accent 6" w:semiHidden="0" w:uiPriority="62" w:unhideWhenUsed="0"/>
-    <w:lsdException w:name="Medium Shading 1 Accent 6" w:semiHidden="0" w:uiPriority="63" w:unhideWhenUsed="0"/>
-    <w:lsdException w:name="Medium Shading 2 Accent 6" w:semiHidden="0" w:uiPriority="64" w:unhideWhenUsed="0"/>
-    <w:lsdException w:name="Medium List 1 Accent 6" w:semiHidden="0" w:uiPriority="65" w:unhideWhenUsed="0"/>
-    <w:lsdException w:name="Medium List 2 Accent 6" w:semiHidden="0" w:uiPriority="66" w:unhideWhenUsed="0"/>
-    <w:lsdException w:name="Medium Grid 1 Accent 6" w:semiHidden="0" w:uiPriority="67" w:unhideWhenUsed="0"/>
-    <w:lsdException w:name="Medium Grid 2 Accent 6" w:semiHidden="0" w:uiPriority="68" w:unhideWhenUsed="0"/>
-    <w:lsdException w:name="Medium Grid 3 Accent 6" w:semiHidden="0" w:uiPriority="69" w:unhideWhenUsed="0"/>
-    <w:lsdException w:name="Dark List Accent 6" w:semiHidden="0" w:uiPriority="70" w:unhideWhenUsed="0"/>
-    <w:lsdException w:name="Colorful Shading Accent 6" w:semiHidden="0" w:uiPriority="71" w:unhideWhenUsed="0"/>
-    <w:lsdException w:name="Colorful List Accent 6" w:semiHidden="0" w:uiPriority="72" w:unhideWhenUsed="0"/>
-    <w:lsdException w:name="Colorful Grid Accent 6" w:semiHidden="0" w:uiPriority="73" w:unhideWhenUsed="0"/>
-    <w:lsdException w:name="Subtle Emphasis" w:semiHidden="0" w:uiPriority="19" w:unhideWhenUsed="0" w:qFormat="1"/>
-    <w:lsdException w:name="Intense Emphasis" w:semiHidden="0" w:uiPriority="21" w:unhideWhenUsed="0" w:qFormat="1"/>
-    <w:lsdException w:name="Subtle Reference" w:semiHidden="0" w:uiPriority="31" w:unhideWhenUsed="0" w:qFormat="1"/>
-    <w:lsdException w:name="Intense Reference" w:semiHidden="0" w:uiPriority="32" w:unhideWhenUsed="0" w:qFormat="1"/>
-    <w:lsdException w:name="Book Title" w:semiHidden="0" w:uiPriority="33" w:unhideWhenUsed="0" w:qFormat="1"/>
-    <w:lsdException w:name="Bibliography" w:uiPriority="37"/>
-    <w:lsdException w:name="TOC Heading" w:uiPriority="39" w:qFormat="1"/>
-  </w:latentStyles>
-  <w:style w:type="paragraph" w:default="1" w:styleId="Normal">
-    <w:name w:val="Normal"/>
-    <w:qFormat/>
-    <w:rsid w:val="00A511D4"/>
-    <w:pPr>
-      <w:spacing w:line="320" w:lineRule="exact"/>
-      <w:jc w:val="both"/>
-    </w:pPr>
-    <w:rPr>
-      <w:rFonts w:ascii="Times New Roman" w:hAnsi="Times New Roman"/>
-    </w:rPr>
-  </w:style>
-  <w:style w:type="paragraph" w:styleId="Heading2">
-    <w:name w:val="heading 2"/>
+  <w:style w:type="paragraph" w:styleId="DocumentMap">
+    <w:name w:val="Document Map"/>
     <w:basedOn w:val="Normal"/>
-    <w:next w:val="Normal"/>
-    <w:link w:val="Heading2Char"/>
-    <w:uiPriority w:val="9"/>
-    <w:unhideWhenUsed/>
-    <w:qFormat/>
-    <w:rsid w:val="00FF381F"/>
-    <w:pPr>
-      <w:keepNext/>
-      <w:keepLines/>
-      <w:pageBreakBefore/>
-      <w:spacing w:before="200" w:after="360" w:line="276" w:lineRule="auto"/>
-      <w:jc w:val="center"/>
-      <w:outlineLvl w:val="1"/>
-    </w:pPr>
-    <w:rPr>
-      <w:rFonts w:ascii="Garamond" w:eastAsiaTheme="majorEastAsia" w:hAnsi="Garamond" w:cstheme="majorBidi"/>
-      <w:b/>
-      <w:bCs/>
-      <w:sz w:val="32"/>
-      <w:szCs w:val="26"/>
-      <w:lang w:val="en-CA"/>
-    </w:rPr>
-  </w:style>
-  <w:style w:type="paragraph" w:styleId="Heading3">
-    <w:name w:val="heading 3"/>
-    <w:basedOn w:val="Normal"/>
-    <w:next w:val="Normal"/>
-    <w:link w:val="Heading3Char"/>
-    <w:uiPriority w:val="9"/>
-    <w:semiHidden/>
-    <w:unhideWhenUsed/>
-    <w:qFormat/>
-    <w:rsid w:val="00FF381F"/>
-    <w:pPr>
-      <w:keepNext/>
-      <w:keepLines/>
-      <w:spacing w:before="200" w:after="0"/>
-      <w:outlineLvl w:val="2"/>
-    </w:pPr>
-    <w:rPr>
-      <w:rFonts w:asciiTheme="majorHAnsi" w:eastAsiaTheme="majorEastAsia" w:hAnsiTheme="majorHAnsi" w:cstheme="majorBidi"/>
-      <w:b/>
-      <w:bCs/>
-      <w:color w:val="4F81BD" w:themeColor="accent1"/>
-    </w:rPr>
-  </w:style>
-  <w:style w:type="paragraph" w:styleId="Heading4">
-    <w:name w:val="heading 4"/>
-    <w:basedOn w:val="Normal"/>
-    <w:next w:val="Normal"/>
-    <w:link w:val="Heading4Char"/>
-    <w:uiPriority w:val="9"/>
-    <w:unhideWhenUsed/>
-    <w:qFormat/>
-    <w:rsid w:val="00FF381F"/>
-    <w:pPr>
-      <w:keepNext/>
-      <w:keepLines/>
-      <w:spacing w:before="200" w:after="0"/>
-      <w:outlineLvl w:val="3"/>
-    </w:pPr>
-    <w:rPr>
-      <w:rFonts w:asciiTheme="majorHAnsi" w:eastAsiaTheme="majorEastAsia" w:hAnsiTheme="majorHAnsi" w:cstheme="majorBidi"/>
-      <w:b/>
-      <w:bCs/>
-      <w:i/>
-      <w:iCs/>
-      <w:color w:val="4F81BD" w:themeColor="accent1"/>
-    </w:rPr>
-  </w:style>
-  <w:style w:type="character" w:default="1" w:styleId="DefaultParagraphFont">
-    <w:name w:val="Default Paragraph Font"/>
-    <w:uiPriority w:val="1"/>
-    <w:semiHidden/>
-    <w:unhideWhenUsed/>
-  </w:style>
-  <w:style w:type="table" w:default="1" w:styleId="TableNormal">
-    <w:name w:val="Normal Table"/>
+    <w:link w:val="DocumentMapChar"/>
     <w:uiPriority w:val="99"/>
     <w:semiHidden/>
     <w:unhideWhenUsed/>
-    <w:tblPr>
-      <w:tblInd w:w="0" w:type="dxa"/>
-      <w:tblCellMar>
-        <w:top w:w="0" w:type="dxa"/>
-        <w:left w:w="108" w:type="dxa"/>
-        <w:bottom w:w="0" w:type="dxa"/>
-        <w:right w:w="108" w:type="dxa"/>
-      </w:tblCellMar>
-    </w:tblPr>
-  </w:style>
-  <w:style w:type="numbering" w:default="1" w:styleId="NoList">
-    <w:name w:val="No List"/>
-    <w:uiPriority w:val="99"/>
-    <w:semiHidden/>
-    <w:unhideWhenUsed/>
-  </w:style>
-  <w:style w:type="table" w:styleId="TableGrid">
-    <w:name w:val="Table Grid"/>
-    <w:basedOn w:val="TableNormal"/>
-    <w:uiPriority w:val="59"/>
-    <w:rsid w:val="00941DA9"/>
-    <w:pPr>
-      <w:spacing w:after="0" w:line="240" w:lineRule="auto"/>
-    </w:pPr>
-    <w:tblPr>
-      <w:tblBorders>
-        <w:top w:val="single" w:sz="4" w:space="0" w:color="auto"/>
-        <w:left w:val="single" w:sz="4" w:space="0" w:color="auto"/>
-        <w:bottom w:val="single" w:sz="4" w:space="0" w:color="auto"/>
-        <w:right w:val="single" w:sz="4" w:space="0" w:color="auto"/>
-        <w:insideH w:val="single" w:sz="4" w:space="0" w:color="auto"/>
-        <w:insideV w:val="single" w:sz="4" w:space="0" w:color="auto"/>
-      </w:tblBorders>
-    </w:tblPr>
-  </w:style>
-  <w:style w:type="paragraph" w:customStyle="1" w:styleId="Coptic">
-    <w:name w:val="Coptic"/>
-    <w:basedOn w:val="Normal"/>
-    <w:link w:val="CopticChar"/>
-    <w:qFormat/>
-    <w:rsid w:val="00A511D4"/>
-    <w:rPr>
-      <w:rFonts w:ascii="FreeSerifAvvaShenouda" w:hAnsi="FreeSerifAvvaShenouda"/>
-    </w:rPr>
-  </w:style>
-  <w:style w:type="paragraph" w:styleId="BalloonText">
-    <w:name w:val="Balloon Text"/>
-    <w:basedOn w:val="Normal"/>
-    <w:link w:val="BalloonTextChar"/>
-    <w:uiPriority w:val="99"/>
-    <w:semiHidden/>
-    <w:unhideWhenUsed/>
-    <w:rsid w:val="00C35319"/>
+    <w:rsid w:val="004C2549"/>
     <w:pPr>
       <w:spacing w:after="0" w:line="240" w:lineRule="auto"/>
     </w:pPr>
     <w:rPr>
-      <w:rFonts w:ascii="Tahoma" w:hAnsi="Tahoma" w:cs="Tahoma"/>
-      <w:sz w:val="16"/>
-      <w:szCs w:val="16"/>
-    </w:rPr>
-  </w:style>
-  <w:style w:type="character" w:customStyle="1" w:styleId="CopticChar">
-    <w:name w:val="Coptic Char"/>
-    <w:basedOn w:val="DefaultParagraphFont"/>
-    <w:link w:val="Coptic"/>
-    <w:rsid w:val="00A511D4"/>
-    <w:rPr>
-      <w:rFonts w:ascii="FreeSerifAvvaShenouda" w:hAnsi="FreeSerifAvvaShenouda"/>
-    </w:rPr>
-  </w:style>
-  <w:style w:type="character" w:customStyle="1" w:styleId="BalloonTextChar">
-    <w:name w:val="Balloon Text Char"/>
-    <w:basedOn w:val="DefaultParagraphFont"/>
-    <w:link w:val="BalloonText"/>
-    <w:uiPriority w:val="99"/>
-    <w:semiHidden/>
-    <w:rsid w:val="00C35319"/>
-    <w:rPr>
-      <w:rFonts w:ascii="Tahoma" w:hAnsi="Tahoma" w:cs="Tahoma"/>
-      <w:sz w:val="16"/>
-      <w:szCs w:val="16"/>
-    </w:rPr>
-  </w:style>
-  <w:style w:type="paragraph" w:customStyle="1" w:styleId="CopticVerse">
-    <w:name w:val="Coptic Verse"/>
-    <w:basedOn w:val="Normal"/>
-    <w:link w:val="CopticVerseChar"/>
-    <w:qFormat/>
-    <w:rsid w:val="00C35319"/>
-    <w:pPr>
-      <w:spacing w:after="240" w:line="360" w:lineRule="exact"/>
-    </w:pPr>
-    <w:rPr>
-      <w:rFonts w:ascii="FreeSerifAvvaShenouda" w:hAnsi="FreeSerifAvvaShenouda" w:cs="Calibri"/>
-      <w:noProof/>
-      <w:sz w:val="24"/>
-    </w:rPr>
-  </w:style>
-  <w:style w:type="character" w:customStyle="1" w:styleId="CopticVerseChar">
-    <w:name w:val="Coptic Verse Char"/>
-    <w:basedOn w:val="DefaultParagraphFont"/>
-    <w:link w:val="CopticVerse"/>
-    <w:rsid w:val="00C35319"/>
-    <w:rPr>
-      <w:rFonts w:ascii="FreeSerifAvvaShenouda" w:hAnsi="FreeSerifAvvaShenouda" w:cs="Calibri"/>
-      <w:noProof/>
-      <w:sz w:val="24"/>
-    </w:rPr>
-  </w:style>
-  <w:style w:type="paragraph" w:customStyle="1" w:styleId="EngEnd">
-    <w:name w:val="EngEnd"/>
-    <w:basedOn w:val="Normal"/>
-    <w:link w:val="EngEndChar"/>
-    <w:qFormat/>
-    <w:rsid w:val="00C35319"/>
-    <w:pPr>
-      <w:spacing w:after="360" w:line="360" w:lineRule="exact"/>
-    </w:pPr>
-    <w:rPr>
-      <w:rFonts w:ascii="Garamond" w:eastAsia="Times New Roman" w:hAnsi="Garamond" w:cs="Times New Roman"/>
-      <w:color w:val="000000"/>
+      <w:rFonts w:cs="Times New Roman"/>
       <w:sz w:val="24"/>
       <w:szCs w:val="24"/>
     </w:rPr>
   </w:style>
-  <w:style w:type="character" w:customStyle="1" w:styleId="EngEndChar">
-    <w:name w:val="EngEnd Char"/>
+  <w:style w:type="character" w:customStyle="1" w:styleId="DocumentMapChar">
+    <w:name w:val="Document Map Char"/>
     <w:basedOn w:val="DefaultParagraphFont"/>
-    <w:link w:val="EngEnd"/>
-    <w:rsid w:val="00C35319"/>
+    <w:link w:val="DocumentMap"/>
+    <w:uiPriority w:val="99"/>
+    <w:semiHidden/>
+    <w:rsid w:val="004C2549"/>
     <w:rPr>
-      <w:rFonts w:ascii="Garamond" w:eastAsia="Times New Roman" w:hAnsi="Garamond" w:cs="Times New Roman"/>
-      <w:color w:val="000000"/>
+      <w:rFonts w:ascii="Times New Roman" w:hAnsi="Times New Roman" w:cs="Times New Roman"/>
       <w:sz w:val="24"/>
       <w:szCs w:val="24"/>
-    </w:rPr>
-  </w:style>
-  <w:style w:type="character" w:customStyle="1" w:styleId="Heading2Char">
-    <w:name w:val="Heading 2 Char"/>
-    <w:basedOn w:val="DefaultParagraphFont"/>
-    <w:link w:val="Heading2"/>
-    <w:uiPriority w:val="9"/>
-    <w:rsid w:val="00FF381F"/>
-    <w:rPr>
-      <w:rFonts w:ascii="Garamond" w:eastAsiaTheme="majorEastAsia" w:hAnsi="Garamond" w:cstheme="majorBidi"/>
-      <w:b/>
-      <w:bCs/>
-      <w:sz w:val="32"/>
-      <w:szCs w:val="26"/>
-      <w:lang w:val="en-CA"/>
-    </w:rPr>
-  </w:style>
-  <w:style w:type="paragraph" w:customStyle="1" w:styleId="Heading2non-TOC">
-    <w:name w:val="Heading 2 non-TOC"/>
-    <w:basedOn w:val="Heading2"/>
-    <w:link w:val="Heading2non-TOCChar"/>
-    <w:qFormat/>
-    <w:rsid w:val="00FF381F"/>
-    <w:pPr>
-      <w:pageBreakBefore w:val="0"/>
-      <w:spacing w:before="0"/>
-      <w:outlineLvl w:val="9"/>
-    </w:pPr>
-    <w:rPr>
-      <w:rFonts w:ascii="FreeSerifAvvaShenouda" w:hAnsi="FreeSerifAvvaShenouda" w:cs="FreeSerifAvvaShenouda"/>
-      <w:noProof/>
-    </w:rPr>
-  </w:style>
-  <w:style w:type="character" w:customStyle="1" w:styleId="Heading2non-TOCChar">
-    <w:name w:val="Heading 2 non-TOC Char"/>
-    <w:basedOn w:val="Heading2Char"/>
-    <w:link w:val="Heading2non-TOC"/>
-    <w:rsid w:val="00FF381F"/>
-    <w:rPr>
-      <w:rFonts w:ascii="FreeSerifAvvaShenouda" w:eastAsiaTheme="majorEastAsia" w:hAnsi="FreeSerifAvvaShenouda" w:cs="FreeSerifAvvaShenouda"/>
-      <w:b/>
-      <w:bCs/>
-      <w:noProof/>
-      <w:sz w:val="32"/>
-      <w:szCs w:val="26"/>
-      <w:lang w:val="en-CA"/>
-    </w:rPr>
-  </w:style>
-  <w:style w:type="character" w:customStyle="1" w:styleId="Heading4Char">
-    <w:name w:val="Heading 4 Char"/>
-    <w:basedOn w:val="DefaultParagraphFont"/>
-    <w:link w:val="Heading4"/>
-    <w:uiPriority w:val="9"/>
-    <w:rsid w:val="00FF381F"/>
-    <w:rPr>
-      <w:rFonts w:asciiTheme="majorHAnsi" w:eastAsiaTheme="majorEastAsia" w:hAnsiTheme="majorHAnsi" w:cstheme="majorBidi"/>
-      <w:b/>
-      <w:bCs/>
-      <w:i/>
-      <w:iCs/>
-      <w:color w:val="4F81BD" w:themeColor="accent1"/>
-    </w:rPr>
-  </w:style>
-  <w:style w:type="paragraph" w:customStyle="1" w:styleId="Heading3non-TOC">
-    <w:name w:val="Heading 3 non-TOC"/>
-    <w:basedOn w:val="Heading3"/>
-    <w:link w:val="Heading3non-TOCChar"/>
-    <w:qFormat/>
-    <w:rsid w:val="00FF381F"/>
-    <w:pPr>
-      <w:spacing w:before="0" w:after="240" w:line="276" w:lineRule="auto"/>
-      <w:jc w:val="center"/>
-      <w:outlineLvl w:val="9"/>
-    </w:pPr>
-    <w:rPr>
-      <w:rFonts w:ascii="FreeSerifAvvaShenouda" w:hAnsi="FreeSerifAvvaShenouda" w:cs="FreeSerifAvvaShenouda"/>
-      <w:color w:val="auto"/>
-      <w:sz w:val="28"/>
-      <w:lang w:val="en-CA"/>
-    </w:rPr>
-  </w:style>
-  <w:style w:type="character" w:customStyle="1" w:styleId="Heading3non-TOCChar">
-    <w:name w:val="Heading 3 non-TOC Char"/>
-    <w:basedOn w:val="Heading3Char"/>
-    <w:link w:val="Heading3non-TOC"/>
-    <w:rsid w:val="00FF381F"/>
-    <w:rPr>
-      <w:rFonts w:ascii="FreeSerifAvvaShenouda" w:eastAsiaTheme="majorEastAsia" w:hAnsi="FreeSerifAvvaShenouda" w:cs="FreeSerifAvvaShenouda"/>
-      <w:b/>
-      <w:bCs/>
-      <w:color w:val="4F81BD" w:themeColor="accent1"/>
-      <w:sz w:val="28"/>
-      <w:lang w:val="en-CA"/>
-    </w:rPr>
-  </w:style>
-  <w:style w:type="character" w:customStyle="1" w:styleId="Heading3Char">
-    <w:name w:val="Heading 3 Char"/>
-    <w:basedOn w:val="DefaultParagraphFont"/>
-    <w:link w:val="Heading3"/>
-    <w:uiPriority w:val="9"/>
-    <w:semiHidden/>
-    <w:rsid w:val="00FF381F"/>
-    <w:rPr>
-      <w:rFonts w:asciiTheme="majorHAnsi" w:eastAsiaTheme="majorEastAsia" w:hAnsiTheme="majorHAnsi" w:cstheme="majorBidi"/>
-      <w:b/>
-      <w:bCs/>
-      <w:color w:val="4F81BD" w:themeColor="accent1"/>
-    </w:rPr>
-  </w:style>
-  <w:style w:type="character" w:styleId="CommentReference">
-    <w:name w:val="annotation reference"/>
-    <w:basedOn w:val="DefaultParagraphFont"/>
-    <w:semiHidden/>
-    <w:unhideWhenUsed/>
-    <w:rsid w:val="00F75DA5"/>
-    <w:rPr>
-      <w:sz w:val="16"/>
-      <w:szCs w:val="16"/>
-    </w:rPr>
-  </w:style>
-  <w:style w:type="paragraph" w:styleId="CommentText">
-    <w:name w:val="annotation text"/>
-    <w:basedOn w:val="Normal"/>
-    <w:link w:val="CommentTextChar"/>
-    <w:semiHidden/>
-    <w:unhideWhenUsed/>
-    <w:rsid w:val="00F75DA5"/>
-    <w:pPr>
-      <w:spacing w:line="240" w:lineRule="auto"/>
-    </w:pPr>
-    <w:rPr>
-      <w:rFonts w:ascii="Garamond" w:hAnsi="Garamond"/>
-      <w:sz w:val="20"/>
-      <w:szCs w:val="20"/>
-      <w:lang w:val="en-CA"/>
-    </w:rPr>
-  </w:style>
-  <w:style w:type="character" w:customStyle="1" w:styleId="CommentTextChar">
-    <w:name w:val="Comment Text Char"/>
-    <w:basedOn w:val="DefaultParagraphFont"/>
-    <w:link w:val="CommentText"/>
-    <w:uiPriority w:val="99"/>
-    <w:semiHidden/>
-    <w:rsid w:val="00F75DA5"/>
-    <w:rPr>
-      <w:rFonts w:ascii="Garamond" w:hAnsi="Garamond"/>
-      <w:sz w:val="20"/>
-      <w:szCs w:val="20"/>
-      <w:lang w:val="en-CA"/>
-    </w:rPr>
-  </w:style>
-  <w:style w:type="paragraph" w:customStyle="1" w:styleId="CopticInd">
-    <w:name w:val="CopticInd"/>
-    <w:basedOn w:val="Normal"/>
-    <w:link w:val="CopticIndChar"/>
-    <w:qFormat/>
-    <w:rsid w:val="00F75DA5"/>
-    <w:pPr>
-      <w:spacing w:after="0" w:line="360" w:lineRule="exact"/>
-      <w:ind w:firstLine="144"/>
-      <w:jc w:val="left"/>
-    </w:pPr>
-    <w:rPr>
-      <w:rFonts w:ascii="FreeSerifAvvaShenouda" w:hAnsi="FreeSerifAvvaShenouda" w:cs="Calibri"/>
-      <w:noProof/>
-      <w:sz w:val="24"/>
-    </w:rPr>
-  </w:style>
-  <w:style w:type="character" w:customStyle="1" w:styleId="CopticIndChar">
-    <w:name w:val="CopticInd Char"/>
-    <w:basedOn w:val="DefaultParagraphFont"/>
-    <w:link w:val="CopticInd"/>
-    <w:rsid w:val="00F75DA5"/>
-    <w:rPr>
-      <w:rFonts w:ascii="FreeSerifAvvaShenouda" w:hAnsi="FreeSerifAvvaShenouda" w:cs="Calibri"/>
-      <w:noProof/>
-      <w:sz w:val="24"/>
-    </w:rPr>
-  </w:style>
-  <w:style w:type="paragraph" w:customStyle="1" w:styleId="EngInd">
-    <w:name w:val="EngInd"/>
-    <w:basedOn w:val="Normal"/>
-    <w:link w:val="EngIndChar"/>
-    <w:qFormat/>
-    <w:rsid w:val="00F75DA5"/>
-    <w:pPr>
-      <w:spacing w:after="0" w:line="360" w:lineRule="exact"/>
-      <w:ind w:firstLine="144"/>
-      <w:contextualSpacing/>
-      <w:jc w:val="left"/>
-    </w:pPr>
-    <w:rPr>
-      <w:rFonts w:ascii="Garamond" w:eastAsia="Times New Roman" w:hAnsi="Garamond" w:cs="Times New Roman"/>
-      <w:color w:val="000000"/>
-      <w:sz w:val="24"/>
-      <w:szCs w:val="24"/>
-    </w:rPr>
-  </w:style>
-  <w:style w:type="character" w:customStyle="1" w:styleId="EngIndChar">
-    <w:name w:val="EngInd Char"/>
-    <w:basedOn w:val="DefaultParagraphFont"/>
-    <w:link w:val="EngInd"/>
-    <w:rsid w:val="00F75DA5"/>
-    <w:rPr>
-      <w:rFonts w:ascii="Garamond" w:eastAsia="Times New Roman" w:hAnsi="Garamond" w:cs="Times New Roman"/>
-      <w:color w:val="000000"/>
-      <w:sz w:val="24"/>
-      <w:szCs w:val="24"/>
-    </w:rPr>
-  </w:style>
-  <w:style w:type="paragraph" w:styleId="Title">
-    <w:name w:val="Title"/>
-    <w:basedOn w:val="Normal"/>
-    <w:next w:val="Normal"/>
-    <w:link w:val="TitleChar"/>
-    <w:uiPriority w:val="10"/>
-    <w:qFormat/>
-    <w:rsid w:val="00F75DA5"/>
-    <w:pPr>
-      <w:framePr w:wrap="around" w:vAnchor="text" w:hAnchor="text" w:y="1"/>
-      <w:pBdr>
-        <w:bottom w:val="single" w:sz="8" w:space="4" w:color="4F81BD" w:themeColor="accent1"/>
-      </w:pBdr>
-      <w:spacing w:after="300" w:line="480" w:lineRule="auto"/>
-      <w:contextualSpacing/>
-      <w:jc w:val="center"/>
-    </w:pPr>
-    <w:rPr>
-      <w:rFonts w:asciiTheme="majorHAnsi" w:eastAsiaTheme="majorEastAsia" w:hAnsiTheme="majorHAnsi" w:cstheme="majorBidi"/>
-      <w:spacing w:val="5"/>
-      <w:kern w:val="28"/>
-      <w:sz w:val="52"/>
-      <w:szCs w:val="52"/>
-      <w:lang w:val="en-CA"/>
-    </w:rPr>
-  </w:style>
-  <w:style w:type="character" w:customStyle="1" w:styleId="TitleChar">
-    <w:name w:val="Title Char"/>
-    <w:basedOn w:val="DefaultParagraphFont"/>
-    <w:link w:val="Title"/>
-    <w:uiPriority w:val="10"/>
-    <w:rsid w:val="00F75DA5"/>
-    <w:rPr>
-      <w:rFonts w:asciiTheme="majorHAnsi" w:eastAsiaTheme="majorEastAsia" w:hAnsiTheme="majorHAnsi" w:cstheme="majorBidi"/>
-      <w:spacing w:val="5"/>
-      <w:kern w:val="28"/>
-      <w:sz w:val="52"/>
-      <w:szCs w:val="52"/>
-      <w:lang w:val="en-CA"/>
-    </w:rPr>
-  </w:style>
-  <w:style w:type="paragraph" w:styleId="CommentSubject">
-    <w:name w:val="annotation subject"/>
-    <w:basedOn w:val="CommentText"/>
-    <w:next w:val="CommentText"/>
-    <w:link w:val="CommentSubjectChar"/>
-    <w:uiPriority w:val="99"/>
-    <w:semiHidden/>
-    <w:unhideWhenUsed/>
-    <w:rsid w:val="004F6B02"/>
-    <w:rPr>
-      <w:rFonts w:ascii="Times New Roman" w:hAnsi="Times New Roman"/>
-      <w:b/>
-      <w:bCs/>
-      <w:lang w:val="en-US"/>
-    </w:rPr>
-  </w:style>
-  <w:style w:type="character" w:customStyle="1" w:styleId="CommentSubjectChar">
-    <w:name w:val="Comment Subject Char"/>
-    <w:basedOn w:val="CommentTextChar"/>
-    <w:link w:val="CommentSubject"/>
-    <w:uiPriority w:val="99"/>
-    <w:semiHidden/>
-    <w:rsid w:val="004F6B02"/>
-    <w:rPr>
-      <w:rFonts w:ascii="Times New Roman" w:hAnsi="Times New Roman"/>
-      <w:b/>
-      <w:bCs/>
-      <w:sz w:val="20"/>
-      <w:szCs w:val="20"/>
-      <w:lang w:val="en-CA"/>
-    </w:rPr>
-  </w:style>
-  <w:style w:type="paragraph" w:customStyle="1" w:styleId="EngIndEnd">
-    <w:name w:val="EngIndEnd"/>
-    <w:basedOn w:val="Normal"/>
-    <w:link w:val="EngIndEndChar"/>
-    <w:qFormat/>
-    <w:rsid w:val="007704BE"/>
-    <w:pPr>
-      <w:spacing w:after="360" w:line="360" w:lineRule="exact"/>
-      <w:ind w:firstLine="144"/>
-      <w:jc w:val="left"/>
-    </w:pPr>
-    <w:rPr>
-      <w:rFonts w:ascii="Garamond" w:hAnsi="Garamond" w:cs="Times New Roman"/>
-      <w:color w:val="000000"/>
-      <w:sz w:val="24"/>
-      <w:szCs w:val="24"/>
-    </w:rPr>
-  </w:style>
-  <w:style w:type="character" w:customStyle="1" w:styleId="EngIndEndChar">
-    <w:name w:val="EngIndEnd Char"/>
-    <w:basedOn w:val="DefaultParagraphFont"/>
-    <w:link w:val="EngIndEnd"/>
-    <w:rsid w:val="007704BE"/>
-    <w:rPr>
-      <w:rFonts w:ascii="Garamond" w:hAnsi="Garamond" w:cs="Times New Roman"/>
-      <w:color w:val="000000"/>
-      <w:sz w:val="24"/>
-      <w:szCs w:val="24"/>
-    </w:rPr>
-  </w:style>
-  <w:style w:type="paragraph" w:customStyle="1" w:styleId="CoptIndEnd">
-    <w:name w:val="CoptIndEnd"/>
-    <w:basedOn w:val="Normal"/>
-    <w:link w:val="CoptIndEndChar"/>
-    <w:qFormat/>
-    <w:rsid w:val="007704BE"/>
-    <w:pPr>
-      <w:spacing w:after="360" w:line="360" w:lineRule="exact"/>
-      <w:ind w:firstLine="144"/>
-      <w:jc w:val="left"/>
-    </w:pPr>
-    <w:rPr>
-      <w:rFonts w:ascii="FreeSerifAvvaShenouda" w:hAnsi="FreeSerifAvvaShenouda" w:cs="Calibri"/>
-      <w:noProof/>
-      <w:sz w:val="24"/>
-    </w:rPr>
-  </w:style>
-  <w:style w:type="character" w:customStyle="1" w:styleId="CoptIndEndChar">
-    <w:name w:val="CoptIndEnd Char"/>
-    <w:basedOn w:val="DefaultParagraphFont"/>
-    <w:link w:val="CoptIndEnd"/>
-    <w:rsid w:val="007704BE"/>
-    <w:rPr>
-      <w:rFonts w:ascii="FreeSerifAvvaShenouda" w:hAnsi="FreeSerifAvvaShenouda" w:cs="Calibri"/>
-      <w:noProof/>
-      <w:sz w:val="24"/>
-    </w:rPr>
-  </w:style>
-  <w:style w:type="paragraph" w:customStyle="1" w:styleId="EnglishHangEndNoCoptic">
-    <w:name w:val="English Hang End No Coptic"/>
-    <w:basedOn w:val="Normal"/>
-    <w:qFormat/>
-    <w:rsid w:val="005F6E4D"/>
-    <w:pPr>
-      <w:spacing w:after="240" w:line="240" w:lineRule="auto"/>
-      <w:ind w:left="432" w:hanging="432"/>
-      <w:jc w:val="left"/>
-    </w:pPr>
-    <w:rPr>
-      <w:rFonts w:ascii="Garamond" w:eastAsia="Times New Roman" w:hAnsi="Garamond" w:cs="Times New Roman"/>
-      <w:color w:val="000000"/>
-      <w:sz w:val="24"/>
-      <w:szCs w:val="24"/>
-    </w:rPr>
-  </w:style>
-  <w:style w:type="paragraph" w:customStyle="1" w:styleId="EnglishHangNoCoptic">
-    <w:name w:val="English Hang No Coptic"/>
-    <w:basedOn w:val="Normal"/>
-    <w:qFormat/>
-    <w:rsid w:val="005F6E4D"/>
-    <w:pPr>
-      <w:spacing w:after="0" w:line="240" w:lineRule="auto"/>
-      <w:ind w:left="432" w:hanging="432"/>
-      <w:jc w:val="left"/>
-    </w:pPr>
-    <w:rPr>
-      <w:rFonts w:ascii="Garamond" w:hAnsi="Garamond" w:cs="Times New Roman"/>
-      <w:color w:val="000000"/>
-      <w:sz w:val="24"/>
-      <w:szCs w:val="24"/>
-    </w:rPr>
-  </w:style>
-  <w:style w:type="character" w:styleId="FootnoteReference">
-    <w:name w:val="footnote reference"/>
-    <w:basedOn w:val="DefaultParagraphFont"/>
-    <w:uiPriority w:val="99"/>
-    <w:rsid w:val="005F6E4D"/>
-    <w:rPr>
-      <w:vertAlign w:val="superscript"/>
-    </w:rPr>
-  </w:style>
-  <w:style w:type="paragraph" w:styleId="FootnoteText">
-    <w:name w:val="footnote text"/>
-    <w:basedOn w:val="Normal"/>
-    <w:link w:val="FootnoteTextChar"/>
-    <w:uiPriority w:val="99"/>
-    <w:rsid w:val="005F6E4D"/>
-    <w:pPr>
-      <w:widowControl w:val="0"/>
-      <w:spacing w:after="0" w:line="240" w:lineRule="auto"/>
-      <w:jc w:val="left"/>
-    </w:pPr>
-    <w:rPr>
-      <w:rFonts w:ascii="Cambria" w:eastAsia="Times New Roman" w:hAnsi="Cambria" w:cs="Times New Roman"/>
-      <w:sz w:val="24"/>
-      <w:szCs w:val="20"/>
-    </w:rPr>
-  </w:style>
-  <w:style w:type="character" w:customStyle="1" w:styleId="FootnoteTextChar">
-    <w:name w:val="Footnote Text Char"/>
-    <w:basedOn w:val="DefaultParagraphFont"/>
-    <w:link w:val="FootnoteText"/>
-    <w:uiPriority w:val="99"/>
-    <w:rsid w:val="005F6E4D"/>
-    <w:rPr>
-      <w:rFonts w:ascii="Cambria" w:eastAsia="Times New Roman" w:hAnsi="Cambria" w:cs="Times New Roman"/>
-      <w:sz w:val="24"/>
-      <w:szCs w:val="20"/>
-    </w:rPr>
-  </w:style>
-  <w:style w:type="paragraph" w:customStyle="1" w:styleId="Rubric">
-    <w:name w:val="Rubric"/>
-    <w:basedOn w:val="Normal"/>
-    <w:qFormat/>
-    <w:rsid w:val="008E6C73"/>
-    <w:pPr>
-      <w:spacing w:line="276" w:lineRule="auto"/>
-    </w:pPr>
-    <w:rPr>
-      <w:rFonts w:ascii="Garamond" w:hAnsi="Garamond"/>
-      <w:i/>
-      <w:sz w:val="24"/>
-      <w:lang w:val="en-CA"/>
-    </w:rPr>
-  </w:style>
-  <w:style w:type="paragraph" w:customStyle="1" w:styleId="footnote">
-    <w:name w:val="footnote"/>
-    <w:basedOn w:val="FootnoteText"/>
-    <w:link w:val="footnoteChar"/>
-    <w:qFormat/>
-    <w:rsid w:val="008E6C73"/>
-    <w:rPr>
-      <w:rFonts w:ascii="Garamond" w:hAnsi="Garamond"/>
-      <w:sz w:val="18"/>
-    </w:rPr>
-  </w:style>
-  <w:style w:type="character" w:customStyle="1" w:styleId="footnoteChar">
-    <w:name w:val="footnote Char"/>
-    <w:basedOn w:val="FootnoteTextChar"/>
-    <w:link w:val="footnote"/>
-    <w:rsid w:val="008E6C73"/>
-    <w:rPr>
-      <w:rFonts w:ascii="Garamond" w:eastAsia="Times New Roman" w:hAnsi="Garamond" w:cs="Times New Roman"/>
-      <w:sz w:val="18"/>
-      <w:szCs w:val="20"/>
     </w:rPr>
   </w:style>
 </w:styles>
@@ -10315,7 +10277,7 @@
 </file>
 
 <file path=customXml/itemProps1.xml><?xml version="1.0" encoding="utf-8"?>
-<ds:datastoreItem xmlns:ds="http://schemas.openxmlformats.org/officeDocument/2006/customXml" ds:itemID="{9336BE34-4734-4B9D-A1AE-B749AED7AAD1}">
+<ds:datastoreItem xmlns:ds="http://schemas.openxmlformats.org/officeDocument/2006/customXml" ds:itemID="{58CF3D49-26EC-1C43-8D94-BC1D49EA6DA8}">
   <ds:schemaRefs>
     <ds:schemaRef ds:uri="http://schemas.openxmlformats.org/officeDocument/2006/bibliography"/>
   </ds:schemaRefs>

</xml_diff>